<commit_message>
First cut at "requirements"
</commit_message>
<xml_diff>
--- a/WhitePaper/Semantic Data in Healthcare Situations.docx
+++ b/WhitePaper/Semantic Data in Healthcare Situations.docx
@@ -807,6 +807,88 @@
     </w:p>
     <w:p>
       <w:pPr>
+        <w:pStyle w:val="Heading2"/>
+        <w:spacing w:after="200"/>
+      </w:pPr>
+      <w:r>
+        <w:t>Automating the connections</w:t>
+      </w:r>
+    </w:p>
+    <w:p>
+      <w:r>
+        <w:t xml:space="preserve">With the above layers in pace the manual and subjective process of connecting information from multiple sources for different uses can be replaced with objective </w:t>
+      </w:r>
+      <w:r>
+        <w:t xml:space="preserve">and testable </w:t>
+      </w:r>
+      <w:r>
+        <w:t>automation. The data structures, APIs, queries, and transformation derived from the binding between data and concepts.</w:t>
+      </w:r>
+    </w:p>
+    <w:p>
+      <w:r>
+        <w:rPr>
+          <w:noProof/>
+        </w:rPr>
+        <w:drawing>
+          <wp:inline distT="0" distB="0" distL="0" distR="0" wp14:anchorId="767BAA78" wp14:editId="3596F666">
+            <wp:extent cx="6242685" cy="2268220"/>
+            <wp:effectExtent l="0" t="0" r="5715" b="0"/>
+            <wp:docPr id="27" name="Picture 27"/>
+            <wp:cNvGraphicFramePr>
+              <a:graphicFrameLocks xmlns:a="http://schemas.openxmlformats.org/drawingml/2006/main" noChangeAspect="1"/>
+            </wp:cNvGraphicFramePr>
+            <a:graphic xmlns:a="http://schemas.openxmlformats.org/drawingml/2006/main">
+              <a:graphicData uri="http://schemas.openxmlformats.org/drawingml/2006/picture">
+                <pic:pic xmlns:pic="http://schemas.openxmlformats.org/drawingml/2006/picture">
+                  <pic:nvPicPr>
+                    <pic:cNvPr id="0" name="Picture 2"/>
+                    <pic:cNvPicPr>
+                      <a:picLocks noChangeAspect="1" noChangeArrowheads="1"/>
+                    </pic:cNvPicPr>
+                  </pic:nvPicPr>
+                  <pic:blipFill>
+                    <a:blip r:embed="rId13">
+                      <a:extLst>
+                        <a:ext uri="{28A0092B-C50C-407E-A947-70E740481C1C}">
+                          <a14:useLocalDpi xmlns:a14="http://schemas.microsoft.com/office/drawing/2010/main" val="0"/>
+                        </a:ext>
+                      </a:extLst>
+                    </a:blip>
+                    <a:srcRect/>
+                    <a:stretch>
+                      <a:fillRect/>
+                    </a:stretch>
+                  </pic:blipFill>
+                  <pic:spPr bwMode="auto">
+                    <a:xfrm>
+                      <a:off x="0" y="0"/>
+                      <a:ext cx="6242685" cy="2268220"/>
+                    </a:xfrm>
+                    <a:prstGeom prst="rect">
+                      <a:avLst/>
+                    </a:prstGeom>
+                    <a:noFill/>
+                  </pic:spPr>
+                </pic:pic>
+              </a:graphicData>
+            </a:graphic>
+          </wp:inline>
+        </w:drawing>
+      </w:r>
+    </w:p>
+    <w:p>
+      <w:r>
+        <w:t>What we see in deployed systems is always a viewpoint-specific data layer. Concepts and bindings join across viewpoints, data structures, and technologies.</w:t>
+      </w:r>
+    </w:p>
+    <w:p>
+      <w:r>
+        <w:t>{{More here linking to Thomas}}</w:t>
+      </w:r>
+    </w:p>
+    <w:p>
+      <w:pPr>
         <w:pStyle w:val="Heading1"/>
       </w:pPr>
       <w:r>
@@ -834,6 +916,7 @@
     </w:p>
     <w:p>
       <w:r>
+        <w:lastRenderedPageBreak/>
         <w:t>Making this task more challenging is that the same terms are used to mean different things is different context.  A generic concept of blood pressure may be fine in one setting but not during an operation.</w:t>
       </w:r>
     </w:p>
@@ -883,7 +966,7 @@
                 <wp:effectExtent l="0" t="171450" r="0" b="0"/>
                 <wp:wrapSquare wrapText="bothSides"/>
                 <wp:docPr id="11" name="Group 70"/>
-                <wp:cNvGraphicFramePr xmlns:a="http://schemas.openxmlformats.org/drawingml/2006/main"/>
+                <wp:cNvGraphicFramePr/>
                 <a:graphic xmlns:a="http://schemas.openxmlformats.org/drawingml/2006/main">
                   <a:graphicData uri="http://schemas.microsoft.com/office/word/2010/wordprocessingGroup">
                     <wpg:wgp>
@@ -1684,6 +1767,9 @@
       <w:r>
         <w:t>The data layer is specific to the user’s (or technologies) viewpoint.</w:t>
       </w:r>
+      <w:r>
+        <w:t xml:space="preserve"> This layer simplifies, flattens, and tailors the more general concepts to the needs of the stakeholder or application.</w:t>
+      </w:r>
     </w:p>
     <w:p>
       <w:r>
@@ -1708,7 +1794,6 @@
         </w:numPr>
       </w:pPr>
       <w:r>
-        <w:lastRenderedPageBreak/>
         <w:t xml:space="preserve">A defined “name space”: some way to identify a particular data structure – schema, process, etc. </w:t>
       </w:r>
     </w:p>
@@ -1875,6 +1960,421 @@
       </w:r>
     </w:p>
     <w:p>
+      <w:r>
+        <w:t>Everything that can influence the meaning or interpretation of the data layer</w:t>
+      </w:r>
+      <w:r>
+        <w:t>, including context,</w:t>
+      </w:r>
+      <w:r>
+        <w:t xml:space="preserve"> </w:t>
+      </w:r>
+      <w:proofErr w:type="gramStart"/>
+      <w:r>
+        <w:t>has to</w:t>
+      </w:r>
+      <w:proofErr w:type="gramEnd"/>
+      <w:r>
+        <w:t xml:space="preserve"> be grounded in concepts. Semantic concepts include </w:t>
+      </w:r>
+    </w:p>
+    <w:p>
+      <w:pPr>
+        <w:pStyle w:val="ListParagraph"/>
+        <w:numPr>
+          <w:ilvl w:val="0"/>
+          <w:numId w:val="10"/>
+        </w:numPr>
+      </w:pPr>
+      <w:r>
+        <w:t xml:space="preserve">Kinds of </w:t>
+      </w:r>
+      <w:r>
+        <w:t xml:space="preserve">“things” in our world – </w:t>
+      </w:r>
+      <w:proofErr w:type="gramStart"/>
+      <w:r>
+        <w:t>e.g.</w:t>
+      </w:r>
+      <w:proofErr w:type="gramEnd"/>
+      <w:r>
+        <w:t xml:space="preserve"> people, instruments, blood</w:t>
+      </w:r>
+      <w:r>
+        <w:t>, and a rash</w:t>
+      </w:r>
+    </w:p>
+    <w:p>
+      <w:pPr>
+        <w:pStyle w:val="ListParagraph"/>
+        <w:numPr>
+          <w:ilvl w:val="0"/>
+          <w:numId w:val="10"/>
+        </w:numPr>
+      </w:pPr>
+      <w:proofErr w:type="gramStart"/>
+      <w:r>
+        <w:t>Identity;</w:t>
+      </w:r>
+      <w:proofErr w:type="gramEnd"/>
+      <w:r>
+        <w:t xml:space="preserve"> how we distinguish one individual from another</w:t>
+      </w:r>
+    </w:p>
+    <w:p>
+      <w:pPr>
+        <w:pStyle w:val="ListParagraph"/>
+        <w:numPr>
+          <w:ilvl w:val="0"/>
+          <w:numId w:val="10"/>
+        </w:numPr>
+      </w:pPr>
+      <w:r>
+        <w:lastRenderedPageBreak/>
+        <w:t>social constructs and obligations such as appointments</w:t>
+      </w:r>
+      <w:r>
+        <w:t xml:space="preserve">, </w:t>
+      </w:r>
+      <w:r>
+        <w:t>beliefs</w:t>
+      </w:r>
+    </w:p>
+    <w:p>
+      <w:pPr>
+        <w:pStyle w:val="ListParagraph"/>
+        <w:numPr>
+          <w:ilvl w:val="0"/>
+          <w:numId w:val="10"/>
+        </w:numPr>
+      </w:pPr>
+      <w:r>
+        <w:t>kinds of situations</w:t>
+      </w:r>
+    </w:p>
+    <w:p>
+      <w:pPr>
+        <w:pStyle w:val="ListParagraph"/>
+        <w:numPr>
+          <w:ilvl w:val="0"/>
+          <w:numId w:val="10"/>
+        </w:numPr>
+      </w:pPr>
+      <w:r>
+        <w:t>how people, organizations and things play roles in various situations</w:t>
+      </w:r>
+    </w:p>
+    <w:p>
+      <w:pPr>
+        <w:pStyle w:val="ListParagraph"/>
+        <w:numPr>
+          <w:ilvl w:val="0"/>
+          <w:numId w:val="10"/>
+        </w:numPr>
+      </w:pPr>
+      <w:r>
+        <w:t>o</w:t>
+      </w:r>
+      <w:r>
+        <w:t xml:space="preserve">bservations such as a </w:t>
+      </w:r>
+      <w:r>
+        <w:t>temperature</w:t>
+      </w:r>
+      <w:r>
+        <w:t xml:space="preserve"> </w:t>
+      </w:r>
+      <w:proofErr w:type="gramStart"/>
+      <w:r>
+        <w:t>taken</w:t>
+      </w:r>
+      <w:proofErr w:type="gramEnd"/>
+      <w:r>
+        <w:t xml:space="preserve"> or rash noticed</w:t>
+      </w:r>
+    </w:p>
+    <w:p>
+      <w:pPr>
+        <w:pStyle w:val="ListParagraph"/>
+        <w:numPr>
+          <w:ilvl w:val="0"/>
+          <w:numId w:val="10"/>
+        </w:numPr>
+      </w:pPr>
+      <w:r>
+        <w:t>inferred information such as diagnosis</w:t>
+      </w:r>
+    </w:p>
+    <w:p>
+      <w:pPr>
+        <w:pStyle w:val="ListParagraph"/>
+        <w:numPr>
+          <w:ilvl w:val="0"/>
+          <w:numId w:val="10"/>
+        </w:numPr>
+      </w:pPr>
+      <w:r>
+        <w:t>rules and practices such as a CPG or insurance requirement</w:t>
+      </w:r>
+    </w:p>
+    <w:p>
+      <w:pPr>
+        <w:pStyle w:val="ListParagraph"/>
+        <w:numPr>
+          <w:ilvl w:val="0"/>
+          <w:numId w:val="10"/>
+        </w:numPr>
+      </w:pPr>
+      <w:r>
+        <w:t>qualifiers for other concepts such as “current”, “projected”, or “normal”</w:t>
+      </w:r>
+    </w:p>
+    <w:p>
+      <w:pPr>
+        <w:pStyle w:val="ListParagraph"/>
+        <w:numPr>
+          <w:ilvl w:val="0"/>
+          <w:numId w:val="10"/>
+        </w:numPr>
+      </w:pPr>
+      <w:proofErr w:type="gramStart"/>
+      <w:r>
+        <w:t>temporality;</w:t>
+      </w:r>
+      <w:proofErr w:type="gramEnd"/>
+      <w:r>
+        <w:t xml:space="preserve"> </w:t>
+      </w:r>
+      <w:r>
+        <w:t xml:space="preserve">how things </w:t>
+      </w:r>
+      <w:r>
+        <w:t>change over time</w:t>
+      </w:r>
+      <w:r>
+        <w:t xml:space="preserve"> and have different characteristics, phases or relationships over time</w:t>
+      </w:r>
+    </w:p>
+    <w:p>
+      <w:pPr>
+        <w:pStyle w:val="ListParagraph"/>
+        <w:numPr>
+          <w:ilvl w:val="0"/>
+          <w:numId w:val="10"/>
+        </w:numPr>
+      </w:pPr>
+      <w:r>
+        <w:t>units such as weight &amp; time</w:t>
+      </w:r>
+    </w:p>
+    <w:p>
+      <w:pPr>
+        <w:pStyle w:val="ListParagraph"/>
+        <w:numPr>
+          <w:ilvl w:val="0"/>
+          <w:numId w:val="10"/>
+        </w:numPr>
+      </w:pPr>
+      <w:r>
+        <w:t>uncertainty and likelihood</w:t>
+      </w:r>
+    </w:p>
+    <w:p>
+      <w:pPr>
+        <w:pStyle w:val="ListParagraph"/>
+        <w:numPr>
+          <w:ilvl w:val="0"/>
+          <w:numId w:val="10"/>
+        </w:numPr>
+      </w:pPr>
+      <w:r>
+        <w:t xml:space="preserve">records and “speech acts” of </w:t>
+      </w:r>
+      <w:proofErr w:type="gramStart"/>
+      <w:r>
+        <w:t>all of</w:t>
+      </w:r>
+      <w:proofErr w:type="gramEnd"/>
+      <w:r>
+        <w:t xml:space="preserve"> the above</w:t>
+      </w:r>
+    </w:p>
+    <w:p>
+      <w:r>
+        <w:t>The following detail some of the more</w:t>
+      </w:r>
+      <w:r>
+        <w:t xml:space="preserve"> important aspects of the semantic concept layer:</w:t>
+      </w:r>
+    </w:p>
+    <w:p>
+      <w:pPr>
+        <w:pStyle w:val="Heading3"/>
+      </w:pPr>
+      <w:r>
+        <w:t>Situations</w:t>
+      </w:r>
+    </w:p>
+    <w:p>
+      <w:r>
+        <w:t>Situations reflect how we view and participate in the world. Situations</w:t>
+      </w:r>
+      <w:r>
+        <w:t xml:space="preserve"> may be very general like an office visit or quite specific such as a breast cancer Chemotherapy session. One or a related set of situations are part of forming the context. Based on an office visit there is a patient, a particular time, a particular set of clinicians, specific actions taken. Situations provide a core “starting point” from which to branch out to the people, places, things, and times that we understand. </w:t>
+      </w:r>
+    </w:p>
+    <w:p>
+      <w:r>
+        <w:t xml:space="preserve">Situations can be long-lived, such as a pregnancy – population wide like the Covid-19 Pandemic. Situations can also be very small or atomic, such as the taking or a particular patients temperature at a </w:t>
+      </w:r>
+      <w:proofErr w:type="gramStart"/>
+      <w:r>
+        <w:t>p[</w:t>
+      </w:r>
+      <w:proofErr w:type="gramEnd"/>
+      <w:r>
+        <w:t>articular time as part of some wider situations, such as an office visit.</w:t>
+      </w:r>
+    </w:p>
+    <w:p>
+      <w:r>
+        <w:t xml:space="preserve">As all situations exist for a timeframe, situations are foundational for formalizing </w:t>
+      </w:r>
+      <w:r>
+        <w:t>temporality.</w:t>
+      </w:r>
+    </w:p>
+    <w:p>
+      <w:pPr>
+        <w:pStyle w:val="Heading4"/>
+      </w:pPr>
+      <w:r>
+        <w:t>Vital signs and relationships as atomic situations</w:t>
+      </w:r>
+    </w:p>
+    <w:p>
+      <w:r>
+        <w:t xml:space="preserve">Semantically, every relationship or characteristic value that exists over </w:t>
+      </w:r>
+      <w:proofErr w:type="gramStart"/>
+      <w:r>
+        <w:t>a time period</w:t>
+      </w:r>
+      <w:proofErr w:type="gramEnd"/>
+      <w:r>
+        <w:t xml:space="preserve"> can be considered an “atomic situation”.  The set of “body temperature” situations of a person form a time-series of temperatures for that person over their lifetime. Considering body temperature as a time series starts to address the temporal requirements – we can understand both the temperature over time and at a particular point in time.</w:t>
+      </w:r>
+    </w:p>
+    <w:p>
+      <w:r>
+        <w:t>Like characteristics, relationships are atomic situations – a person’s marriage or healthcare provider are relationships that each have their own timeframe.</w:t>
+      </w:r>
+    </w:p>
+    <w:p>
+      <w:pPr>
+        <w:pStyle w:val="Heading3"/>
+      </w:pPr>
+      <w:r>
+        <w:t>Individuals and roles</w:t>
+      </w:r>
+    </w:p>
+    <w:p>
+      <w:r>
+        <w:t xml:space="preserve">Consider a particular person; that person is of a certain age, has a weight at a particular tine – has a specific genome. These are characteristics inherent in that person, that individual. That person acting as a patient, a physician, or a parent in various situations. Understanding of the person as well as the many roles they may play at various times in various situations enables understanding the “whole person”. We want to understand a person as well as the roles they play. </w:t>
+      </w:r>
+      <w:r>
+        <w:t xml:space="preserve">Roles are where individuals and situations connect. </w:t>
+      </w:r>
+    </w:p>
+    <w:p>
+      <w:r>
+        <w:t xml:space="preserve">The same individual/role separation of concern exists for </w:t>
+      </w:r>
+      <w:proofErr w:type="gramStart"/>
+      <w:r>
+        <w:t>things;</w:t>
+      </w:r>
+      <w:proofErr w:type="gramEnd"/>
+      <w:r>
+        <w:t xml:space="preserve"> the X-ray machine as a medical devise and of an asset on the books of a hospital. A unique treatment as </w:t>
+      </w:r>
+      <w:proofErr w:type="gramStart"/>
+      <w:r>
+        <w:t>an</w:t>
+      </w:r>
+      <w:proofErr w:type="gramEnd"/>
+      <w:r>
+        <w:t xml:space="preserve"> medical intervention for a person and a part of a study of a medication.</w:t>
+      </w:r>
+    </w:p>
+    <w:p>
+      <w:pPr>
+        <w:pStyle w:val="Heading3"/>
+      </w:pPr>
+      <w:r>
+        <w:lastRenderedPageBreak/>
+        <w:t>Ontological and Epistemic concepts</w:t>
+      </w:r>
+    </w:p>
+    <w:p>
+      <w:r>
+        <w:t xml:space="preserve">Because we have been keeping written and computerized records for so long, we can get confused between some fact about a patient and the record of that fact – between the “ontological” (what exists in the world) and the “Epistemic” (how we record or communicate some fact). </w:t>
+      </w:r>
+      <w:r>
+        <w:t>The ontological reflects the “reality” of the patient, it is what we are trying to understand and consider. But the source of information; where it came from, when it was recorded and who told us is also important – sometimes called “metadata”. We need both ontological and epistemic concepts as well as the important relationships between them.</w:t>
+      </w:r>
+    </w:p>
+    <w:p>
+      <w:pPr>
+        <w:pStyle w:val="Heading3"/>
+      </w:pPr>
+      <w:r>
+        <w:t>Logics and ontologies</w:t>
+      </w:r>
+    </w:p>
+    <w:p>
+      <w:r>
+        <w:t xml:space="preserve">Much of the above has been addressed in various models, including ontologies. </w:t>
+      </w:r>
+      <w:proofErr w:type="gramStart"/>
+      <w:r>
+        <w:t>However</w:t>
+      </w:r>
+      <w:proofErr w:type="gramEnd"/>
+      <w:r>
+        <w:t xml:space="preserve"> the demands placed on semantic concepts for our purpose differs somewhat from general “first order logic” (FOL) inference. FOL has as a priority deriving new </w:t>
+      </w:r>
+      <w:r>
+        <w:t xml:space="preserve">facts from existing knowledge </w:t>
+      </w:r>
+      <w:proofErr w:type="gramStart"/>
+      <w:r>
+        <w:t>where as</w:t>
+      </w:r>
+      <w:proofErr w:type="gramEnd"/>
+      <w:r>
+        <w:t xml:space="preserve"> our focus is understanding facts in various context and representations. Considering multiple contextual dimensions is inherently not first order, it is a “higher order” logic. Many ontologies focus on a “current state” of things rather then the multiple characteristics, relationships, and phases something can go through over its lifetime. For healthcare in particular, time and change are essential. </w:t>
+      </w:r>
+      <w:r>
+        <w:t xml:space="preserve">Few things are 100% certain, yet many systems and ontologies only deal with binary true/false. </w:t>
+      </w:r>
+      <w:r>
+        <w:t>For these reasons we do not commit to the “first order” limitations – this means that facts and rules and have facts and rules about them</w:t>
+      </w:r>
+      <w:r>
+        <w:t xml:space="preserve"> and anything can change over time</w:t>
+      </w:r>
+      <w:r>
+        <w:t xml:space="preserve"> and may be interpreted differently by various stakeholders</w:t>
+      </w:r>
+      <w:r>
+        <w:t>. Of course, a particular viewpoint or record will probably be more specific, perhaps a “snapshot” in time or a specific history – understanding that temporal context is crucial to understanding what it represents.</w:t>
+      </w:r>
+      <w:r>
+        <w:t xml:space="preserve"> </w:t>
+      </w:r>
+    </w:p>
+    <w:p>
       <w:pPr>
         <w:pStyle w:val="Heading2"/>
       </w:pPr>
@@ -1882,6 +2382,372 @@
         <w:t>Requirements for the binding layer</w:t>
       </w:r>
     </w:p>
+    <w:p>
+      <w:r>
+        <w:t xml:space="preserve">The binding layer is responsible for “grounding” </w:t>
+      </w:r>
+      <w:r>
+        <w:t>every “data element” in a viewpoint or schema to the set of concepts that define it.</w:t>
+      </w:r>
+      <w:r>
+        <w:t xml:space="preserve"> A simplistic assumption is that you can just “point” </w:t>
+      </w:r>
+      <w:proofErr w:type="gramStart"/>
+      <w:r>
+        <w:t>to  concept</w:t>
+      </w:r>
+      <w:proofErr w:type="gramEnd"/>
+      <w:r>
+        <w:t xml:space="preserve"> from a data element; this is what it means. The problem is, there are billions of permutations of meaning.</w:t>
+      </w:r>
+    </w:p>
+    <w:p>
+      <w:pPr>
+        <w:pStyle w:val="Heading3"/>
+      </w:pPr>
+      <w:r>
+        <w:t>The contextual view of something</w:t>
+      </w:r>
+    </w:p>
+    <w:p>
+      <w:r>
+        <w:t xml:space="preserve">During a visit a patient may engage at the front desk, with their physician, with an x-ray technician, </w:t>
+      </w:r>
+      <w:r>
+        <w:t>with</w:t>
+      </w:r>
+      <w:r>
+        <w:t xml:space="preserve"> the payment desk</w:t>
+      </w:r>
+      <w:r>
+        <w:t>. Each of these engagements demands a different set of information about the same person related to very different processes. The binding layer must be able to present this “contextualized view” of someone or something. Defining these contextualized views is the “hook” between the viewpoint and a set of concepts. A viewpoint may utilize many different contextualized views of many kinds of things. One view may also “branch out” to others.</w:t>
+      </w:r>
+      <w:r>
+        <w:t xml:space="preserve"> This branching out tends to look like a hierarchy of information tuned to the context.</w:t>
+      </w:r>
+    </w:p>
+    <w:p>
+      <w:pPr>
+        <w:pStyle w:val="Heading3"/>
+      </w:pPr>
+      <w:r>
+        <w:t>Binding to situations</w:t>
+      </w:r>
+    </w:p>
+    <w:p>
+      <w:r>
+        <w:t>Most viewpoints or schema are intended for a certain class of situations.</w:t>
+      </w:r>
+      <w:r>
+        <w:t xml:space="preserve"> The situation of an office visit “locks down” a timeframe, the role of a particular person as the patient and the roles of various clinicians. It enables us to talk about “the patient” because we have the context of that situation. It allows us to talk about the current weight that was taken in that office visit. One or a small number of situations can be the focus of a viewpoint but can branch-out to many related situations.</w:t>
+      </w:r>
+    </w:p>
+    <w:p>
+      <w:r>
+        <w:t>Within a situation the roles that people or things play in that situation each have a contextualized view.</w:t>
+      </w:r>
+    </w:p>
+    <w:p>
+      <w:pPr>
+        <w:pStyle w:val="Heading3"/>
+      </w:pPr>
+      <w:r>
+        <w:lastRenderedPageBreak/>
+        <w:t>Qualifiers</w:t>
+      </w:r>
+    </w:p>
+    <w:p>
+      <w:r>
+        <w:t>Consider the English syntax of a “qualifier”. Most data elements are qualified and/or within a qualified data frame. Consider the example of “blood pressure”</w:t>
+      </w:r>
+      <w:r>
+        <w:t>, there are good definitions of this concept:</w:t>
+      </w:r>
+    </w:p>
+    <w:p>
+      <w:pPr>
+        <w:ind w:left="720"/>
+        <w:rPr>
+          <w:rStyle w:val="IntenseEmphasis"/>
+        </w:rPr>
+      </w:pPr>
+      <w:r>
+        <w:rPr>
+          <w:b/>
+          <w:bCs/>
+          <w:color w:val="4F81BD" w:themeColor="accent1"/>
+        </w:rPr>
+        <w:t>B</w:t>
+      </w:r>
+      <w:r>
+        <w:rPr>
+          <w:b/>
+          <w:bCs/>
+          <w:color w:val="4F81BD" w:themeColor="accent1"/>
+        </w:rPr>
+        <w:t>lood pressure</w:t>
+      </w:r>
+      <w:r>
+        <w:t>:</w:t>
+      </w:r>
+      <w:r>
+        <w:rPr>
+          <w:rStyle w:val="IntenseEmphasis"/>
+        </w:rPr>
+        <w:t xml:space="preserve"> </w:t>
+      </w:r>
+      <w:r>
+        <w:rPr>
+          <w:rStyle w:val="IntenseEmphasis"/>
+        </w:rPr>
+        <w:t>The force of circulating blood on the walls of the arteries. Blood pressure is taken using two measurements: systolic (measured when the heart beats, when blood pressure is at its highest) and diastolic (measured between heart beats, when blood pressure is at its lowest).</w:t>
+      </w:r>
+    </w:p>
+    <w:p>
+      <w:r>
+        <w:t>The above could be considered a definition for the “base concept” of blood pressure but this base concept needs to be qualified to fully define a data element. Examples of qualification include:</w:t>
+      </w:r>
+    </w:p>
+    <w:p>
+      <w:pPr>
+        <w:pStyle w:val="ListParagraph"/>
+        <w:numPr>
+          <w:ilvl w:val="0"/>
+          <w:numId w:val="11"/>
+        </w:numPr>
+      </w:pPr>
+      <w:r>
+        <w:t>There are different ways to take a blood pressure</w:t>
+      </w:r>
+    </w:p>
+    <w:p>
+      <w:pPr>
+        <w:pStyle w:val="ListParagraph"/>
+        <w:numPr>
+          <w:ilvl w:val="0"/>
+          <w:numId w:val="11"/>
+        </w:numPr>
+      </w:pPr>
+      <w:r>
+        <w:t>There are different positions and conditions of the patient</w:t>
+      </w:r>
+    </w:p>
+    <w:p>
+      <w:pPr>
+        <w:pStyle w:val="ListParagraph"/>
+        <w:numPr>
+          <w:ilvl w:val="0"/>
+          <w:numId w:val="11"/>
+        </w:numPr>
+      </w:pPr>
+      <w:r>
+        <w:t xml:space="preserve">There </w:t>
+      </w:r>
+      <w:r>
+        <w:t>are real blood pressure readings; “current” and historical.</w:t>
+      </w:r>
+    </w:p>
+    <w:p>
+      <w:pPr>
+        <w:pStyle w:val="ListParagraph"/>
+        <w:numPr>
+          <w:ilvl w:val="0"/>
+          <w:numId w:val="11"/>
+        </w:numPr>
+      </w:pPr>
+      <w:r>
+        <w:t>There is average, target, and recommended blood pressures</w:t>
+      </w:r>
+    </w:p>
+    <w:p>
+      <w:r>
+        <w:rPr>
+          <w:noProof/>
+          <w:sz w:val="24"/>
+          <w:szCs w:val="24"/>
+        </w:rPr>
+        <w:drawing>
+          <wp:inline distT="114300" distB="114300" distL="114300" distR="114300" wp14:anchorId="6A0E3717" wp14:editId="229D5A8C">
+            <wp:extent cx="6333490" cy="2880556"/>
+            <wp:effectExtent l="0" t="0" r="0" b="0"/>
+            <wp:docPr id="28" name="image1.png" descr="Diagram&#10;&#10;Description automatically generated"/>
+            <wp:cNvGraphicFramePr/>
+            <a:graphic xmlns:a="http://schemas.openxmlformats.org/drawingml/2006/main">
+              <a:graphicData uri="http://schemas.openxmlformats.org/drawingml/2006/picture">
+                <pic:pic xmlns:pic="http://schemas.openxmlformats.org/drawingml/2006/picture">
+                  <pic:nvPicPr>
+                    <pic:cNvPr id="28" name="image1.png" descr="Diagram&#10;&#10;Description automatically generated"/>
+                    <pic:cNvPicPr preferRelativeResize="0"/>
+                  </pic:nvPicPr>
+                  <pic:blipFill>
+                    <a:blip r:embed="rId14"/>
+                    <a:srcRect/>
+                    <a:stretch>
+                      <a:fillRect/>
+                    </a:stretch>
+                  </pic:blipFill>
+                  <pic:spPr>
+                    <a:xfrm>
+                      <a:off x="0" y="0"/>
+                      <a:ext cx="6333490" cy="2880556"/>
+                    </a:xfrm>
+                    <a:prstGeom prst="rect">
+                      <a:avLst/>
+                    </a:prstGeom>
+                    <a:ln/>
+                  </pic:spPr>
+                </pic:pic>
+              </a:graphicData>
+            </a:graphic>
+          </wp:inline>
+        </w:drawing>
+      </w:r>
+    </w:p>
+    <w:p>
+      <w:r>
+        <w:t xml:space="preserve">Some qualifiers may “select” from a fixed list, others may require parameters, such as the timeframe for “T maintained” or what is considered “current”. </w:t>
+      </w:r>
+    </w:p>
+    <w:p>
+      <w:r>
+        <w:t>Based on the above we can asset a requirement for the binding layer:</w:t>
+      </w:r>
+    </w:p>
+    <w:p>
+      <w:pPr>
+        <w:pStyle w:val="IntenseQuote"/>
+      </w:pPr>
+      <w:r>
+        <w:t>The binding of a data element must be able to qualify a base concept across any number of qualifying dimensions. Qualifiers must be able to be parameterized.</w:t>
+      </w:r>
+      <w:r>
+        <w:t xml:space="preserve"> Each base concept and qualifier must be formally defined.</w:t>
+      </w:r>
+    </w:p>
+    <w:p>
+      <w:pPr>
+        <w:pStyle w:val="Heading3"/>
+      </w:pPr>
+      <w:r>
+        <w:t>Restrictions</w:t>
+      </w:r>
+    </w:p>
+    <w:p>
+      <w:r>
+        <w:t xml:space="preserve">Within a contextualized view we </w:t>
+      </w:r>
+      <w:r>
+        <w:t xml:space="preserve">are frequently assuming specific characteristics or relationships. </w:t>
+      </w:r>
+      <w:proofErr w:type="gramStart"/>
+      <w:r>
+        <w:t>E.g.</w:t>
+      </w:r>
+      <w:proofErr w:type="gramEnd"/>
+      <w:r>
+        <w:t xml:space="preserve"> a breast cancer chemotherapy CPG assumes a patient with breast cancer. It assumes specific usage profiles for specific medications. </w:t>
+      </w:r>
+    </w:p>
+    <w:p>
+      <w:r>
+        <w:lastRenderedPageBreak/>
+        <w:t xml:space="preserve">As we are defining a contextualized </w:t>
+      </w:r>
+      <w:proofErr w:type="gramStart"/>
+      <w:r>
+        <w:t>view</w:t>
+      </w:r>
+      <w:proofErr w:type="gramEnd"/>
+      <w:r>
+        <w:t xml:space="preserve"> we want to state these expectations ad requirements as restrictions on the people and things we find in applicable situations. Restrictions can be kinds of things, specific relationships, specific values – anything that constrains what can be in any specific “slot” in </w:t>
+      </w:r>
+      <w:proofErr w:type="spellStart"/>
+      <w:r>
+        <w:t>out</w:t>
+      </w:r>
+      <w:proofErr w:type="spellEnd"/>
+      <w:r>
+        <w:t xml:space="preserve"> view. </w:t>
+      </w:r>
+    </w:p>
+    <w:p>
+      <w:pPr>
+        <w:pStyle w:val="Heading3"/>
+      </w:pPr>
+      <w:r>
+        <w:t>Local terminology</w:t>
+      </w:r>
+    </w:p>
+    <w:p>
+      <w:r>
+        <w:t xml:space="preserve">The fully qualified, restricted definition of a data element </w:t>
+      </w:r>
+      <w:r>
+        <w:t>would</w:t>
+      </w:r>
+      <w:r>
+        <w:t xml:space="preserve"> tend to be rather long and cumbersome. In </w:t>
+      </w:r>
+      <w:r>
+        <w:t>addition</w:t>
+      </w:r>
+      <w:r>
+        <w:t xml:space="preserve">, particular communities tend to have localized terminology. </w:t>
+      </w:r>
+      <w:r>
+        <w:t>A contextualized view can assign a local, contextual, term to a concept. To make sure this local term is understood the full definition can be “unwound” using structured English in medical terms so that the clinician can be confident of what it means.</w:t>
+      </w:r>
+    </w:p>
+    <w:p>
+      <w:pPr>
+        <w:pStyle w:val="Heading3"/>
+      </w:pPr>
+      <w:r>
+        <w:t>Flattening</w:t>
+      </w:r>
+    </w:p>
+    <w:p>
+      <w:r>
+        <w:t xml:space="preserve">To be applicable across </w:t>
+      </w:r>
+      <w:proofErr w:type="gramStart"/>
+      <w:r>
+        <w:t>many different kinds of</w:t>
+      </w:r>
+      <w:proofErr w:type="gramEnd"/>
+      <w:r>
+        <w:t xml:space="preserve"> context and situations the concept layer is necessarily normalized – each concept individual, unique, and specific. If directly implemented this would create a complex “graph” of information that, while very flexible, would be cumbersome to use or implement. As part of a contextualized </w:t>
+      </w:r>
+      <w:proofErr w:type="gramStart"/>
+      <w:r>
+        <w:t>view</w:t>
+      </w:r>
+      <w:proofErr w:type="gramEnd"/>
+      <w:r>
+        <w:t xml:space="preserve"> we can “flatten” a chain of relationships</w:t>
+      </w:r>
+      <w:r>
+        <w:t>,</w:t>
+      </w:r>
+      <w:r>
+        <w:t xml:space="preserve"> restrictions</w:t>
+      </w:r>
+      <w:r>
+        <w:t>, and characteristics</w:t>
+      </w:r>
+      <w:r>
+        <w:t xml:space="preserve"> to simpler and more context specific data elements</w:t>
+      </w:r>
+      <w:r>
+        <w:t xml:space="preserve"> with local terminology.</w:t>
+      </w:r>
+    </w:p>
+    <w:p>
+      <w:r>
+        <w:br w:type="page"/>
+      </w:r>
+    </w:p>
+    <w:p/>
     <w:p>
       <w:pPr>
         <w:spacing w:before="240" w:after="240"/>
@@ -2035,7 +2901,6 @@
         <w:ind w:left="160"/>
       </w:pPr>
       <w:r>
-        <w:lastRenderedPageBreak/>
         <w:t>3.</w:t>
       </w:r>
       <w:r>
@@ -2191,6 +3056,7 @@
           <w:sz w:val="24"/>
           <w:szCs w:val="24"/>
         </w:rPr>
+        <w:lastRenderedPageBreak/>
         <w:t xml:space="preserve">the </w:t>
       </w:r>
       <w:r>
@@ -2634,7 +3500,6 @@
           <w:sz w:val="24"/>
           <w:szCs w:val="24"/>
         </w:rPr>
-        <w:lastRenderedPageBreak/>
         <w:t xml:space="preserve">For diagnoses, it might include a method or protocol for arriving at the diagnosis, such as use of a certain test result, or concurrence of </w:t>
       </w:r>
       <w:proofErr w:type="gramStart"/>
@@ -2697,6 +3562,7 @@
           <w:sz w:val="24"/>
           <w:szCs w:val="24"/>
         </w:rPr>
+        <w:lastRenderedPageBreak/>
         <w:drawing>
           <wp:inline distT="114300" distB="114300" distL="114300" distR="114300" wp14:anchorId="28BC8977" wp14:editId="63F2596E">
             <wp:extent cx="6893463" cy="3135568"/>
@@ -2711,7 +3577,7 @@
                     <pic:cNvPicPr preferRelativeResize="0"/>
                   </pic:nvPicPr>
                   <pic:blipFill>
-                    <a:blip r:embed="rId13"/>
+                    <a:blip r:embed="rId14"/>
                     <a:srcRect/>
                     <a:stretch>
                       <a:fillRect/>
@@ -2925,75 +3791,81 @@
         <w:rPr>
           <w:color w:val="CC0000"/>
         </w:rPr>
+        <w:t>MORE HERE</w:t>
+      </w:r>
+    </w:p>
+    <w:p>
+      <w:pPr>
+        <w:rPr>
+          <w:color w:val="CC0000"/>
+        </w:rPr>
+      </w:pPr>
+      <w:r>
+        <w:rPr>
+          <w:color w:val="CC0000"/>
+        </w:rPr>
+        <w:t>Value of formal model</w:t>
+      </w:r>
+    </w:p>
+    <w:p>
+      <w:pPr>
+        <w:rPr>
+          <w:color w:val="CC0000"/>
+        </w:rPr>
+      </w:pPr>
+      <w:r>
+        <w:rPr>
+          <w:color w:val="CC0000"/>
+        </w:rPr>
+        <w:t xml:space="preserve"> - accurate and precise definition for the data used by the authors in developing the CPG. </w:t>
+      </w:r>
+    </w:p>
+    <w:p>
+      <w:pPr>
+        <w:rPr>
+          <w:color w:val="CC0000"/>
+        </w:rPr>
+      </w:pPr>
+      <w:r>
+        <w:rPr>
+          <w:color w:val="CC0000"/>
+        </w:rPr>
+        <w:t xml:space="preserve">- ability for the current implementers to customize </w:t>
+      </w:r>
+      <w:proofErr w:type="gramStart"/>
+      <w:r>
+        <w:rPr>
+          <w:color w:val="CC0000"/>
+        </w:rPr>
+        <w:t>and  localize</w:t>
+      </w:r>
+      <w:proofErr w:type="gramEnd"/>
+      <w:r>
+        <w:rPr>
+          <w:color w:val="CC0000"/>
+        </w:rPr>
+        <w:t xml:space="preserve"> the CPG. For example, a specific device may have been defined is expensive and not available to the local setting. However, they may have another device that could be substituted. The local implementers may also have other changes they need to make to the </w:t>
+      </w:r>
+      <w:proofErr w:type="gramStart"/>
+      <w:r>
+        <w:rPr>
+          <w:color w:val="CC0000"/>
+        </w:rPr>
+        <w:t>CPG  to</w:t>
+      </w:r>
+      <w:proofErr w:type="gramEnd"/>
+      <w:r>
+        <w:rPr>
+          <w:color w:val="CC0000"/>
+        </w:rPr>
+        <w:t xml:space="preserve"> implement the defined SDE in their environment. As the SDE is </w:t>
+      </w:r>
+      <w:r>
+        <w:rPr>
+          <w:color w:val="CC0000"/>
+        </w:rPr>
         <w:lastRenderedPageBreak/>
-        <w:t>MORE HERE</w:t>
-      </w:r>
-    </w:p>
-    <w:p>
-      <w:pPr>
-        <w:rPr>
-          <w:color w:val="CC0000"/>
-        </w:rPr>
-      </w:pPr>
-      <w:r>
-        <w:rPr>
-          <w:color w:val="CC0000"/>
-        </w:rPr>
-        <w:t>Value of formal model</w:t>
-      </w:r>
-    </w:p>
-    <w:p>
-      <w:pPr>
-        <w:rPr>
-          <w:color w:val="CC0000"/>
-        </w:rPr>
-      </w:pPr>
-      <w:r>
-        <w:rPr>
-          <w:color w:val="CC0000"/>
-        </w:rPr>
-        <w:t xml:space="preserve"> - accurate and precise definition for the data used by the authors in developing the CPG. </w:t>
-      </w:r>
-    </w:p>
-    <w:p>
-      <w:pPr>
-        <w:rPr>
-          <w:color w:val="CC0000"/>
-        </w:rPr>
-      </w:pPr>
-      <w:r>
-        <w:rPr>
-          <w:color w:val="CC0000"/>
-        </w:rPr>
-        <w:t xml:space="preserve">- ability for the current implementers to customize </w:t>
-      </w:r>
-      <w:proofErr w:type="gramStart"/>
-      <w:r>
-        <w:rPr>
-          <w:color w:val="CC0000"/>
-        </w:rPr>
-        <w:t>and  localize</w:t>
-      </w:r>
-      <w:proofErr w:type="gramEnd"/>
-      <w:r>
-        <w:rPr>
-          <w:color w:val="CC0000"/>
-        </w:rPr>
-        <w:t xml:space="preserve"> the CPG. For example, a specific device may have been defined is expensive and not available to the local setting. However, they may have another device that could be substituted. The local implementers may also have other changes they need to make to the </w:t>
-      </w:r>
-      <w:proofErr w:type="gramStart"/>
-      <w:r>
-        <w:rPr>
-          <w:color w:val="CC0000"/>
-        </w:rPr>
-        <w:t>CPG  to</w:t>
-      </w:r>
-      <w:proofErr w:type="gramEnd"/>
-      <w:r>
-        <w:rPr>
-          <w:color w:val="CC0000"/>
-        </w:rPr>
-        <w:t xml:space="preserve"> implement the defined SDE in their environment. As the SDE is logical, they can make these decisions at the logical level and still leverage the knowledge in and value of the CPG.</w:t>
+        <w:t>logical, they can make these decisions at the logical level and still leverage the knowledge in and value of the CPG.</w:t>
       </w:r>
     </w:p>
     <w:p>
@@ -3160,7 +4032,6 @@
         <w:spacing w:before="240" w:after="240"/>
       </w:pPr>
       <w:r>
-        <w:lastRenderedPageBreak/>
         <w:t>The preferences could be:</w:t>
       </w:r>
     </w:p>
@@ -3238,6 +4109,7 @@
         <w:ind w:left="1080"/>
       </w:pPr>
       <w:r>
+        <w:lastRenderedPageBreak/>
         <w:t>·</w:t>
       </w:r>
       <w:r>
@@ -3518,7 +4390,6 @@
     <w:p/>
     <w:p>
       <w:r>
-        <w:lastRenderedPageBreak/>
         <w:t>One attempt to solve this well-known problem in the past was known as the ‘</w:t>
       </w:r>
       <w:proofErr w:type="spellStart"/>
@@ -3575,6 +4446,7 @@
     </w:p>
     <w:p>
       <w:r>
+        <w:lastRenderedPageBreak/>
         <w:t xml:space="preserve"> </w:t>
       </w:r>
     </w:p>
@@ -3666,7 +4538,6 @@
         <w:rPr>
           <w:noProof/>
         </w:rPr>
-        <w:lastRenderedPageBreak/>
         <w:drawing>
           <wp:inline distT="114300" distB="114300" distL="114300" distR="114300" wp14:anchorId="635DC62F" wp14:editId="1F88ECEA">
             <wp:extent cx="5553075" cy="5686425"/>
@@ -3681,7 +4552,7 @@
                     <pic:cNvPicPr preferRelativeResize="0"/>
                   </pic:nvPicPr>
                   <pic:blipFill>
-                    <a:blip r:embed="rId14"/>
+                    <a:blip r:embed="rId15"/>
                     <a:srcRect/>
                     <a:stretch>
                       <a:fillRect/>
@@ -3712,6 +4583,7 @@
       <w:bookmarkStart w:id="22" w:name="_l3t8d3rv1eeo" w:colFirst="0" w:colLast="0"/>
       <w:bookmarkEnd w:id="22"/>
       <w:r>
+        <w:lastRenderedPageBreak/>
         <w:t>The Ideal Information Source</w:t>
       </w:r>
     </w:p>
@@ -3753,7 +4625,6 @@
         <w:rPr>
           <w:rFonts w:ascii="Arial Unicode MS" w:eastAsia="Arial Unicode MS" w:hAnsi="Arial Unicode MS" w:cs="Arial Unicode MS"/>
         </w:rPr>
-        <w:lastRenderedPageBreak/>
         <w:t>has_cancer</w:t>
       </w:r>
       <w:proofErr w:type="spellEnd"/>
@@ -3982,141 +4853,6 @@
                 <pic:pic xmlns:pic="http://schemas.openxmlformats.org/drawingml/2006/picture">
                   <pic:nvPicPr>
                     <pic:cNvPr id="0" name="image4.png"/>
-                    <pic:cNvPicPr preferRelativeResize="0"/>
-                  </pic:nvPicPr>
-                  <pic:blipFill>
-                    <a:blip r:embed="rId15"/>
-                    <a:srcRect/>
-                    <a:stretch>
-                      <a:fillRect/>
-                    </a:stretch>
-                  </pic:blipFill>
-                  <pic:spPr>
-                    <a:xfrm>
-                      <a:off x="0" y="0"/>
-                      <a:ext cx="5943600" cy="3340100"/>
-                    </a:xfrm>
-                    <a:prstGeom prst="rect">
-                      <a:avLst/>
-                    </a:prstGeom>
-                    <a:ln/>
-                  </pic:spPr>
-                </pic:pic>
-              </a:graphicData>
-            </a:graphic>
-          </wp:inline>
-        </w:drawing>
-      </w:r>
-    </w:p>
-    <w:p>
-      <w:r>
-        <w:t>Software / System Architecture</w:t>
-      </w:r>
-      <w:r>
-        <w:br/>
-      </w:r>
-      <w:r>
-        <w:tab/>
-      </w:r>
-      <w:r>
-        <w:tab/>
-        <w:t xml:space="preserve">Systems, interfaces, </w:t>
-      </w:r>
-      <w:proofErr w:type="gramStart"/>
-      <w:r>
-        <w:t>roles</w:t>
-      </w:r>
-      <w:proofErr w:type="gramEnd"/>
-      <w:r>
-        <w:t xml:space="preserve"> and functions </w:t>
-      </w:r>
-      <w:r>
-        <w:br/>
-      </w:r>
-      <w:r>
-        <w:tab/>
-      </w:r>
-      <w:r>
-        <w:tab/>
-        <w:t xml:space="preserve">(function played by FHIR API, MDMI, </w:t>
-      </w:r>
-      <w:proofErr w:type="spellStart"/>
-      <w:r>
-        <w:t>etc</w:t>
-      </w:r>
-      <w:proofErr w:type="spellEnd"/>
-      <w:r>
-        <w:t>)</w:t>
-      </w:r>
-    </w:p>
-    <w:p>
-      <w:r>
-        <w:tab/>
-      </w:r>
-    </w:p>
-    <w:p>
-      <w:r>
-        <w:t>Data / Semantics Architecture</w:t>
-      </w:r>
-    </w:p>
-    <w:p>
-      <w:pPr>
-        <w:ind w:left="720"/>
-      </w:pPr>
-      <w:r>
-        <w:t>moving “clinical concepts” from source systems into a CPG space. “Systems” can be both systems of record (</w:t>
-      </w:r>
-      <w:proofErr w:type="gramStart"/>
-      <w:r>
-        <w:t>e.g.</w:t>
-      </w:r>
-      <w:proofErr w:type="gramEnd"/>
-      <w:r>
-        <w:t xml:space="preserve"> </w:t>
-      </w:r>
-      <w:proofErr w:type="spellStart"/>
-      <w:r>
-        <w:t>ehr</w:t>
-      </w:r>
-      <w:proofErr w:type="spellEnd"/>
-      <w:r>
-        <w:t xml:space="preserve"> systems) and well as applications to capture data (e.g., answer the question of “Is the parent able to stand?”)</w:t>
-      </w:r>
-    </w:p>
-    <w:p>
-      <w:pPr>
-        <w:ind w:left="720"/>
-      </w:pPr>
-    </w:p>
-    <w:p>
-      <w:proofErr w:type="spellStart"/>
-      <w:r>
-        <w:t>Seman</w:t>
-      </w:r>
-      <w:proofErr w:type="spellEnd"/>
-    </w:p>
-    <w:p>
-      <w:pPr>
-        <w:ind w:left="720"/>
-      </w:pPr>
-    </w:p>
-    <w:p>
-      <w:r>
-        <w:rPr>
-          <w:noProof/>
-        </w:rPr>
-        <w:lastRenderedPageBreak/>
-        <w:drawing>
-          <wp:inline distT="114300" distB="114300" distL="114300" distR="114300" wp14:anchorId="1FEEE088" wp14:editId="2A2892C8">
-            <wp:extent cx="5943600" cy="3340100"/>
-            <wp:effectExtent l="0" t="0" r="0" b="0"/>
-            <wp:docPr id="5" name="image7.png"/>
-            <wp:cNvGraphicFramePr/>
-            <a:graphic xmlns:a="http://schemas.openxmlformats.org/drawingml/2006/main">
-              <a:graphicData uri="http://schemas.openxmlformats.org/drawingml/2006/picture">
-                <pic:pic xmlns:pic="http://schemas.openxmlformats.org/drawingml/2006/picture">
-                  <pic:nvPicPr>
-                    <pic:cNvPr id="0" name="image7.png"/>
                     <pic:cNvPicPr preferRelativeResize="0"/>
                   </pic:nvPicPr>
                   <pic:blipFill>
@@ -4143,6 +4879,141 @@
         </w:drawing>
       </w:r>
     </w:p>
+    <w:p>
+      <w:r>
+        <w:t>Software / System Architecture</w:t>
+      </w:r>
+      <w:r>
+        <w:br/>
+      </w:r>
+      <w:r>
+        <w:tab/>
+      </w:r>
+      <w:r>
+        <w:tab/>
+        <w:t xml:space="preserve">Systems, interfaces, </w:t>
+      </w:r>
+      <w:proofErr w:type="gramStart"/>
+      <w:r>
+        <w:t>roles</w:t>
+      </w:r>
+      <w:proofErr w:type="gramEnd"/>
+      <w:r>
+        <w:t xml:space="preserve"> and functions </w:t>
+      </w:r>
+      <w:r>
+        <w:br/>
+      </w:r>
+      <w:r>
+        <w:tab/>
+      </w:r>
+      <w:r>
+        <w:tab/>
+        <w:t xml:space="preserve">(function played by FHIR API, MDMI, </w:t>
+      </w:r>
+      <w:proofErr w:type="spellStart"/>
+      <w:r>
+        <w:t>etc</w:t>
+      </w:r>
+      <w:proofErr w:type="spellEnd"/>
+      <w:r>
+        <w:t>)</w:t>
+      </w:r>
+    </w:p>
+    <w:p>
+      <w:r>
+        <w:tab/>
+      </w:r>
+    </w:p>
+    <w:p>
+      <w:r>
+        <w:t>Data / Semantics Architecture</w:t>
+      </w:r>
+    </w:p>
+    <w:p>
+      <w:pPr>
+        <w:ind w:left="720"/>
+      </w:pPr>
+      <w:r>
+        <w:t>moving “clinical concepts” from source systems into a CPG space. “Systems” can be both systems of record (</w:t>
+      </w:r>
+      <w:proofErr w:type="gramStart"/>
+      <w:r>
+        <w:t>e.g.</w:t>
+      </w:r>
+      <w:proofErr w:type="gramEnd"/>
+      <w:r>
+        <w:t xml:space="preserve"> </w:t>
+      </w:r>
+      <w:proofErr w:type="spellStart"/>
+      <w:r>
+        <w:t>ehr</w:t>
+      </w:r>
+      <w:proofErr w:type="spellEnd"/>
+      <w:r>
+        <w:t xml:space="preserve"> systems) and well as applications to capture data (e.g., answer the question of “Is the parent able to stand?”)</w:t>
+      </w:r>
+    </w:p>
+    <w:p>
+      <w:pPr>
+        <w:ind w:left="720"/>
+      </w:pPr>
+    </w:p>
+    <w:p>
+      <w:proofErr w:type="spellStart"/>
+      <w:r>
+        <w:t>Seman</w:t>
+      </w:r>
+      <w:proofErr w:type="spellEnd"/>
+    </w:p>
+    <w:p>
+      <w:pPr>
+        <w:ind w:left="720"/>
+      </w:pPr>
+    </w:p>
+    <w:p>
+      <w:r>
+        <w:rPr>
+          <w:noProof/>
+        </w:rPr>
+        <w:lastRenderedPageBreak/>
+        <w:drawing>
+          <wp:inline distT="114300" distB="114300" distL="114300" distR="114300" wp14:anchorId="1FEEE088" wp14:editId="2A2892C8">
+            <wp:extent cx="5943600" cy="3340100"/>
+            <wp:effectExtent l="0" t="0" r="0" b="0"/>
+            <wp:docPr id="5" name="image7.png"/>
+            <wp:cNvGraphicFramePr/>
+            <a:graphic xmlns:a="http://schemas.openxmlformats.org/drawingml/2006/main">
+              <a:graphicData uri="http://schemas.openxmlformats.org/drawingml/2006/picture">
+                <pic:pic xmlns:pic="http://schemas.openxmlformats.org/drawingml/2006/picture">
+                  <pic:nvPicPr>
+                    <pic:cNvPr id="0" name="image7.png"/>
+                    <pic:cNvPicPr preferRelativeResize="0"/>
+                  </pic:nvPicPr>
+                  <pic:blipFill>
+                    <a:blip r:embed="rId17"/>
+                    <a:srcRect/>
+                    <a:stretch>
+                      <a:fillRect/>
+                    </a:stretch>
+                  </pic:blipFill>
+                  <pic:spPr>
+                    <a:xfrm>
+                      <a:off x="0" y="0"/>
+                      <a:ext cx="5943600" cy="3340100"/>
+                    </a:xfrm>
+                    <a:prstGeom prst="rect">
+                      <a:avLst/>
+                    </a:prstGeom>
+                    <a:ln/>
+                  </pic:spPr>
+                </pic:pic>
+              </a:graphicData>
+            </a:graphic>
+          </wp:inline>
+        </w:drawing>
+      </w:r>
+    </w:p>
     <w:p/>
     <w:p>
       <w:r>
@@ -4156,7 +5027,7 @@
       <w:r>
         <w:t xml:space="preserve"> See also CPG IG Introduction Section (</w:t>
       </w:r>
-      <w:hyperlink r:id="rId17">
+      <w:hyperlink r:id="rId18">
         <w:r>
           <w:rPr>
             <w:color w:val="1155CC"/>
@@ -4188,7 +5059,7 @@
                     <pic:cNvPicPr preferRelativeResize="0"/>
                   </pic:nvPicPr>
                   <pic:blipFill>
-                    <a:blip r:embed="rId18"/>
+                    <a:blip r:embed="rId19"/>
                     <a:srcRect/>
                     <a:stretch>
                       <a:fillRect/>
@@ -5651,7 +6522,7 @@
         </w:rPr>
         <w:t xml:space="preserve">Clinical practice </w:t>
       </w:r>
-      <w:hyperlink r:id="rId19">
+      <w:hyperlink r:id="rId20">
         <w:r>
           <w:rPr>
             <w:rFonts w:ascii="Verdana" w:eastAsia="Verdana" w:hAnsi="Verdana" w:cs="Verdana"/>
@@ -5717,7 +6588,7 @@
         </w:rPr>
         <w:t xml:space="preserve"> or strategies for bringing together or orchestrating recommendations, and other relevant considerations. </w:t>
       </w:r>
-      <w:hyperlink r:id="rId20">
+      <w:hyperlink r:id="rId21">
         <w:r>
           <w:rPr>
             <w:rFonts w:ascii="Verdana" w:eastAsia="Verdana" w:hAnsi="Verdana" w:cs="Verdana"/>
@@ -5762,7 +6633,7 @@
         </w:rPr>
         <w:t xml:space="preserve">Clinical Pathway Guideline - </w:t>
       </w:r>
-      <w:hyperlink r:id="rId21" w:anchor="pathways">
+      <w:hyperlink r:id="rId22" w:anchor="pathways">
         <w:r>
           <w:rPr>
             <w:rFonts w:ascii="Verdana" w:eastAsia="Verdana" w:hAnsi="Verdana" w:cs="Verdana"/>
@@ -5806,7 +6677,7 @@
         </w:rPr>
         <w:t xml:space="preserve"> serve the function of addressing interdependencies such as decision and orchestration logic across multiple concerns. </w:t>
       </w:r>
-      <w:hyperlink r:id="rId22">
+      <w:hyperlink r:id="rId23">
         <w:r>
           <w:rPr>
             <w:rFonts w:ascii="Verdana" w:eastAsia="Verdana" w:hAnsi="Verdana" w:cs="Verdana"/>
@@ -6250,6 +7121,119 @@
 <file path=word/numbering.xml><?xml version="1.0" encoding="utf-8"?>
 <w:numbering xmlns:wpc="http://schemas.microsoft.com/office/word/2010/wordprocessingCanvas" xmlns:cx="http://schemas.microsoft.com/office/drawing/2014/chartex" xmlns:cx1="http://schemas.microsoft.com/office/drawing/2015/9/8/chartex" xmlns:cx2="http://schemas.microsoft.com/office/drawing/2015/10/21/chartex" xmlns:cx3="http://schemas.microsoft.com/office/drawing/2016/5/9/chartex" xmlns:cx4="http://schemas.microsoft.com/office/drawing/2016/5/10/chartex" xmlns:cx5="http://schemas.microsoft.com/office/drawing/2016/5/11/chartex" xmlns:cx6="http://schemas.microsoft.com/office/drawing/2016/5/12/chartex" xmlns:cx7="http://schemas.microsoft.com/office/drawing/2016/5/13/chartex" xmlns:cx8="http://schemas.microsoft.com/office/drawing/2016/5/14/chartex" xmlns:mc="http://schemas.openxmlformats.org/markup-compatibility/2006" xmlns:aink="http://schemas.microsoft.com/office/drawing/2016/ink" xmlns:am3d="http://schemas.microsoft.com/office/drawing/2017/model3d" xmlns:o="urn:schemas-microsoft-com:office:office" xmlns:r="http://schemas.openxmlformats.org/officeDocument/2006/relationships" xmlns:m="http://schemas.openxmlformats.org/officeDocument/2006/math" xmlns:v="urn:schemas-microsoft-com:vml" xmlns:wp14="http://schemas.microsoft.com/office/word/2010/wordprocessingDrawing" xmlns:wp="http://schemas.openxmlformats.org/drawingml/2006/wordprocessingDrawing" xmlns:w10="urn:schemas-microsoft-com:office:word" xmlns:w="http://schemas.openxmlformats.org/wordprocessingml/2006/main" xmlns:w14="http://schemas.microsoft.com/office/word/2010/wordml" xmlns:w15="http://schemas.microsoft.com/office/word/2012/wordml" xmlns:w16cex="http://schemas.microsoft.com/office/word/2018/wordml/cex" xmlns:w16cid="http://schemas.microsoft.com/office/word/2016/wordml/cid" xmlns:w16="http://schemas.microsoft.com/office/word/2018/wordml" xmlns:w16sdtdh="http://schemas.microsoft.com/office/word/2020/wordml/sdtdatahash" xmlns:w16se="http://schemas.microsoft.com/office/word/2015/wordml/symex" xmlns:wpg="http://schemas.microsoft.com/office/word/2010/wordprocessingGroup" xmlns:wpi="http://schemas.microsoft.com/office/word/2010/wordprocessingInk" xmlns:wne="http://schemas.microsoft.com/office/word/2006/wordml" xmlns:wps="http://schemas.microsoft.com/office/word/2010/wordprocessingShape" mc:Ignorable="w14 w15 w16se w16cid w16 w16cex w16sdtdh wp14">
   <w:abstractNum w:abstractNumId="0" w15:restartNumberingAfterBreak="0">
+    <w:nsid w:val="0BEE49C4"/>
+    <w:multiLevelType w:val="hybridMultilevel"/>
+    <w:tmpl w:val="30C436AC"/>
+    <w:lvl w:ilvl="0" w:tplc="04090001">
+      <w:start w:val="1"/>
+      <w:numFmt w:val="bullet"/>
+      <w:lvlText w:val=""/>
+      <w:lvlJc w:val="left"/>
+      <w:pPr>
+        <w:ind w:left="720" w:hanging="360"/>
+      </w:pPr>
+      <w:rPr>
+        <w:rFonts w:ascii="Symbol" w:hAnsi="Symbol" w:hint="default"/>
+      </w:rPr>
+    </w:lvl>
+    <w:lvl w:ilvl="1" w:tplc="04090003" w:tentative="1">
+      <w:start w:val="1"/>
+      <w:numFmt w:val="bullet"/>
+      <w:lvlText w:val="o"/>
+      <w:lvlJc w:val="left"/>
+      <w:pPr>
+        <w:ind w:left="1440" w:hanging="360"/>
+      </w:pPr>
+      <w:rPr>
+        <w:rFonts w:ascii="Courier New" w:hAnsi="Courier New" w:cs="Courier New" w:hint="default"/>
+      </w:rPr>
+    </w:lvl>
+    <w:lvl w:ilvl="2" w:tplc="04090005" w:tentative="1">
+      <w:start w:val="1"/>
+      <w:numFmt w:val="bullet"/>
+      <w:lvlText w:val=""/>
+      <w:lvlJc w:val="left"/>
+      <w:pPr>
+        <w:ind w:left="2160" w:hanging="360"/>
+      </w:pPr>
+      <w:rPr>
+        <w:rFonts w:ascii="Wingdings" w:hAnsi="Wingdings" w:hint="default"/>
+      </w:rPr>
+    </w:lvl>
+    <w:lvl w:ilvl="3" w:tplc="04090001" w:tentative="1">
+      <w:start w:val="1"/>
+      <w:numFmt w:val="bullet"/>
+      <w:lvlText w:val=""/>
+      <w:lvlJc w:val="left"/>
+      <w:pPr>
+        <w:ind w:left="2880" w:hanging="360"/>
+      </w:pPr>
+      <w:rPr>
+        <w:rFonts w:ascii="Symbol" w:hAnsi="Symbol" w:hint="default"/>
+      </w:rPr>
+    </w:lvl>
+    <w:lvl w:ilvl="4" w:tplc="04090003" w:tentative="1">
+      <w:start w:val="1"/>
+      <w:numFmt w:val="bullet"/>
+      <w:lvlText w:val="o"/>
+      <w:lvlJc w:val="left"/>
+      <w:pPr>
+        <w:ind w:left="3600" w:hanging="360"/>
+      </w:pPr>
+      <w:rPr>
+        <w:rFonts w:ascii="Courier New" w:hAnsi="Courier New" w:cs="Courier New" w:hint="default"/>
+      </w:rPr>
+    </w:lvl>
+    <w:lvl w:ilvl="5" w:tplc="04090005" w:tentative="1">
+      <w:start w:val="1"/>
+      <w:numFmt w:val="bullet"/>
+      <w:lvlText w:val=""/>
+      <w:lvlJc w:val="left"/>
+      <w:pPr>
+        <w:ind w:left="4320" w:hanging="360"/>
+      </w:pPr>
+      <w:rPr>
+        <w:rFonts w:ascii="Wingdings" w:hAnsi="Wingdings" w:hint="default"/>
+      </w:rPr>
+    </w:lvl>
+    <w:lvl w:ilvl="6" w:tplc="04090001" w:tentative="1">
+      <w:start w:val="1"/>
+      <w:numFmt w:val="bullet"/>
+      <w:lvlText w:val=""/>
+      <w:lvlJc w:val="left"/>
+      <w:pPr>
+        <w:ind w:left="5040" w:hanging="360"/>
+      </w:pPr>
+      <w:rPr>
+        <w:rFonts w:ascii="Symbol" w:hAnsi="Symbol" w:hint="default"/>
+      </w:rPr>
+    </w:lvl>
+    <w:lvl w:ilvl="7" w:tplc="04090003" w:tentative="1">
+      <w:start w:val="1"/>
+      <w:numFmt w:val="bullet"/>
+      <w:lvlText w:val="o"/>
+      <w:lvlJc w:val="left"/>
+      <w:pPr>
+        <w:ind w:left="5760" w:hanging="360"/>
+      </w:pPr>
+      <w:rPr>
+        <w:rFonts w:ascii="Courier New" w:hAnsi="Courier New" w:cs="Courier New" w:hint="default"/>
+      </w:rPr>
+    </w:lvl>
+    <w:lvl w:ilvl="8" w:tplc="04090005" w:tentative="1">
+      <w:start w:val="1"/>
+      <w:numFmt w:val="bullet"/>
+      <w:lvlText w:val=""/>
+      <w:lvlJc w:val="left"/>
+      <w:pPr>
+        <w:ind w:left="6480" w:hanging="360"/>
+      </w:pPr>
+      <w:rPr>
+        <w:rFonts w:ascii="Wingdings" w:hAnsi="Wingdings" w:hint="default"/>
+      </w:rPr>
+    </w:lvl>
+  </w:abstractNum>
+  <w:abstractNum w:abstractNumId="1" w15:restartNumberingAfterBreak="0">
     <w:nsid w:val="12784815"/>
     <w:multiLevelType w:val="multilevel"/>
     <w:tmpl w:val="00B684F2"/>
@@ -6362,7 +7346,7 @@
       </w:rPr>
     </w:lvl>
   </w:abstractNum>
-  <w:abstractNum w:abstractNumId="1" w15:restartNumberingAfterBreak="0">
+  <w:abstractNum w:abstractNumId="2" w15:restartNumberingAfterBreak="0">
     <w:nsid w:val="2E6F0F56"/>
     <w:multiLevelType w:val="multilevel"/>
     <w:tmpl w:val="F5E60542"/>
@@ -6475,7 +7459,120 @@
       </w:rPr>
     </w:lvl>
   </w:abstractNum>
-  <w:abstractNum w:abstractNumId="2" w15:restartNumberingAfterBreak="0">
+  <w:abstractNum w:abstractNumId="3" w15:restartNumberingAfterBreak="0">
+    <w:nsid w:val="353D31C6"/>
+    <w:multiLevelType w:val="hybridMultilevel"/>
+    <w:tmpl w:val="6C14A360"/>
+    <w:lvl w:ilvl="0" w:tplc="04090001">
+      <w:start w:val="1"/>
+      <w:numFmt w:val="bullet"/>
+      <w:lvlText w:val=""/>
+      <w:lvlJc w:val="left"/>
+      <w:pPr>
+        <w:ind w:left="720" w:hanging="360"/>
+      </w:pPr>
+      <w:rPr>
+        <w:rFonts w:ascii="Symbol" w:hAnsi="Symbol" w:hint="default"/>
+      </w:rPr>
+    </w:lvl>
+    <w:lvl w:ilvl="1" w:tplc="04090003" w:tentative="1">
+      <w:start w:val="1"/>
+      <w:numFmt w:val="bullet"/>
+      <w:lvlText w:val="o"/>
+      <w:lvlJc w:val="left"/>
+      <w:pPr>
+        <w:ind w:left="1440" w:hanging="360"/>
+      </w:pPr>
+      <w:rPr>
+        <w:rFonts w:ascii="Courier New" w:hAnsi="Courier New" w:cs="Courier New" w:hint="default"/>
+      </w:rPr>
+    </w:lvl>
+    <w:lvl w:ilvl="2" w:tplc="04090005" w:tentative="1">
+      <w:start w:val="1"/>
+      <w:numFmt w:val="bullet"/>
+      <w:lvlText w:val=""/>
+      <w:lvlJc w:val="left"/>
+      <w:pPr>
+        <w:ind w:left="2160" w:hanging="360"/>
+      </w:pPr>
+      <w:rPr>
+        <w:rFonts w:ascii="Wingdings" w:hAnsi="Wingdings" w:hint="default"/>
+      </w:rPr>
+    </w:lvl>
+    <w:lvl w:ilvl="3" w:tplc="04090001" w:tentative="1">
+      <w:start w:val="1"/>
+      <w:numFmt w:val="bullet"/>
+      <w:lvlText w:val=""/>
+      <w:lvlJc w:val="left"/>
+      <w:pPr>
+        <w:ind w:left="2880" w:hanging="360"/>
+      </w:pPr>
+      <w:rPr>
+        <w:rFonts w:ascii="Symbol" w:hAnsi="Symbol" w:hint="default"/>
+      </w:rPr>
+    </w:lvl>
+    <w:lvl w:ilvl="4" w:tplc="04090003" w:tentative="1">
+      <w:start w:val="1"/>
+      <w:numFmt w:val="bullet"/>
+      <w:lvlText w:val="o"/>
+      <w:lvlJc w:val="left"/>
+      <w:pPr>
+        <w:ind w:left="3600" w:hanging="360"/>
+      </w:pPr>
+      <w:rPr>
+        <w:rFonts w:ascii="Courier New" w:hAnsi="Courier New" w:cs="Courier New" w:hint="default"/>
+      </w:rPr>
+    </w:lvl>
+    <w:lvl w:ilvl="5" w:tplc="04090005" w:tentative="1">
+      <w:start w:val="1"/>
+      <w:numFmt w:val="bullet"/>
+      <w:lvlText w:val=""/>
+      <w:lvlJc w:val="left"/>
+      <w:pPr>
+        <w:ind w:left="4320" w:hanging="360"/>
+      </w:pPr>
+      <w:rPr>
+        <w:rFonts w:ascii="Wingdings" w:hAnsi="Wingdings" w:hint="default"/>
+      </w:rPr>
+    </w:lvl>
+    <w:lvl w:ilvl="6" w:tplc="04090001" w:tentative="1">
+      <w:start w:val="1"/>
+      <w:numFmt w:val="bullet"/>
+      <w:lvlText w:val=""/>
+      <w:lvlJc w:val="left"/>
+      <w:pPr>
+        <w:ind w:left="5040" w:hanging="360"/>
+      </w:pPr>
+      <w:rPr>
+        <w:rFonts w:ascii="Symbol" w:hAnsi="Symbol" w:hint="default"/>
+      </w:rPr>
+    </w:lvl>
+    <w:lvl w:ilvl="7" w:tplc="04090003" w:tentative="1">
+      <w:start w:val="1"/>
+      <w:numFmt w:val="bullet"/>
+      <w:lvlText w:val="o"/>
+      <w:lvlJc w:val="left"/>
+      <w:pPr>
+        <w:ind w:left="5760" w:hanging="360"/>
+      </w:pPr>
+      <w:rPr>
+        <w:rFonts w:ascii="Courier New" w:hAnsi="Courier New" w:cs="Courier New" w:hint="default"/>
+      </w:rPr>
+    </w:lvl>
+    <w:lvl w:ilvl="8" w:tplc="04090005" w:tentative="1">
+      <w:start w:val="1"/>
+      <w:numFmt w:val="bullet"/>
+      <w:lvlText w:val=""/>
+      <w:lvlJc w:val="left"/>
+      <w:pPr>
+        <w:ind w:left="6480" w:hanging="360"/>
+      </w:pPr>
+      <w:rPr>
+        <w:rFonts w:ascii="Wingdings" w:hAnsi="Wingdings" w:hint="default"/>
+      </w:rPr>
+    </w:lvl>
+  </w:abstractNum>
+  <w:abstractNum w:abstractNumId="4" w15:restartNumberingAfterBreak="0">
     <w:nsid w:val="3BC07CEF"/>
     <w:multiLevelType w:val="multilevel"/>
     <w:tmpl w:val="7F068B38"/>
@@ -6588,7 +7685,7 @@
       </w:rPr>
     </w:lvl>
   </w:abstractNum>
-  <w:abstractNum w:abstractNumId="3" w15:restartNumberingAfterBreak="0">
+  <w:abstractNum w:abstractNumId="5" w15:restartNumberingAfterBreak="0">
     <w:nsid w:val="3CB9514E"/>
     <w:multiLevelType w:val="multilevel"/>
     <w:tmpl w:val="E3E45880"/>
@@ -6701,7 +7798,7 @@
       </w:rPr>
     </w:lvl>
   </w:abstractNum>
-  <w:abstractNum w:abstractNumId="4" w15:restartNumberingAfterBreak="0">
+  <w:abstractNum w:abstractNumId="6" w15:restartNumberingAfterBreak="0">
     <w:nsid w:val="4FC92559"/>
     <w:multiLevelType w:val="multilevel"/>
     <w:tmpl w:val="DC1E2AEE"/>
@@ -6814,7 +7911,7 @@
       </w:rPr>
     </w:lvl>
   </w:abstractNum>
-  <w:abstractNum w:abstractNumId="5" w15:restartNumberingAfterBreak="0">
+  <w:abstractNum w:abstractNumId="7" w15:restartNumberingAfterBreak="0">
     <w:nsid w:val="56C0488B"/>
     <w:multiLevelType w:val="multilevel"/>
     <w:tmpl w:val="A6406D8A"/>
@@ -6927,7 +8024,7 @@
       </w:rPr>
     </w:lvl>
   </w:abstractNum>
-  <w:abstractNum w:abstractNumId="6" w15:restartNumberingAfterBreak="0">
+  <w:abstractNum w:abstractNumId="8" w15:restartNumberingAfterBreak="0">
     <w:nsid w:val="5EAA5D04"/>
     <w:multiLevelType w:val="multilevel"/>
     <w:tmpl w:val="6A48E76A"/>
@@ -7040,7 +8137,7 @@
       </w:rPr>
     </w:lvl>
   </w:abstractNum>
-  <w:abstractNum w:abstractNumId="7" w15:restartNumberingAfterBreak="0">
+  <w:abstractNum w:abstractNumId="9" w15:restartNumberingAfterBreak="0">
     <w:nsid w:val="6481788A"/>
     <w:multiLevelType w:val="hybridMultilevel"/>
     <w:tmpl w:val="255A2F7A"/>
@@ -7153,7 +8250,7 @@
       </w:rPr>
     </w:lvl>
   </w:abstractNum>
-  <w:abstractNum w:abstractNumId="8" w15:restartNumberingAfterBreak="0">
+  <w:abstractNum w:abstractNumId="10" w15:restartNumberingAfterBreak="0">
     <w:nsid w:val="6A17381C"/>
     <w:multiLevelType w:val="multilevel"/>
     <w:tmpl w:val="A4F02764"/>
@@ -7267,31 +8364,37 @@
     </w:lvl>
   </w:abstractNum>
   <w:num w:numId="1">
+    <w:abstractNumId w:val="4"/>
+  </w:num>
+  <w:num w:numId="2">
+    <w:abstractNumId w:val="5"/>
+  </w:num>
+  <w:num w:numId="3">
+    <w:abstractNumId w:val="7"/>
+  </w:num>
+  <w:num w:numId="4">
+    <w:abstractNumId w:val="10"/>
+  </w:num>
+  <w:num w:numId="5">
+    <w:abstractNumId w:val="6"/>
+  </w:num>
+  <w:num w:numId="6">
     <w:abstractNumId w:val="2"/>
   </w:num>
-  <w:num w:numId="2">
-    <w:abstractNumId w:val="3"/>
+  <w:num w:numId="7">
+    <w:abstractNumId w:val="1"/>
   </w:num>
-  <w:num w:numId="3">
-    <w:abstractNumId w:val="5"/>
-  </w:num>
-  <w:num w:numId="4">
+  <w:num w:numId="8">
     <w:abstractNumId w:val="8"/>
   </w:num>
-  <w:num w:numId="5">
-    <w:abstractNumId w:val="4"/>
+  <w:num w:numId="9">
+    <w:abstractNumId w:val="9"/>
   </w:num>
-  <w:num w:numId="6">
-    <w:abstractNumId w:val="1"/>
-  </w:num>
-  <w:num w:numId="7">
+  <w:num w:numId="10">
     <w:abstractNumId w:val="0"/>
   </w:num>
-  <w:num w:numId="8">
-    <w:abstractNumId w:val="6"/>
-  </w:num>
-  <w:num w:numId="9">
-    <w:abstractNumId w:val="7"/>
+  <w:num w:numId="11">
+    <w:abstractNumId w:val="3"/>
   </w:num>
 </w:numbering>
 </file>
@@ -7754,7 +8857,6 @@
     <w:basedOn w:val="Normal"/>
     <w:next w:val="Normal"/>
     <w:uiPriority w:val="9"/>
-    <w:semiHidden/>
     <w:unhideWhenUsed/>
     <w:qFormat/>
     <w:pPr>
@@ -7809,7 +8911,6 @@
   <w:style w:type="character" w:default="1" w:styleId="DefaultParagraphFont">
     <w:name w:val="Default Paragraph Font"/>
     <w:uiPriority w:val="1"/>
-    <w:semiHidden/>
     <w:unhideWhenUsed/>
   </w:style>
   <w:style w:type="table" w:default="1" w:styleId="TableNormal">
@@ -7889,6 +8990,53 @@
       <w:ind w:left="720"/>
       <w:contextualSpacing/>
     </w:pPr>
+  </w:style>
+  <w:style w:type="paragraph" w:styleId="IntenseQuote">
+    <w:name w:val="Intense Quote"/>
+    <w:basedOn w:val="Normal"/>
+    <w:next w:val="Normal"/>
+    <w:link w:val="IntenseQuoteChar"/>
+    <w:uiPriority w:val="30"/>
+    <w:qFormat/>
+    <w:rsid w:val="002772C0"/>
+    <w:pPr>
+      <w:pBdr>
+        <w:top w:val="single" w:sz="4" w:space="10" w:color="4F81BD" w:themeColor="accent1"/>
+        <w:bottom w:val="single" w:sz="4" w:space="10" w:color="4F81BD" w:themeColor="accent1"/>
+      </w:pBdr>
+      <w:spacing w:before="360" w:after="360"/>
+      <w:ind w:left="864" w:right="864"/>
+      <w:jc w:val="center"/>
+    </w:pPr>
+    <w:rPr>
+      <w:i/>
+      <w:iCs/>
+      <w:color w:val="4F81BD" w:themeColor="accent1"/>
+    </w:rPr>
+  </w:style>
+  <w:style w:type="character" w:customStyle="1" w:styleId="IntenseQuoteChar">
+    <w:name w:val="Intense Quote Char"/>
+    <w:basedOn w:val="DefaultParagraphFont"/>
+    <w:link w:val="IntenseQuote"/>
+    <w:uiPriority w:val="30"/>
+    <w:rsid w:val="002772C0"/>
+    <w:rPr>
+      <w:i/>
+      <w:iCs/>
+      <w:color w:val="4F81BD" w:themeColor="accent1"/>
+    </w:rPr>
+  </w:style>
+  <w:style w:type="character" w:styleId="IntenseEmphasis">
+    <w:name w:val="Intense Emphasis"/>
+    <w:basedOn w:val="DefaultParagraphFont"/>
+    <w:uiPriority w:val="21"/>
+    <w:qFormat/>
+    <w:rsid w:val="00271445"/>
+    <w:rPr>
+      <w:i/>
+      <w:iCs/>
+      <w:color w:val="4F81BD" w:themeColor="accent1"/>
+    </w:rPr>
   </w:style>
 </w:styles>
 </file>

</xml_diff>

<commit_message>
White paper and presentation updates
</commit_message>
<xml_diff>
--- a/WhitePaper/Semantic Data in Healthcare Situations.docx
+++ b/WhitePaper/Semantic Data in Healthcare Situations.docx
@@ -112,7 +112,23 @@
         <w:spacing w:before="240" w:after="240"/>
       </w:pPr>
       <w:r>
-        <w:t xml:space="preserve">For example; What is “current blood pressure” as it may appear in a CPG? What kind of blood pressure? how current? under what conditions? What values would be relevant for a particular patient being evaluated for a particular pathway? Binding “Current blood pressure” to a Hypertension CPG would make all of these assumptions specific. It would also allow </w:t>
+        <w:t xml:space="preserve">For </w:t>
+      </w:r>
+      <w:proofErr w:type="gramStart"/>
+      <w:r>
+        <w:t>example;</w:t>
+      </w:r>
+      <w:proofErr w:type="gramEnd"/>
+      <w:r>
+        <w:t xml:space="preserve"> What is “current blood pressure” as it may appear in a CPG? What kind of blood pressure? how current? under what conditions? What values would be relevant for a particular patient being evaluated for a particular pathway? Binding “Current blood pressure” to a Hypertension CPG would make </w:t>
+      </w:r>
+      <w:proofErr w:type="gramStart"/>
+      <w:r>
+        <w:t>all of</w:t>
+      </w:r>
+      <w:proofErr w:type="gramEnd"/>
+      <w:r>
+        <w:t xml:space="preserve"> these assumptions specific. It would also allow </w:t>
       </w:r>
       <w:r>
         <w:t>HIT</w:t>
@@ -280,28 +296,84 @@
     </w:p>
     <w:p>
       <w:r>
-        <w:t>As much as we share; communication can be difficult and error-prone. Our natural languages are imprecise and depend on understanding a context that may not be fully stated. We attach words to concepts loosely and depend on that context to resolve any ambiguities. We use “community slang” that carries that context and meaning but could be confusing to an outsider, or to automation.</w:t>
-      </w:r>
-    </w:p>
-    <w:p>
-      <w:r>
-        <w:t>Attempts have been made at universal languages, of having just “one way” to say anything. Not only is it nearly impossible to get agreement on such universal ways of communicating - it would be impractical. “The patient’s blood pressure” assumes a lot of situational context - what patient, what kind of blood pressure, taken when? It just would not work to qualify everything with every assumed context - saying anything would take forever.</w:t>
-      </w:r>
-    </w:p>
-    <w:p>
-      <w:r>
-        <w:t>The way we deal with situational context is to understand terms and data elements in context, how they may “expand” into a more general shared context need not be stated when communicating a CPG to another professional with the right training. Even with this shared context, the meaning of terms has to be very carefully specified.</w:t>
-      </w:r>
-    </w:p>
-    <w:p>
-      <w:r>
-        <w:t xml:space="preserve">The problem we run into is that there are hundreds of thousands of situational context, each CPG defines its own vocabulary. Each </w:t>
+        <w:t xml:space="preserve">As much as we share; communication can be difficult and </w:t>
+      </w:r>
+      <w:proofErr w:type="gramStart"/>
+      <w:r>
+        <w:t>error-prone</w:t>
+      </w:r>
+      <w:proofErr w:type="gramEnd"/>
+      <w:r>
+        <w:t>. Our natural languages are imprecise and depend on understanding a context that may not be fully stated. We attach words to concepts loosely and depend on that context to resolve any ambiguities. We use “community slang” that carries that context and meaning but could be confusing to an outsider, or to automation.</w:t>
+      </w:r>
+    </w:p>
+    <w:p>
+      <w:r>
+        <w:t xml:space="preserve">Attempts have been made at universal languages, of having just “one way” to say anything. Not only is it nearly impossible to get agreement on such universal ways of communicating - </w:t>
+      </w:r>
+      <w:proofErr w:type="gramStart"/>
+      <w:r>
+        <w:t>it would</w:t>
+      </w:r>
+      <w:proofErr w:type="gramEnd"/>
+      <w:r>
+        <w:t xml:space="preserve"> be impractical. “The patient’s blood pressure” assumes a lot of situational </w:t>
+      </w:r>
+      <w:proofErr w:type="gramStart"/>
+      <w:r>
+        <w:t>context</w:t>
+      </w:r>
+      <w:proofErr w:type="gramEnd"/>
+      <w:r>
+        <w:t xml:space="preserve"> - what patient, what kind of blood pressure, taken when? It just would not work to qualify everything with every assumed context - saying anything would take forever.</w:t>
+      </w:r>
+    </w:p>
+    <w:p>
+      <w:r>
+        <w:t xml:space="preserve">The way we deal with situational context is to understand terms and data elements in context, how they may “expand” into a more general shared context need not be stated when communicating a CPG to another professional with the right training. Even with this shared context, the meaning of terms </w:t>
+      </w:r>
+      <w:proofErr w:type="gramStart"/>
+      <w:r>
+        <w:t>has to</w:t>
+      </w:r>
+      <w:proofErr w:type="gramEnd"/>
+      <w:r>
+        <w:t xml:space="preserve"> be very carefully specified.</w:t>
+      </w:r>
+    </w:p>
+    <w:p>
+      <w:r>
+        <w:t xml:space="preserve">The problem we run into is that there are hundreds of thousands of situational </w:t>
+      </w:r>
+      <w:proofErr w:type="gramStart"/>
+      <w:r>
+        <w:t>context</w:t>
+      </w:r>
+      <w:proofErr w:type="gramEnd"/>
+      <w:r>
+        <w:t xml:space="preserve">, each CPG defines its own vocabulary. Each </w:t>
       </w:r>
       <w:r>
         <w:t>HIT</w:t>
       </w:r>
       <w:r>
-        <w:t xml:space="preserve"> system defines its own schema, each clinical visit presents its own unique situation. Even for professionals, it can be difficult, information shared across disciplines or communities makes it worse. Once we want to use information from one situational context in another we have the difficulty and risk of translation. So while situational context makes it easier for those “in the tribe” to communicate - it can be blinding for anyone else, or any other system. Each of these situational contexts defines its own way of thinking and communicating, its own “viewpoint” of the world.</w:t>
+        <w:t xml:space="preserve"> system defines its own schema, each clinical visit presents its own unique situation. Even for professionals, it can be difficult, information shared across disciplines or communities makes it worse. Once we want to use information from one situational context in </w:t>
+      </w:r>
+      <w:proofErr w:type="gramStart"/>
+      <w:r>
+        <w:t>another</w:t>
+      </w:r>
+      <w:proofErr w:type="gramEnd"/>
+      <w:r>
+        <w:t xml:space="preserve"> we have the difficulty and risk of translation. </w:t>
+      </w:r>
+      <w:proofErr w:type="gramStart"/>
+      <w:r>
+        <w:t>So</w:t>
+      </w:r>
+      <w:proofErr w:type="gramEnd"/>
+      <w:r>
+        <w:t xml:space="preserve"> while situational context makes it easier for those “in the tribe” to communicate - it can be blinding for anyone else, or any other system. Each of these situational contexts defines its own way of thinking and communicating, its own “viewpoint” of the world.</w:t>
       </w:r>
     </w:p>
     <w:p>
@@ -444,7 +516,15 @@
         <w:t xml:space="preserve"> or the pipe</w:t>
       </w:r>
       <w:r>
-        <w:t xml:space="preserve">. When we “model data” we use terms and concepts that mirror our understanding of the world - but an SQL database about you is not the same as you. As obvious as this sounds, confusion abounds in the way we talk about and manage information. E.g. “When a temperature was taken” is not the same as “when a temperature was recorded”. </w:t>
+        <w:t xml:space="preserve">. When we “model data” we use terms and concepts that mirror our understanding of the world - but an SQL database about you is not the same as you. As obvious as this sounds, confusion abounds in the way we talk about and manage information. </w:t>
+      </w:r>
+      <w:proofErr w:type="gramStart"/>
+      <w:r>
+        <w:t>E.g.</w:t>
+      </w:r>
+      <w:proofErr w:type="gramEnd"/>
+      <w:r>
+        <w:t xml:space="preserve"> “When a temperature was taken” is not the same as “when a temperature was recorded”. </w:t>
       </w:r>
     </w:p>
     <w:p>
@@ -454,7 +534,15 @@
     </w:p>
     <w:p>
       <w:r>
-        <w:t>The result is that each such schema defines its own “situational context” and vocabulary. More often than not the connection between that “data vocabulary” and real-world concepts is loose or not defined at all. The context assumed in the data is unstated. These loose connections and unstated context make sharing, integrating, and federating data complex and risky.</w:t>
+        <w:t xml:space="preserve">The result is that each such schema defines its own “situational context” and vocabulary. </w:t>
+      </w:r>
+      <w:proofErr w:type="gramStart"/>
+      <w:r>
+        <w:t>More often than not</w:t>
+      </w:r>
+      <w:proofErr w:type="gramEnd"/>
+      <w:r>
+        <w:t xml:space="preserve"> the connection between that “data vocabulary” and real-world concepts is loose or not defined at all. The context assumed in the data is unstated. These loose connections and unstated context make sharing, integrating, and federating data complex and risky.</w:t>
       </w:r>
     </w:p>
     <w:p>
@@ -535,7 +623,15 @@
         <w:t>HIT</w:t>
       </w:r>
       <w:r>
-        <w:t xml:space="preserve"> based on its own context and has to “connect the dots” between them. Automation doesn’t share the clinician’s experience or context and has trouble connecting the dots, so automation can’t help the clinician without a developer connecting each piece together individually, this is not scalable or safe.</w:t>
+        <w:t xml:space="preserve"> based on its own context and </w:t>
+      </w:r>
+      <w:proofErr w:type="gramStart"/>
+      <w:r>
+        <w:t>has to</w:t>
+      </w:r>
+      <w:proofErr w:type="gramEnd"/>
+      <w:r>
+        <w:t xml:space="preserve"> “connect the dots” between them. Automation doesn’t share the clinician’s experience or context and has trouble connecting the dots, so automation can’t help the clinician without a developer connecting each piece together individually, this is not scalable or safe.</w:t>
       </w:r>
     </w:p>
     <w:p>
@@ -833,9 +929,21 @@
     </w:p>
     <w:p>
       <w:pPr>
+        <w:rPr>
+          <w:sz w:val="40"/>
+          <w:szCs w:val="40"/>
+        </w:rPr>
+      </w:pPr>
+      <w:r>
+        <w:br w:type="page"/>
+      </w:r>
+    </w:p>
+    <w:p>
+      <w:pPr>
         <w:pStyle w:val="Heading1"/>
       </w:pPr>
       <w:r>
+        <w:lastRenderedPageBreak/>
         <w:t>Requirements for context and meaning</w:t>
       </w:r>
     </w:p>
@@ -853,17 +961,29 @@
         <w:t>at</w:t>
       </w:r>
       <w:r>
-        <w:t xml:space="preserve"> a specific time period (John wasn’t born 1.8 meters)</w:t>
+        <w:t xml:space="preserve"> a specific </w:t>
+      </w:r>
+      <w:proofErr w:type="gramStart"/>
+      <w:r>
+        <w:t>time period</w:t>
+      </w:r>
+      <w:proofErr w:type="gramEnd"/>
+      <w:r>
+        <w:t xml:space="preserve"> (John wasn’t born 1.8 meters)</w:t>
       </w:r>
       <w:r>
         <w:t>. Any “data representation” of that fact is just another way of saying the same thing</w:t>
       </w:r>
       <w:r>
-        <w:t xml:space="preserve"> – our challenge is </w:t>
-      </w:r>
-      <w:r>
-        <w:lastRenderedPageBreak/>
-        <w:t>understanding the many different ways of saying the same thing and saying them precisely</w:t>
+        <w:t xml:space="preserve"> – our challenge is understanding the </w:t>
+      </w:r>
+      <w:proofErr w:type="gramStart"/>
+      <w:r>
+        <w:t>many different ways</w:t>
+      </w:r>
+      <w:proofErr w:type="gramEnd"/>
+      <w:r>
+        <w:t xml:space="preserve"> of saying the same thing and saying them precisely</w:t>
       </w:r>
       <w:r>
         <w:t>, with all of the unsaid context and assumptions made explicit.</w:t>
@@ -883,8 +1003,13 @@
       </w:r>
     </w:p>
     <w:p>
-      <w:r>
-        <w:t xml:space="preserve">All of the above suggest certain requirements on the “layers” we have defined above. The following enumerates </w:t>
+      <w:proofErr w:type="gramStart"/>
+      <w:r>
+        <w:t>All of</w:t>
+      </w:r>
+      <w:proofErr w:type="gramEnd"/>
+      <w:r>
+        <w:t xml:space="preserve"> the above suggest certain requirements on the “layers” we have defined above. The following enumerates </w:t>
       </w:r>
       <w:r>
         <w:t>essential</w:t>
@@ -902,6 +1027,122 @@
       </w:r>
     </w:p>
     <w:p>
+      <w:r>
+        <w:rPr>
+          <w:noProof/>
+        </w:rPr>
+        <mc:AlternateContent>
+          <mc:Choice Requires="wps">
+            <w:drawing>
+              <wp:anchor distT="0" distB="0" distL="114300" distR="114300" simplePos="0" relativeHeight="251663360" behindDoc="0" locked="0" layoutInCell="1" allowOverlap="1" wp14:anchorId="7E210AEF" wp14:editId="56876175">
+                <wp:simplePos x="0" y="0"/>
+                <wp:positionH relativeFrom="column">
+                  <wp:posOffset>4214495</wp:posOffset>
+                </wp:positionH>
+                <wp:positionV relativeFrom="paragraph">
+                  <wp:posOffset>1833245</wp:posOffset>
+                </wp:positionV>
+                <wp:extent cx="1990725" cy="635"/>
+                <wp:effectExtent l="0" t="0" r="0" b="0"/>
+                <wp:wrapSquare wrapText="bothSides"/>
+                <wp:docPr id="8" name="Text Box 8"/>
+                <wp:cNvGraphicFramePr/>
+                <a:graphic xmlns:a="http://schemas.openxmlformats.org/drawingml/2006/main">
+                  <a:graphicData uri="http://schemas.microsoft.com/office/word/2010/wordprocessingShape">
+                    <wps:wsp>
+                      <wps:cNvSpPr txBox="1"/>
+                      <wps:spPr>
+                        <a:xfrm>
+                          <a:off x="0" y="0"/>
+                          <a:ext cx="1990725" cy="635"/>
+                        </a:xfrm>
+                        <a:prstGeom prst="rect">
+                          <a:avLst/>
+                        </a:prstGeom>
+                        <a:solidFill>
+                          <a:prstClr val="white"/>
+                        </a:solidFill>
+                        <a:ln>
+                          <a:noFill/>
+                        </a:ln>
+                      </wps:spPr>
+                      <wps:txbx>
+                        <w:txbxContent>
+                          <w:p>
+                            <w:pPr>
+                              <w:pStyle w:val="Caption"/>
+                              <w:rPr>
+                                <w:noProof/>
+                              </w:rPr>
+                            </w:pPr>
+                            <w:r>
+                              <w:t xml:space="preserve">Figure </w:t>
+                            </w:r>
+                            <w:fldSimple w:instr=" SEQ Figure \* ARABIC ">
+                              <w:r>
+                                <w:rPr>
+                                  <w:noProof/>
+                                </w:rPr>
+                                <w:t>1</w:t>
+                              </w:r>
+                            </w:fldSimple>
+                            <w:r>
+                              <w:t xml:space="preserve"> Situation specific data elements supporting a viewpoint</w:t>
+                            </w:r>
+                          </w:p>
+                        </w:txbxContent>
+                      </wps:txbx>
+                      <wps:bodyPr rot="0" spcFirstLastPara="0" vertOverflow="overflow" horzOverflow="overflow" vert="horz" wrap="square" lIns="0" tIns="0" rIns="0" bIns="0" numCol="1" spcCol="0" rtlCol="0" fromWordArt="0" anchor="t" anchorCtr="0" forceAA="0" compatLnSpc="1">
+                        <a:prstTxWarp prst="textNoShape">
+                          <a:avLst/>
+                        </a:prstTxWarp>
+                        <a:spAutoFit/>
+                      </wps:bodyPr>
+                    </wps:wsp>
+                  </a:graphicData>
+                </a:graphic>
+              </wp:anchor>
+            </w:drawing>
+          </mc:Choice>
+          <mc:Fallback>
+            <w:pict>
+              <v:shapetype w14:anchorId="7E210AEF" id="_x0000_t202" coordsize="21600,21600" o:spt="202" path="m,l,21600r21600,l21600,xe">
+                <v:stroke joinstyle="miter"/>
+                <v:path gradientshapeok="t" o:connecttype="rect"/>
+              </v:shapetype>
+              <v:shape id="Text Box 8" o:spid="_x0000_s1026" type="#_x0000_t202" style="position:absolute;margin-left:331.85pt;margin-top:144.35pt;width:156.75pt;height:.05pt;z-index:251663360;visibility:visible;mso-wrap-style:square;mso-wrap-distance-left:9pt;mso-wrap-distance-top:0;mso-wrap-distance-right:9pt;mso-wrap-distance-bottom:0;mso-position-horizontal:absolute;mso-position-horizontal-relative:text;mso-position-vertical:absolute;mso-position-vertical-relative:text;v-text-anchor:top" o:gfxdata="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" stroked="f">
+                <v:textbox style="mso-fit-shape-to-text:t" inset="0,0,0,0">
+                  <w:txbxContent>
+                    <w:p>
+                      <w:pPr>
+                        <w:pStyle w:val="Caption"/>
+                        <w:rPr>
+                          <w:noProof/>
+                        </w:rPr>
+                      </w:pPr>
+                      <w:r>
+                        <w:t xml:space="preserve">Figure </w:t>
+                      </w:r>
+                      <w:fldSimple w:instr=" SEQ Figure \* ARABIC ">
+                        <w:r>
+                          <w:rPr>
+                            <w:noProof/>
+                          </w:rPr>
+                          <w:t>1</w:t>
+                        </w:r>
+                      </w:fldSimple>
+                      <w:r>
+                        <w:t xml:space="preserve"> Situation specific data elements supporting a viewpoint</w:t>
+                      </w:r>
+                    </w:p>
+                  </w:txbxContent>
+                </v:textbox>
+                <w10:wrap type="square"/>
+              </v:shape>
+            </w:pict>
+          </mc:Fallback>
+        </mc:AlternateContent>
+      </w:r>
       <w:r>
         <w:rPr>
           <w:noProof/>
@@ -1526,10 +1767,10 @@
           </mc:Choice>
           <mc:Fallback>
             <w:pict>
-              <v:group w14:anchorId="421579DA" id="Group 70" o:spid="_x0000_s1026" style="position:absolute;margin-left:331.85pt;margin-top:45.2pt;width:156.75pt;height:94.75pt;z-index:251661312" coordsize="19808,13555" o:gfxdata="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">
-                <v:oval id="Oval 12" o:spid="_x0000_s1027" style="position:absolute;width:19808;height:13555;visibility:visible;mso-wrap-style:square;v-text-anchor:middle" o:gfxdata="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" fillcolor="#4f81bd [3204]" strokecolor="#243f60 [1604]" strokeweight="2pt"/>
-                <v:group id="Group 13" o:spid="_x0000_s1028" style="position:absolute;left:3972;top:3463;width:11247;height:7015" coordorigin="3972,3463" coordsize="11246,7015" o:gfxdata="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">
-                  <v:oval id="Oval 14" o:spid="_x0000_s1029" style="position:absolute;left:4083;top:7108;width:4875;height:1471;visibility:visible;mso-wrap-style:square;v-text-anchor:middle" o:gfxdata="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" fillcolor="#c0504d [3205]" strokecolor="yellow" strokeweight="2pt">
+              <v:group w14:anchorId="421579DA" id="Group 70" o:spid="_x0000_s1027" style="position:absolute;margin-left:331.85pt;margin-top:45.2pt;width:156.75pt;height:94.75pt;z-index:251661312" coordsize="19808,13555" o:gfxdata="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">
+                <v:oval id="Oval 12" o:spid="_x0000_s1028" style="position:absolute;width:19808;height:13555;visibility:visible;mso-wrap-style:square;v-text-anchor:middle" o:gfxdata="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" fillcolor="#4f81bd [3204]" strokecolor="#243f60 [1604]" strokeweight="2pt"/>
+                <v:group id="Group 13" o:spid="_x0000_s1029" style="position:absolute;left:3972;top:3463;width:11247;height:7015" coordorigin="3972,3463" coordsize="11246,7015" o:gfxdata="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">
+                  <v:oval id="Oval 14" o:spid="_x0000_s1030" style="position:absolute;left:4083;top:7108;width:4875;height:1471;visibility:visible;mso-wrap-style:square;v-text-anchor:middle" o:gfxdata="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" fillcolor="#c0504d [3205]" strokecolor="yellow" strokeweight="2pt">
                     <v:textbox>
                       <w:txbxContent>
                         <w:p>
@@ -1557,13 +1798,13 @@
                       </w:txbxContent>
                     </v:textbox>
                   </v:oval>
-                  <v:line id="Straight Connector 15" o:spid="_x0000_s1030" style="position:absolute;flip:y;visibility:visible;mso-wrap-style:square" from="8245,6157" to="9951,7324" o:connectortype="straight" o:gfxdata="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" strokecolor="#3f3151 [1607]">
+                  <v:line id="Straight Connector 15" o:spid="_x0000_s1031" style="position:absolute;flip:y;visibility:visible;mso-wrap-style:square" from="8245,6157" to="9951,7324" o:connectortype="straight" o:gfxdata="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" strokecolor="#3f3151 [1607]">
                     <o:lock v:ext="edit" shapetype="f"/>
                   </v:line>
-                  <v:line id="Straight Connector 16" o:spid="_x0000_s1031" style="position:absolute;visibility:visible;mso-wrap-style:square" from="8245,8364" to="9909,9742" o:connectortype="straight" o:gfxdata="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" strokecolor="#3f3151 [1607]">
+                  <v:line id="Straight Connector 16" o:spid="_x0000_s1032" style="position:absolute;visibility:visible;mso-wrap-style:square" from="8245,8364" to="9909,9742" o:connectortype="straight" o:gfxdata="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" strokecolor="#3f3151 [1607]">
                     <o:lock v:ext="edit" shapetype="f"/>
                   </v:line>
-                  <v:oval id="Oval 17" o:spid="_x0000_s1032" style="position:absolute;left:9951;top:5421;width:5268;height:1472;visibility:visible;mso-wrap-style:square;v-text-anchor:middle" o:gfxdata="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" fillcolor="#c0504d [3205]" strokecolor="yellow" strokeweight="2pt">
+                  <v:oval id="Oval 17" o:spid="_x0000_s1033" style="position:absolute;left:9951;top:5421;width:5268;height:1472;visibility:visible;mso-wrap-style:square;v-text-anchor:middle" o:gfxdata="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" fillcolor="#c0504d [3205]" strokecolor="yellow" strokeweight="2pt">
                     <v:textbox>
                       <w:txbxContent>
                         <w:p>
@@ -1591,7 +1832,7 @@
                       </w:txbxContent>
                     </v:textbox>
                   </v:oval>
-                  <v:oval id="Oval 18" o:spid="_x0000_s1033" style="position:absolute;left:9909;top:9007;width:5268;height:1471;visibility:visible;mso-wrap-style:square;v-text-anchor:middle" o:gfxdata="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" fillcolor="#c0504d [3205]" strokecolor="yellow" strokeweight="2pt">
+                  <v:oval id="Oval 18" o:spid="_x0000_s1034" style="position:absolute;left:9909;top:9007;width:5268;height:1471;visibility:visible;mso-wrap-style:square;v-text-anchor:middle" o:gfxdata="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" fillcolor="#c0504d [3205]" strokecolor="yellow" strokeweight="2pt">
                     <v:textbox>
                       <w:txbxContent>
                         <w:p>
@@ -1619,7 +1860,7 @@
                       </w:txbxContent>
                     </v:textbox>
                   </v:oval>
-                  <v:oval id="Oval 19" o:spid="_x0000_s1034" style="position:absolute;left:9909;top:3483;width:5268;height:1472;visibility:visible;mso-wrap-style:square;v-text-anchor:middle" o:gfxdata="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" fillcolor="#c0504d [3205]" strokecolor="yellow" strokeweight="2pt">
+                  <v:oval id="Oval 19" o:spid="_x0000_s1035" style="position:absolute;left:9909;top:3483;width:5268;height:1472;visibility:visible;mso-wrap-style:square;v-text-anchor:middle" o:gfxdata="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" fillcolor="#c0504d [3205]" strokecolor="yellow" strokeweight="2pt">
                     <v:textbox>
                       <w:txbxContent>
                         <w:p>
@@ -1647,7 +1888,7 @@
                       </w:txbxContent>
                     </v:textbox>
                   </v:oval>
-                  <v:oval id="Oval 20" o:spid="_x0000_s1035" style="position:absolute;left:3972;top:3463;width:5101;height:1471;visibility:visible;mso-wrap-style:square;v-text-anchor:middle" o:gfxdata="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" fillcolor="#c0504d [3205]" strokecolor="yellow" strokeweight="2pt">
+                  <v:oval id="Oval 20" o:spid="_x0000_s1036" style="position:absolute;left:3972;top:3463;width:5101;height:1471;visibility:visible;mso-wrap-style:square;v-text-anchor:middle" o:gfxdata="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" fillcolor="#c0504d [3205]" strokecolor="yellow" strokeweight="2pt">
                     <v:textbox>
                       <w:txbxContent>
                         <w:p>
@@ -1675,10 +1916,10 @@
                       </w:txbxContent>
                     </v:textbox>
                   </v:oval>
-                  <v:line id="Straight Connector 21" o:spid="_x0000_s1036" style="position:absolute;visibility:visible;mso-wrap-style:square" from="9073,4198" to="9909,4219" o:connectortype="straight" o:gfxdata="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" strokecolor="#3f3151 [1607]">
+                  <v:line id="Straight Connector 21" o:spid="_x0000_s1037" style="position:absolute;visibility:visible;mso-wrap-style:square" from="9073,4198" to="9909,4219" o:connectortype="straight" o:gfxdata="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" strokecolor="#3f3151 [1607]">
                     <o:lock v:ext="edit" shapetype="f"/>
                   </v:line>
-                  <v:oval id="Oval 22" o:spid="_x0000_s1037" style="position:absolute;left:9909;top:7214;width:5268;height:1471;visibility:visible;mso-wrap-style:square;v-text-anchor:middle" o:gfxdata="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" fillcolor="#c0504d [3205]" strokecolor="yellow" strokeweight="2pt">
+                  <v:oval id="Oval 22" o:spid="_x0000_s1038" style="position:absolute;left:9909;top:7214;width:5268;height:1471;visibility:visible;mso-wrap-style:square;v-text-anchor:middle" o:gfxdata="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" fillcolor="#c0504d [3205]" strokecolor="yellow" strokeweight="2pt">
                     <v:textbox>
                       <w:txbxContent>
                         <w:p>
@@ -1706,7 +1947,7 @@
                       </w:txbxContent>
                     </v:textbox>
                   </v:oval>
-                  <v:line id="Straight Connector 23" o:spid="_x0000_s1038" style="position:absolute;visibility:visible;mso-wrap-style:square" from="8958,7844" to="9909,7950" o:connectortype="straight" o:gfxdata="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" strokecolor="#3f3151 [1607]">
+                  <v:line id="Straight Connector 23" o:spid="_x0000_s1039" style="position:absolute;visibility:visible;mso-wrap-style:square" from="8958,7844" to="9909,7950" o:connectortype="straight" o:gfxdata="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" strokecolor="#3f3151 [1607]">
                     <o:lock v:ext="edit" shapetype="f"/>
                   </v:line>
                 </v:group>
@@ -1809,7 +2050,15 @@
         </w:numPr>
       </w:pPr>
       <w:r>
-        <w:t>Some concept of identity of things, e.g. a “record” about something like a person.</w:t>
+        <w:t xml:space="preserve">Some concept of identity of things, </w:t>
+      </w:r>
+      <w:proofErr w:type="gramStart"/>
+      <w:r>
+        <w:t>e.g.</w:t>
+      </w:r>
+      <w:proofErr w:type="gramEnd"/>
+      <w:r>
+        <w:t xml:space="preserve"> a “record” about something like a person.</w:t>
       </w:r>
     </w:p>
     <w:p>
@@ -1901,6 +2150,7 @@
     </w:p>
     <w:p>
       <w:r>
+        <w:lastRenderedPageBreak/>
         <w:t>It should be noted</w:t>
       </w:r>
       <w:r>
@@ -1927,7 +2177,15 @@
         <w:t xml:space="preserve">Because each term in a namespace </w:t>
       </w:r>
       <w:r>
-        <w:t>is unique we have a “hook” to bind it to what it means in terms of semantic concepts.</w:t>
+        <w:t xml:space="preserve">is </w:t>
+      </w:r>
+      <w:proofErr w:type="gramStart"/>
+      <w:r>
+        <w:t>unique</w:t>
+      </w:r>
+      <w:proofErr w:type="gramEnd"/>
+      <w:r>
+        <w:t xml:space="preserve"> we have a “hook” to bind it to what it means in terms of semantic concepts.</w:t>
       </w:r>
     </w:p>
     <w:p>
@@ -1935,7 +2193,6 @@
         <w:pStyle w:val="Heading3"/>
       </w:pPr>
       <w:r>
-        <w:lastRenderedPageBreak/>
         <w:t>Non-goals</w:t>
       </w:r>
     </w:p>
@@ -1950,6 +2207,19 @@
       </w:r>
     </w:p>
     <w:p>
+      <w:r>
+        <w:t xml:space="preserve">We are not providing the processing, inferencing or interpretation of data – that is done by processing within each viewpoint that may also “push” data for other viewpoints to </w:t>
+      </w:r>
+      <w:proofErr w:type="spellStart"/>
+      <w:r>
+        <w:t>concume</w:t>
+      </w:r>
+      <w:proofErr w:type="spellEnd"/>
+      <w:r>
+        <w:t>.</w:t>
+      </w:r>
+    </w:p>
+    <w:p>
       <w:pPr>
         <w:pStyle w:val="Heading2"/>
       </w:pPr>
@@ -1965,7 +2235,15 @@
         <w:t>, including context,</w:t>
       </w:r>
       <w:r>
-        <w:t xml:space="preserve"> has to be grounded in concepts. </w:t>
+        <w:t xml:space="preserve"> </w:t>
+      </w:r>
+      <w:proofErr w:type="gramStart"/>
+      <w:r>
+        <w:t>has to</w:t>
+      </w:r>
+      <w:proofErr w:type="gramEnd"/>
+      <w:r>
+        <w:t xml:space="preserve"> be grounded in concepts. </w:t>
       </w:r>
       <w:r>
         <w:t xml:space="preserve">This puts requirements on how we organize and categorize these concepts. While we build on a long tradition of modeling and logic, there are specific needs to support the </w:t>
@@ -1986,7 +2264,15 @@
         <w:t xml:space="preserve">Kinds of </w:t>
       </w:r>
       <w:r>
-        <w:t>“things” in our world – e.g. people, instruments, blood</w:t>
+        <w:t xml:space="preserve">“things” in our world – </w:t>
+      </w:r>
+      <w:proofErr w:type="gramStart"/>
+      <w:r>
+        <w:t>e.g.</w:t>
+      </w:r>
+      <w:proofErr w:type="gramEnd"/>
+      <w:r>
+        <w:t xml:space="preserve"> people, instruments, blood</w:t>
       </w:r>
       <w:r>
         <w:t xml:space="preserve">, </w:t>
@@ -2006,8 +2292,13 @@
           <w:numId w:val="10"/>
         </w:numPr>
       </w:pPr>
-      <w:r>
-        <w:t>Identity; how we distinguish one individual from another</w:t>
+      <w:proofErr w:type="gramStart"/>
+      <w:r>
+        <w:t>Identity;</w:t>
+      </w:r>
+      <w:proofErr w:type="gramEnd"/>
+      <w:r>
+        <w:t xml:space="preserve"> how we distinguish one individual from another</w:t>
       </w:r>
     </w:p>
     <w:p>
@@ -2073,8 +2364,13 @@
         <w:t>temperature</w:t>
       </w:r>
       <w:r>
-        <w:t xml:space="preserve"> taken</w:t>
-      </w:r>
+        <w:t xml:space="preserve"> </w:t>
+      </w:r>
+      <w:proofErr w:type="gramStart"/>
+      <w:r>
+        <w:t>taken</w:t>
+      </w:r>
+      <w:proofErr w:type="gramEnd"/>
       <w:r>
         <w:t xml:space="preserve"> or rash noticed</w:t>
       </w:r>
@@ -2132,8 +2428,13 @@
           <w:numId w:val="10"/>
         </w:numPr>
       </w:pPr>
-      <w:r>
-        <w:t xml:space="preserve">temporality; </w:t>
+      <w:proofErr w:type="gramStart"/>
+      <w:r>
+        <w:t>temporality;</w:t>
+      </w:r>
+      <w:proofErr w:type="gramEnd"/>
+      <w:r>
+        <w:t xml:space="preserve"> </w:t>
       </w:r>
       <w:r>
         <w:t xml:space="preserve">how things </w:t>
@@ -2178,7 +2479,15 @@
         </w:numPr>
       </w:pPr>
       <w:r>
-        <w:t>records and “speech acts” of all of the above</w:t>
+        <w:t xml:space="preserve">records and “speech acts” of </w:t>
+      </w:r>
+      <w:proofErr w:type="gramStart"/>
+      <w:r>
+        <w:t>all of</w:t>
+      </w:r>
+      <w:proofErr w:type="gramEnd"/>
+      <w:r>
+        <w:t xml:space="preserve"> the above</w:t>
       </w:r>
       <w:r>
         <w:t xml:space="preserve"> as distinct from the thing being recorded or spoken about</w:t>
@@ -2205,7 +2514,11 @@
         <w:t>Situations reflect how we view and participate in the world. Situations</w:t>
       </w:r>
       <w:r>
-        <w:t xml:space="preserve"> may be very general like an office visit or quite specific such as a breast cancer Chemotherapy session. One or a related set of situations are part of forming context. Based on an office visit there is a patient, a particular time, a particular set of clinicians, specific actions taken. Situations provide a core “starting point” from which to branch out to the people, places, things, and times that we understand</w:t>
+        <w:t xml:space="preserve"> may be very general like an office visit or quite specific such as a breast cancer Chemotherapy session. One or a related set of </w:t>
+      </w:r>
+      <w:r>
+        <w:lastRenderedPageBreak/>
+        <w:t>situations are part of forming context. Based on an office visit there is a patient, a particular time, a particular set of clinicians, specific actions taken. Situations provide a core “starting point” from which to branch out to the people, places, things, and times that we understand</w:t>
       </w:r>
       <w:r>
         <w:t xml:space="preserve"> and care about</w:t>
@@ -2256,54 +2569,217 @@
         <w:pStyle w:val="Heading4"/>
       </w:pPr>
       <w:r>
+        <w:t>Vital signs and relationships as atomic situations</w:t>
+      </w:r>
+    </w:p>
+    <w:p>
+      <w:r>
+        <w:t xml:space="preserve">Semantically, every relationship or characteristic value that exists over </w:t>
+      </w:r>
+      <w:proofErr w:type="gramStart"/>
+      <w:r>
+        <w:t>a time period</w:t>
+      </w:r>
+      <w:proofErr w:type="gramEnd"/>
+      <w:r>
+        <w:t xml:space="preserve"> can be considered an “atomic situation”.  The set of “body temperature</w:t>
+      </w:r>
+      <w:r>
+        <w:t>s</w:t>
+      </w:r>
+      <w:r>
+        <w:t xml:space="preserve">” </w:t>
+      </w:r>
+      <w:r>
+        <w:t xml:space="preserve">a person has </w:t>
+      </w:r>
+      <w:proofErr w:type="gramStart"/>
+      <w:r>
+        <w:t>are</w:t>
+      </w:r>
+      <w:proofErr w:type="gramEnd"/>
+      <w:r>
+        <w:t xml:space="preserve"> each </w:t>
+      </w:r>
+      <w:r>
+        <w:t xml:space="preserve">situations </w:t>
+      </w:r>
+      <w:r>
+        <w:t>over</w:t>
+      </w:r>
+      <w:r>
+        <w:t xml:space="preserve"> a person</w:t>
+      </w:r>
+      <w:r>
+        <w:t>’s life. These form a</w:t>
+      </w:r>
+      <w:r>
+        <w:t xml:space="preserve"> time-series of temperatures for that person over their lifetime. Considering body temperature as a time series starts to address the temporal requirements – we can understand both the temperature over time </w:t>
+      </w:r>
+      <w:r>
+        <w:t>(history)</w:t>
+      </w:r>
+      <w:r>
+        <w:t>and at a particular point in time</w:t>
+      </w:r>
+      <w:r>
+        <w:t xml:space="preserve"> (a “snapshot”).</w:t>
+      </w:r>
+    </w:p>
+    <w:p>
+      <w:r>
+        <w:t>Like characteristics, relationships are atomic situations – a person’s marriage or healthcare provider are relationships that each have their own timeframe</w:t>
+      </w:r>
+      <w:r>
+        <w:t xml:space="preserve"> and are situations of people or organizations being connected in specific ways.</w:t>
+      </w:r>
+    </w:p>
+    <w:p>
+      <w:pPr>
+        <w:pStyle w:val="Heading3"/>
+      </w:pPr>
+      <w:r>
+        <w:t>Individuals and roles</w:t>
+      </w:r>
+    </w:p>
+    <w:p>
+      <w:r>
+        <w:t xml:space="preserve">Consider a particular person; that person is of a certain age, has a weight at a particular tine – has a specific genome. These are characteristics inherent in that person, that individual. </w:t>
+      </w:r>
+      <w:r>
+        <w:t>Differentiate</w:t>
+      </w:r>
+      <w:r>
+        <w:t xml:space="preserve"> these inherent characteristics of the person from the roles they may </w:t>
+      </w:r>
+      <w:proofErr w:type="gramStart"/>
+      <w:r>
+        <w:t>play:</w:t>
+      </w:r>
+      <w:proofErr w:type="gramEnd"/>
+      <w:r>
+        <w:t xml:space="preserve"> t</w:t>
+      </w:r>
+      <w:r>
+        <w:t>hat person acting as a patient, a physician, or a parent in various situations. Understanding of the person as well as the many roles they may play at various times in various situations enables understanding the “whole person”</w:t>
+      </w:r>
+      <w:r>
+        <w:t xml:space="preserve"> while not bundling all possible roles of that person together</w:t>
+      </w:r>
+      <w:r>
+        <w:t xml:space="preserve">. We want to understand a person as well as the roles they play. </w:t>
+      </w:r>
+      <w:r>
+        <w:t xml:space="preserve">Roles are where individuals and situations connect. </w:t>
+      </w:r>
+    </w:p>
+    <w:p>
+      <w:r>
+        <w:t>The same individual/role separation of concern exists for things; the X-ray machine as a medical de</w:t>
+      </w:r>
+      <w:r>
+        <w:t>v</w:t>
+      </w:r>
+      <w:r>
+        <w:t>i</w:t>
+      </w:r>
+      <w:r>
+        <w:t>c</w:t>
+      </w:r>
+      <w:r>
+        <w:t xml:space="preserve">e and </w:t>
+      </w:r>
+      <w:r>
+        <w:t>as</w:t>
+      </w:r>
+      <w:r>
+        <w:t xml:space="preserve"> an asset on the books of a hospital</w:t>
+      </w:r>
+      <w:r>
+        <w:t xml:space="preserve"> – very different roles (and information) about the “same thing”</w:t>
+      </w:r>
+      <w:r>
+        <w:t>. A</w:t>
+      </w:r>
+      <w:r>
+        <w:t>nother example is a</w:t>
+      </w:r>
+      <w:r>
+        <w:t xml:space="preserve"> unique treatment as </w:t>
+      </w:r>
+      <w:proofErr w:type="gramStart"/>
+      <w:r>
+        <w:t>an</w:t>
+      </w:r>
+      <w:proofErr w:type="gramEnd"/>
+      <w:r>
+        <w:t xml:space="preserve"> medical intervention for a person and a part of a study of a medication.</w:t>
+      </w:r>
+    </w:p>
+    <w:p>
+      <w:pPr>
+        <w:pStyle w:val="Heading3"/>
+      </w:pPr>
+      <w:r>
+        <w:t>Qualifiers</w:t>
+      </w:r>
+    </w:p>
+    <w:p>
+      <w:r>
+        <w:t xml:space="preserve">As discussed below under “binding”, most concepts we deal with are “qualified”, usually in multiple ways. Temporal qualifiers include “Current”, “Latest”, Historical”, “Projected”. Qualifiers can be somewhat subjective like “best”. Qualifiers typically </w:t>
+      </w:r>
+      <w:r>
+        <w:t>come</w:t>
+      </w:r>
+      <w:r>
+        <w:t xml:space="preserve"> in </w:t>
+      </w:r>
+      <w:proofErr w:type="gramStart"/>
+      <w:r>
+        <w:t>some kind of package</w:t>
+      </w:r>
+      <w:proofErr w:type="gramEnd"/>
+      <w:r>
+        <w:t>, the type of the qualifier</w:t>
+      </w:r>
+      <w:r>
+        <w:t xml:space="preserve">. We need to understand types of qualifiers and their values. </w:t>
+      </w:r>
+    </w:p>
+    <w:p>
+      <w:r>
+        <w:t>Some qualifiers are “parameterized”, such as the qualifier for “current” that may have a time limit. We need to be able to define parameterized qualifiers.</w:t>
+      </w:r>
+    </w:p>
+    <w:p>
+      <w:pPr>
+        <w:pStyle w:val="Heading3"/>
+      </w:pPr>
+      <w:r>
+        <w:t>Ontological and Epistemic concepts</w:t>
+      </w:r>
+    </w:p>
+    <w:p>
+      <w:r>
+        <w:t xml:space="preserve">Because we have been keeping written and computerized records for so long, we can get confused between some fact about a patient and the record of that fact – between the “ontological” (what exists in the world) and the “Epistemic” (how we record or communicate some fact). </w:t>
+      </w:r>
+      <w:r>
+        <w:t xml:space="preserve">The ontological reflects </w:t>
+      </w:r>
+      <w:r>
         <w:lastRenderedPageBreak/>
-        <w:t>Vital signs and relationships as atomic situations</w:t>
-      </w:r>
-    </w:p>
-    <w:p>
-      <w:r>
-        <w:t>Semantically, every relationship or characteristic value that exists over a time period can be considered an “atomic situation”.  The set of “body temperature</w:t>
-      </w:r>
-      <w:r>
-        <w:t>s</w:t>
-      </w:r>
-      <w:r>
-        <w:t xml:space="preserve">” </w:t>
-      </w:r>
-      <w:r>
-        <w:t xml:space="preserve">a person has are each </w:t>
-      </w:r>
-      <w:r>
-        <w:t xml:space="preserve">situations </w:t>
-      </w:r>
-      <w:r>
-        <w:t>over</w:t>
-      </w:r>
-      <w:r>
-        <w:t xml:space="preserve"> a person</w:t>
-      </w:r>
-      <w:r>
-        <w:t>’s life. These form a</w:t>
-      </w:r>
-      <w:r>
-        <w:t xml:space="preserve"> time-series of temperatures for that person over their lifetime. Considering body temperature as a time series starts to address the temporal requirements – we can understand both the temperature over time </w:t>
-      </w:r>
-      <w:r>
-        <w:t>(history)</w:t>
-      </w:r>
-      <w:r>
-        <w:t>and at a particular point in time</w:t>
-      </w:r>
-      <w:r>
-        <w:t xml:space="preserve"> (a “snapshot”).</w:t>
-      </w:r>
-    </w:p>
-    <w:p>
-      <w:r>
-        <w:t>Like characteristics, relationships are atomic situations – a person’s marriage or healthcare provider are relationships that each have their own timeframe</w:t>
-      </w:r>
-      <w:r>
-        <w:t xml:space="preserve"> and are situations of people or organizations being connected in specific ways.</w:t>
+        <w:t>the “reality” of the patient, it is what we are trying to understand and consider. But the source of information; where it came from, when it was recorded and who told us is also important – sometimes called “metadata”. We need both ontological and epistemic concepts as well as the important relationships between them.</w:t>
+      </w:r>
+      <w:r>
+        <w:t xml:space="preserve"> The same “facts” may be recorded in </w:t>
+      </w:r>
+      <w:proofErr w:type="gramStart"/>
+      <w:r>
+        <w:t>many different ways</w:t>
+      </w:r>
+      <w:proofErr w:type="gramEnd"/>
+      <w:r>
+        <w:t xml:space="preserve"> and different places, but it is the same fact.</w:t>
       </w:r>
     </w:p>
     <w:p>
@@ -2311,65 +2787,127 @@
         <w:pStyle w:val="Heading3"/>
       </w:pPr>
       <w:r>
-        <w:t>Individuals and roles</w:t>
-      </w:r>
-    </w:p>
-    <w:p>
-      <w:r>
-        <w:t xml:space="preserve">Consider a particular person; that person is of a certain age, has a weight at a particular tine – has a specific genome. These are characteristics inherent in that person, that individual. </w:t>
-      </w:r>
-      <w:r>
-        <w:t>Differentiate</w:t>
-      </w:r>
-      <w:r>
-        <w:t xml:space="preserve"> these inherent characteristics of the person from the roles they may play: t</w:t>
-      </w:r>
-      <w:r>
-        <w:t>hat person acting as a patient, a physician, or a parent in various situations. Understanding of the person as well as the many roles they may play at various times in various situations enables understanding the “whole person”</w:t>
-      </w:r>
-      <w:r>
-        <w:t xml:space="preserve"> while not bundling all possible roles of that person together</w:t>
-      </w:r>
-      <w:r>
-        <w:t xml:space="preserve">. We want to understand a person as well as the roles they play. </w:t>
-      </w:r>
-      <w:r>
-        <w:t xml:space="preserve">Roles are where individuals and situations connect. </w:t>
-      </w:r>
-    </w:p>
-    <w:p>
-      <w:r>
-        <w:t>The same individual/role separation of concern exists for things; the X-ray machine as a medical de</w:t>
-      </w:r>
-      <w:r>
-        <w:t>v</w:t>
-      </w:r>
-      <w:r>
-        <w:t>i</w:t>
-      </w:r>
-      <w:r>
-        <w:t>c</w:t>
-      </w:r>
-      <w:r>
-        <w:t xml:space="preserve">e and </w:t>
-      </w:r>
-      <w:r>
-        <w:t>as</w:t>
-      </w:r>
-      <w:r>
-        <w:t xml:space="preserve"> an asset on the books of a hospital</w:t>
-      </w:r>
-      <w:r>
-        <w:t xml:space="preserve"> – very different roles (and information) about the “same thing”</w:t>
-      </w:r>
-      <w:r>
-        <w:t>. A</w:t>
-      </w:r>
-      <w:r>
-        <w:t>nother example is a</w:t>
-      </w:r>
-      <w:r>
-        <w:t xml:space="preserve"> unique treatment as an medical intervention for a person and a part of a study of a medication.</w:t>
+        <w:t>Logics and ontologies</w:t>
+      </w:r>
+    </w:p>
+    <w:p>
+      <w:r>
+        <w:t>Much of the above has been addressed in various models, including ontologies</w:t>
+      </w:r>
+      <w:r>
+        <w:t>, for decades (some for centuries)</w:t>
+      </w:r>
+      <w:r>
+        <w:t xml:space="preserve">. </w:t>
+      </w:r>
+      <w:proofErr w:type="gramStart"/>
+      <w:r>
+        <w:t>However</w:t>
+      </w:r>
+      <w:proofErr w:type="gramEnd"/>
+      <w:r>
+        <w:t xml:space="preserve"> the demands placed on semantic concepts for our purpose differs somewhat from general “first order logic” (FOL) inference. FOL has as a priority deriving new </w:t>
+      </w:r>
+      <w:r>
+        <w:t xml:space="preserve">facts from existing knowledge </w:t>
+      </w:r>
+      <w:r>
+        <w:t>whereas</w:t>
+      </w:r>
+      <w:r>
+        <w:t xml:space="preserve"> our focus is understanding </w:t>
+      </w:r>
+      <w:r>
+        <w:t xml:space="preserve">the same </w:t>
+      </w:r>
+      <w:r>
+        <w:t xml:space="preserve">facts in various context and representations. Considering multiple contextual dimensions </w:t>
+      </w:r>
+      <w:r>
+        <w:t xml:space="preserve">(including time) </w:t>
+      </w:r>
+      <w:r>
+        <w:t xml:space="preserve">is inherently not first order, it is a “higher order” logic. </w:t>
+      </w:r>
+      <w:r>
+        <w:t>Both the concept and binding layers must have a formal logic, but that logic is not “first order”.</w:t>
+      </w:r>
+      <w:r>
+        <w:t xml:space="preserve"> That said we build on “FOL” and assume all of the “FOL” capabilities of expression.</w:t>
+      </w:r>
+    </w:p>
+    <w:p>
+      <w:r>
+        <w:t xml:space="preserve">Many ontologies focus on a “current state” of things rather then the multiple characteristics, relationships, and phases something can go through over its lifetime. For healthcare in particular, time and change are essential. </w:t>
+      </w:r>
+      <w:r>
+        <w:t xml:space="preserve">Few things are 100% certain, yet many systems and ontologies only deal with binary true/false. </w:t>
+      </w:r>
+    </w:p>
+    <w:p>
+      <w:r>
+        <w:t>For these reasons we do not commit to the “first order” limitations – this means that facts and rules and have facts and rules about them</w:t>
+      </w:r>
+      <w:r>
+        <w:t xml:space="preserve"> and </w:t>
+      </w:r>
+      <w:r>
+        <w:t xml:space="preserve">that </w:t>
+      </w:r>
+      <w:r>
+        <w:t>anything can change over time</w:t>
+      </w:r>
+      <w:r>
+        <w:t xml:space="preserve"> and may be interpreted differently by various stakeholders</w:t>
+      </w:r>
+      <w:r>
+        <w:t>. Of course, a particular viewpoint or record will probably be more specific, perhaps a “snapshot” in time or a specific history – understanding that temporal context is crucial to understanding what it represents.</w:t>
+      </w:r>
+      <w:r>
+        <w:t xml:space="preserve"> </w:t>
+      </w:r>
+    </w:p>
+    <w:p>
+      <w:pPr>
+        <w:pStyle w:val="Heading2"/>
+      </w:pPr>
+      <w:r>
+        <w:t>Requirements for the binding layer</w:t>
+      </w:r>
+    </w:p>
+    <w:p>
+      <w:r>
+        <w:t xml:space="preserve">The binding layer is responsible for “grounding” </w:t>
+      </w:r>
+      <w:r>
+        <w:t>every “data element” in a viewpoint or schema to the set of concepts that define it.</w:t>
+      </w:r>
+      <w:r>
+        <w:t xml:space="preserve"> A simplistic assumption is that you can just “point” to </w:t>
+      </w:r>
+      <w:r>
+        <w:t>a</w:t>
+      </w:r>
+      <w:r>
+        <w:t xml:space="preserve"> concept from a data element; </w:t>
+      </w:r>
+      <w:r>
+        <w:t>“</w:t>
+      </w:r>
+      <w:r>
+        <w:t>this is what it means</w:t>
+      </w:r>
+      <w:r>
+        <w:t>”</w:t>
+      </w:r>
+      <w:r>
+        <w:t>. The problem is, there are billions of permutations of meaning</w:t>
+      </w:r>
+      <w:r>
+        <w:t xml:space="preserve"> and a simple pointer is not practical</w:t>
+      </w:r>
+      <w:r>
+        <w:t>.</w:t>
       </w:r>
     </w:p>
     <w:p>
@@ -2377,26 +2915,27 @@
         <w:pStyle w:val="Heading3"/>
       </w:pPr>
       <w:r>
-        <w:t>Qualifiers</w:t>
-      </w:r>
-    </w:p>
-    <w:p>
-      <w:r>
-        <w:t xml:space="preserve">As discussed below under “binding”, most concepts we deal with are “qualified”, usually in multiple ways. Temporal qualifiers include “Current”, “Latest”, Historical”, “Projected”. Qualifiers can be somewhat subjective like “best”. Qualifiers typically </w:t>
-      </w:r>
-      <w:r>
-        <w:t>come</w:t>
-      </w:r>
-      <w:r>
-        <w:t xml:space="preserve"> in some kind of package, the type of the qualifier</w:t>
-      </w:r>
-      <w:r>
-        <w:t xml:space="preserve">. We need to understand types of qualifiers and their values. </w:t>
-      </w:r>
-    </w:p>
-    <w:p>
-      <w:r>
-        <w:t>Some qualifiers are “parameterized”, such as the qualifier for “current” that may have a time limit. We need to be able to define parameterized qualifiers.</w:t>
+        <w:t>The contextual view of something</w:t>
+      </w:r>
+    </w:p>
+    <w:p>
+      <w:r>
+        <w:t xml:space="preserve">During a visit a patient may engage at the front desk, with their physician, with an x-ray technician, </w:t>
+      </w:r>
+      <w:r>
+        <w:t>with</w:t>
+      </w:r>
+      <w:r>
+        <w:t xml:space="preserve"> the payment desk</w:t>
+      </w:r>
+      <w:r>
+        <w:t>. Each of these engagements demands a different set of information about the same person related to very different processes. The binding layer must be able to present this “contextualized view” of someone or something. Defining these contextualized views is the “hook” between the viewpoint and a set of concepts. A viewpoint may utilize many different contextualized views of many kinds of things. One view may also “branch out” to others.</w:t>
+      </w:r>
+      <w:r>
+        <w:t xml:space="preserve"> This branching out tends to look like a hierarchy of information tuned to the </w:t>
+      </w:r>
+      <w:r>
+        <w:t>target viewpoint.</w:t>
       </w:r>
     </w:p>
     <w:p>
@@ -2404,18 +2943,15 @@
         <w:pStyle w:val="Heading3"/>
       </w:pPr>
       <w:r>
-        <w:t>Ontological and Epistemic concepts</w:t>
-      </w:r>
-    </w:p>
-    <w:p>
-      <w:r>
-        <w:t xml:space="preserve">Because we have been keeping written and computerized records for so long, we can get confused between some fact about a patient and the record of that fact – between the “ontological” (what exists in the world) and the “Epistemic” (how we record or communicate some fact). </w:t>
-      </w:r>
-      <w:r>
-        <w:t>The ontological reflects the “reality” of the patient, it is what we are trying to understand and consider. But the source of information; where it came from, when it was recorded and who told us is also important – sometimes called “metadata”. We need both ontological and epistemic concepts as well as the important relationships between them.</w:t>
-      </w:r>
-      <w:r>
-        <w:t xml:space="preserve"> The same “facts” may be recorded in many different ways and different places, but it is the same fact.</w:t>
+        <w:t>Qualified paths</w:t>
+      </w:r>
+    </w:p>
+    <w:p>
+      <w:r>
+        <w:t xml:space="preserve">A simplified view of the sea of data for a particular viewpoint requires being able to flatten and qualify what is delivered. From the perspective of the binding layer this means being able to define and follow “paths” or “chains” through attributes and relationships that connect concepts. </w:t>
+      </w:r>
+      <w:r>
+        <w:t>On each step of this chain there may be qualifications, restrictions that limit what is returned. At each step there may also be additional pieces of data returned as part of the situational data context.</w:t>
       </w:r>
     </w:p>
     <w:p>
@@ -2423,158 +2959,7 @@
         <w:pStyle w:val="Heading3"/>
       </w:pPr>
       <w:r>
-        <w:t>Logics and ontologies</w:t>
-      </w:r>
-    </w:p>
-    <w:p>
-      <w:r>
-        <w:t>Much of the above has been addressed in various models, including ontologies</w:t>
-      </w:r>
-      <w:r>
-        <w:t>, for decades (some for centuries)</w:t>
-      </w:r>
-      <w:r>
-        <w:t xml:space="preserve">. However the demands placed on semantic concepts for our purpose differs somewhat from </w:t>
-      </w:r>
-      <w:r>
         <w:lastRenderedPageBreak/>
-        <w:t xml:space="preserve">general “first order logic” (FOL) inference. FOL has as a priority deriving new </w:t>
-      </w:r>
-      <w:r>
-        <w:t xml:space="preserve">facts from existing knowledge </w:t>
-      </w:r>
-      <w:r>
-        <w:t>whereas</w:t>
-      </w:r>
-      <w:r>
-        <w:t xml:space="preserve"> our focus is understanding </w:t>
-      </w:r>
-      <w:r>
-        <w:t xml:space="preserve">the same </w:t>
-      </w:r>
-      <w:r>
-        <w:t xml:space="preserve">facts in various context and representations. Considering multiple contextual dimensions </w:t>
-      </w:r>
-      <w:r>
-        <w:t xml:space="preserve">(including time) </w:t>
-      </w:r>
-      <w:r>
-        <w:t xml:space="preserve">is inherently not first order, it is a “higher order” logic. </w:t>
-      </w:r>
-      <w:r>
-        <w:t>Both the concept and binding layers must have a formal logic, but that logic is not “first order”.</w:t>
-      </w:r>
-      <w:r>
-        <w:t xml:space="preserve"> That said we build on “FOL” and assume all of the “FOL” capabilities of expression.</w:t>
-      </w:r>
-    </w:p>
-    <w:p>
-      <w:r>
-        <w:t xml:space="preserve">Many ontologies focus on a “current state” of things rather then the multiple characteristics, relationships, and phases something can go through over its lifetime. For healthcare in particular, time and change are essential. </w:t>
-      </w:r>
-      <w:r>
-        <w:t xml:space="preserve">Few things are 100% certain, yet many systems and ontologies only deal with binary true/false. </w:t>
-      </w:r>
-    </w:p>
-    <w:p>
-      <w:r>
-        <w:t>For these reasons we do not commit to the “first order” limitations – this means that facts and rules and have facts and rules about them</w:t>
-      </w:r>
-      <w:r>
-        <w:t xml:space="preserve"> and </w:t>
-      </w:r>
-      <w:r>
-        <w:t xml:space="preserve">that </w:t>
-      </w:r>
-      <w:r>
-        <w:t>anything can change over time</w:t>
-      </w:r>
-      <w:r>
-        <w:t xml:space="preserve"> and may be interpreted differently by various stakeholders</w:t>
-      </w:r>
-      <w:r>
-        <w:t>. Of course, a particular viewpoint or record will probably be more specific, perhaps a “snapshot” in time or a specific history – understanding that temporal context is crucial to understanding what it represents.</w:t>
-      </w:r>
-      <w:r>
-        <w:t xml:space="preserve"> </w:t>
-      </w:r>
-    </w:p>
-    <w:p>
-      <w:pPr>
-        <w:pStyle w:val="Heading2"/>
-      </w:pPr>
-      <w:r>
-        <w:t>Requirements for the binding layer</w:t>
-      </w:r>
-    </w:p>
-    <w:p>
-      <w:r>
-        <w:t xml:space="preserve">The binding layer is responsible for “grounding” </w:t>
-      </w:r>
-      <w:r>
-        <w:t>every “data element” in a viewpoint or schema to the set of concepts that define it.</w:t>
-      </w:r>
-      <w:r>
-        <w:t xml:space="preserve"> A simplistic assumption is that you can just “point” to </w:t>
-      </w:r>
-      <w:r>
-        <w:t>a</w:t>
-      </w:r>
-      <w:r>
-        <w:t xml:space="preserve"> concept from a data element; </w:t>
-      </w:r>
-      <w:r>
-        <w:t>“</w:t>
-      </w:r>
-      <w:r>
-        <w:t>this is what it means</w:t>
-      </w:r>
-      <w:r>
-        <w:t>”</w:t>
-      </w:r>
-      <w:r>
-        <w:t>. The problem is, there are billions of permutations of meaning</w:t>
-      </w:r>
-      <w:r>
-        <w:t xml:space="preserve"> and a simple pointer is not practical</w:t>
-      </w:r>
-      <w:r>
-        <w:t>.</w:t>
-      </w:r>
-    </w:p>
-    <w:p>
-      <w:pPr>
-        <w:pStyle w:val="Heading3"/>
-      </w:pPr>
-      <w:r>
-        <w:t>The contextual view of something</w:t>
-      </w:r>
-    </w:p>
-    <w:p>
-      <w:r>
-        <w:t xml:space="preserve">During a visit a patient may engage at the front desk, with their physician, with an x-ray technician, </w:t>
-      </w:r>
-      <w:r>
-        <w:t>with</w:t>
-      </w:r>
-      <w:r>
-        <w:t xml:space="preserve"> the payment desk</w:t>
-      </w:r>
-      <w:r>
-        <w:t>. Each of these engagements demands a different set of information about the same person related to very different processes. The binding layer must be able to present this “contextualized view” of someone or something. Defining these contextualized views is the “hook” between the viewpoint and a set of concepts. A viewpoint may utilize many different contextualized views of many kinds of things. One view may also “branch out” to others.</w:t>
-      </w:r>
-      <w:r>
-        <w:t xml:space="preserve"> This branching out tends to look like a hierarchy of information tuned to the </w:t>
-      </w:r>
-      <w:r>
-        <w:t>target viewpoint.</w:t>
-      </w:r>
-    </w:p>
-    <w:p>
-      <w:pPr>
-        <w:pStyle w:val="Heading3"/>
-      </w:pPr>
-      <w:r>
         <w:t>Binding to situations</w:t>
       </w:r>
     </w:p>
@@ -2653,14 +3038,7 @@
         <w:rPr>
           <w:rStyle w:val="IntenseEmphasis"/>
         </w:rPr>
-        <w:t xml:space="preserve">The force of circulating blood on the walls of the arteries. Blood pressure is taken using two measurements: systolic (measured when the heart beats, when blood </w:t>
-      </w:r>
-      <w:r>
-        <w:rPr>
-          <w:rStyle w:val="IntenseEmphasis"/>
-        </w:rPr>
-        <w:lastRenderedPageBreak/>
-        <w:t>pressure is at its highest) and diastolic (measured between heart beats, when blood pressure is at its lowest).</w:t>
+        <w:t>The force of circulating blood on the walls of the arteries. Blood pressure is taken using two measurements: systolic (measured when the heart beats, when blood pressure is at its highest) and diastolic (measured between heart beats, when blood pressure is at its lowest).</w:t>
       </w:r>
     </w:p>
     <w:p>
@@ -2718,9 +3096,11 @@
       <w:r>
         <w:t xml:space="preserve">There </w:t>
       </w:r>
+      <w:proofErr w:type="gramStart"/>
       <w:r>
         <w:t>are</w:t>
       </w:r>
+      <w:proofErr w:type="gramEnd"/>
       <w:r>
         <w:t xml:space="preserve"> average, target, and recommended blood pressures</w:t>
       </w:r>
@@ -2790,6 +3170,7 @@
         <w:pStyle w:val="IntenseQuote"/>
       </w:pPr>
       <w:r>
+        <w:lastRenderedPageBreak/>
         <w:t>The binding of a data element must be able to qualify a base concept across any number of qualifying dimensions. Qualifiers must be able to be parameterized.</w:t>
       </w:r>
       <w:r>
@@ -2809,7 +3190,15 @@
         <w:t xml:space="preserve">Within a contextualized view we </w:t>
       </w:r>
       <w:r>
-        <w:t xml:space="preserve">are frequently assuming specific characteristics or relationships. E.g. a breast cancer chemotherapy CPG assumes a patient with breast cancer. It </w:t>
+        <w:t xml:space="preserve">are frequently assuming specific characteristics or relationships. </w:t>
+      </w:r>
+      <w:proofErr w:type="gramStart"/>
+      <w:r>
+        <w:t>E.g.</w:t>
+      </w:r>
+      <w:proofErr w:type="gramEnd"/>
+      <w:r>
+        <w:t xml:space="preserve"> a breast cancer chemotherapy CPG assumes a patient with breast cancer. It </w:t>
       </w:r>
       <w:r>
         <w:t xml:space="preserve">may </w:t>
@@ -2851,7 +3240,6 @@
         <w:pStyle w:val="Heading3"/>
       </w:pPr>
       <w:r>
-        <w:lastRenderedPageBreak/>
         <w:t>Local terminology</w:t>
       </w:r>
     </w:p>
@@ -2897,7 +3285,23 @@
     </w:p>
     <w:p>
       <w:r>
-        <w:t>To be applicable across many different kinds of context and situations the concept layer is necessarily normalized – each concept individual, unique, and specific. If directly implemented this would create a complex “graph” of information that, while very flexible, would be cumbersome to use or implement. As part of a contextualized view we can “flatten” a chain of relationships, restrictions, and characteristics to simpler and more context specific data elements with local terminology.</w:t>
+        <w:t xml:space="preserve">To be applicable across </w:t>
+      </w:r>
+      <w:proofErr w:type="gramStart"/>
+      <w:r>
+        <w:t>many different kinds of</w:t>
+      </w:r>
+      <w:proofErr w:type="gramEnd"/>
+      <w:r>
+        <w:t xml:space="preserve"> context and situations the concept layer is necessarily normalized – each concept individual, unique, and specific. If directly implemented this would create a complex “graph” of information that, while very flexible, would be cumbersome to use or implement. As part of a contextualized </w:t>
+      </w:r>
+      <w:proofErr w:type="gramStart"/>
+      <w:r>
+        <w:t>view</w:t>
+      </w:r>
+      <w:proofErr w:type="gramEnd"/>
+      <w:r>
+        <w:t xml:space="preserve"> we can “flatten” a chain of relationships, restrictions, and characteristics to simpler and more context specific data elements with local terminology.</w:t>
       </w:r>
     </w:p>
     <w:p>
@@ -2912,6 +3316,16 @@
       </w:pPr>
       <w:r>
         <w:t>—------------------stopped here—------- Cory Edits</w:t>
+      </w:r>
+    </w:p>
+    <w:p>
+      <w:pPr>
+        <w:pStyle w:val="Heading1"/>
+      </w:pPr>
+      <w:bookmarkStart w:id="12" w:name="_gmj8y5yvx5q5" w:colFirst="0" w:colLast="0"/>
+      <w:bookmarkEnd w:id="12"/>
+      <w:r>
+        <w:t>STOP HERE</w:t>
       </w:r>
     </w:p>
     <w:p>
@@ -2919,8 +3333,6 @@
         <w:pStyle w:val="Heading2"/>
         <w:spacing w:before="240" w:after="240"/>
       </w:pPr>
-      <w:bookmarkStart w:id="12" w:name="_gmj8y5yvx5q5" w:colFirst="0" w:colLast="0"/>
-      <w:bookmarkEnd w:id="12"/>
       <w:r>
         <w:t>Definitions</w:t>
       </w:r>
@@ -2977,7 +3389,23 @@
           <w:sz w:val="24"/>
           <w:szCs w:val="24"/>
         </w:rPr>
-        <w:t xml:space="preserve">In any CPG, there are typically multiple situational variables that could be formalized as SDEs. Formal representation is proposed to be in the form of an abstract data-type or structure, whose semantics are defined according to the SDMM.  </w:t>
+        <w:t xml:space="preserve">In any CPG, there are typically multiple situational variables that could be formalized as SDEs. Formal representation is proposed to be in the form of an abstract </w:t>
+      </w:r>
+      <w:proofErr w:type="gramStart"/>
+      <w:r>
+        <w:rPr>
+          <w:sz w:val="24"/>
+          <w:szCs w:val="24"/>
+        </w:rPr>
+        <w:t>data-type</w:t>
+      </w:r>
+      <w:proofErr w:type="gramEnd"/>
+      <w:r>
+        <w:rPr>
+          <w:sz w:val="24"/>
+          <w:szCs w:val="24"/>
+        </w:rPr>
+        <w:t xml:space="preserve"> or structure, whose semantics are defined according to the SDMM.  </w:t>
       </w:r>
     </w:p>
     <w:p>
@@ -3114,38 +3542,71 @@
           <w:sz w:val="24"/>
           <w:szCs w:val="24"/>
         </w:rPr>
-        <w:t xml:space="preserve"> defined in a CPG, CDS rule-set or other application in order to perform the inferences of the CPG, including rule logic, determining the path through its decision points. </w:t>
-      </w:r>
-      <w:proofErr w:type="spellStart"/>
+        <w:t xml:space="preserve"> defined in a CPG, CDS rule-set or other application </w:t>
+      </w:r>
+      <w:proofErr w:type="gramStart"/>
       <w:r>
         <w:rPr>
           <w:sz w:val="24"/>
           <w:szCs w:val="24"/>
         </w:rPr>
-        <w:t>AnG</w:t>
-      </w:r>
-      <w:proofErr w:type="spellEnd"/>
+        <w:t>in order to</w:t>
+      </w:r>
+      <w:proofErr w:type="gramEnd"/>
       <w:r>
         <w:rPr>
           <w:sz w:val="24"/>
           <w:szCs w:val="24"/>
         </w:rPr>
-        <w:t xml:space="preserve"> ‘input data element’ (or ‘input variable’) is a data item relating to the real-world operating context - i.e. the ‘situation’. Such variables may come directly from the situation in real-time (such as vital signs), or maybe historical knowledge about the subject pertinent to interpretation of the current situation.</w:t>
-      </w:r>
-    </w:p>
-    <w:p>
-      <w:pPr>
-        <w:spacing w:before="240" w:after="240"/>
+        <w:t xml:space="preserve"> perform the inferences of the CPG, including rule logic, determining the path through its decision points. </w:t>
+      </w:r>
+      <w:proofErr w:type="spellStart"/>
+      <w:r>
         <w:rPr>
           <w:sz w:val="24"/>
           <w:szCs w:val="24"/>
         </w:rPr>
-      </w:pPr>
+        <w:t>AnG</w:t>
+      </w:r>
+      <w:proofErr w:type="spellEnd"/>
       <w:r>
         <w:rPr>
           <w:sz w:val="24"/>
           <w:szCs w:val="24"/>
         </w:rPr>
+        <w:t xml:space="preserve"> ‘input data element’ (or ‘input variable’) is a data item relating to the real-world operating context - </w:t>
+      </w:r>
+      <w:proofErr w:type="gramStart"/>
+      <w:r>
+        <w:rPr>
+          <w:sz w:val="24"/>
+          <w:szCs w:val="24"/>
+        </w:rPr>
+        <w:t>i.e.</w:t>
+      </w:r>
+      <w:proofErr w:type="gramEnd"/>
+      <w:r>
+        <w:rPr>
+          <w:sz w:val="24"/>
+          <w:szCs w:val="24"/>
+        </w:rPr>
+        <w:t xml:space="preserve"> the ‘situation’. Such variables may come directly from the situation in real-time (such as vital signs), or maybe historical knowledge about the subject pertinent to interpretation of the current situation.</w:t>
+      </w:r>
+    </w:p>
+    <w:p>
+      <w:pPr>
+        <w:spacing w:before="240" w:after="240"/>
+        <w:rPr>
+          <w:sz w:val="24"/>
+          <w:szCs w:val="24"/>
+        </w:rPr>
+      </w:pPr>
+      <w:r>
+        <w:rPr>
+          <w:sz w:val="24"/>
+          <w:szCs w:val="24"/>
+        </w:rPr>
+        <w:lastRenderedPageBreak/>
         <w:t>Typical information items represented by an SDE may be:</w:t>
       </w:r>
     </w:p>
@@ -3166,7 +3627,6 @@
           <w:sz w:val="24"/>
           <w:szCs w:val="24"/>
         </w:rPr>
-        <w:lastRenderedPageBreak/>
         <w:t xml:space="preserve">the </w:t>
       </w:r>
       <w:r>
@@ -3182,7 +3642,23 @@
           <w:sz w:val="24"/>
           <w:szCs w:val="24"/>
         </w:rPr>
-        <w:t xml:space="preserve"> of some continuant of the subject (e.g. blood pressure; lab result) at a point or interval of time;</w:t>
+        <w:t xml:space="preserve"> of some continuant of the subject (</w:t>
+      </w:r>
+      <w:proofErr w:type="gramStart"/>
+      <w:r>
+        <w:rPr>
+          <w:sz w:val="24"/>
+          <w:szCs w:val="24"/>
+        </w:rPr>
+        <w:t>e.g.</w:t>
+      </w:r>
+      <w:proofErr w:type="gramEnd"/>
+      <w:r>
+        <w:rPr>
+          <w:sz w:val="24"/>
+          <w:szCs w:val="24"/>
+        </w:rPr>
+        <w:t xml:space="preserve"> blood pressure; lab result) at a point or interval of time;</w:t>
       </w:r>
     </w:p>
     <w:p>
@@ -3217,7 +3693,23 @@
           <w:sz w:val="24"/>
           <w:szCs w:val="24"/>
         </w:rPr>
-        <w:t>that occurred at some moment, i.e. occurrent (e.g. loss of consciousness, past procedure);</w:t>
+        <w:t xml:space="preserve">that occurred at some moment, </w:t>
+      </w:r>
+      <w:proofErr w:type="gramStart"/>
+      <w:r>
+        <w:rPr>
+          <w:sz w:val="24"/>
+          <w:szCs w:val="24"/>
+        </w:rPr>
+        <w:t>i.e.</w:t>
+      </w:r>
+      <w:proofErr w:type="gramEnd"/>
+      <w:r>
+        <w:rPr>
+          <w:sz w:val="24"/>
+          <w:szCs w:val="24"/>
+        </w:rPr>
+        <w:t xml:space="preserve"> occurrent (e.g. loss of consciousness, past procedure);</w:t>
       </w:r>
     </w:p>
     <w:p>
@@ -3252,7 +3744,23 @@
           <w:sz w:val="24"/>
           <w:szCs w:val="24"/>
         </w:rPr>
-        <w:t xml:space="preserve"> the subject, including classification (e.g. previous diagnosis);</w:t>
+        <w:t xml:space="preserve"> the subject, including classification (</w:t>
+      </w:r>
+      <w:proofErr w:type="gramStart"/>
+      <w:r>
+        <w:rPr>
+          <w:sz w:val="24"/>
+          <w:szCs w:val="24"/>
+        </w:rPr>
+        <w:t>e.g.</w:t>
+      </w:r>
+      <w:proofErr w:type="gramEnd"/>
+      <w:r>
+        <w:rPr>
+          <w:sz w:val="24"/>
+          <w:szCs w:val="24"/>
+        </w:rPr>
+        <w:t xml:space="preserve"> previous diagnosis);</w:t>
       </w:r>
     </w:p>
     <w:p>
@@ -3287,7 +3795,23 @@
           <w:sz w:val="24"/>
           <w:szCs w:val="24"/>
         </w:rPr>
-        <w:t xml:space="preserve"> about the subject (e.g. number of previous pregnancies);</w:t>
+        <w:t xml:space="preserve"> about the subject (</w:t>
+      </w:r>
+      <w:proofErr w:type="gramStart"/>
+      <w:r>
+        <w:rPr>
+          <w:sz w:val="24"/>
+          <w:szCs w:val="24"/>
+        </w:rPr>
+        <w:t>e.g.</w:t>
+      </w:r>
+      <w:proofErr w:type="gramEnd"/>
+      <w:r>
+        <w:rPr>
+          <w:sz w:val="24"/>
+          <w:szCs w:val="24"/>
+        </w:rPr>
+        <w:t xml:space="preserve"> number of previous pregnancies);</w:t>
       </w:r>
     </w:p>
     <w:p>
@@ -3338,8 +3862,17 @@
           <w:sz w:val="24"/>
           <w:szCs w:val="24"/>
         </w:rPr>
-        <w:t xml:space="preserve"> for the subject;</w:t>
-      </w:r>
+        <w:t xml:space="preserve"> for the </w:t>
+      </w:r>
+      <w:proofErr w:type="gramStart"/>
+      <w:r>
+        <w:rPr>
+          <w:sz w:val="24"/>
+          <w:szCs w:val="24"/>
+        </w:rPr>
+        <w:t>subject;</w:t>
+      </w:r>
+      <w:proofErr w:type="gramEnd"/>
     </w:p>
     <w:p>
       <w:pPr>
@@ -3360,6 +3893,7 @@
         </w:rPr>
         <w:t xml:space="preserve">a subject </w:t>
       </w:r>
+      <w:proofErr w:type="gramStart"/>
       <w:r>
         <w:rPr>
           <w:i/>
@@ -3375,6 +3909,7 @@
         </w:rPr>
         <w:t>;</w:t>
       </w:r>
+      <w:proofErr w:type="gramEnd"/>
     </w:p>
     <w:p>
       <w:pPr>
@@ -3423,8 +3958,17 @@
           <w:sz w:val="24"/>
           <w:szCs w:val="24"/>
         </w:rPr>
-        <w:t xml:space="preserve"> of the subject;</w:t>
-      </w:r>
+        <w:t xml:space="preserve"> of the </w:t>
+      </w:r>
+      <w:proofErr w:type="gramStart"/>
+      <w:r>
+        <w:rPr>
+          <w:sz w:val="24"/>
+          <w:szCs w:val="24"/>
+        </w:rPr>
+        <w:t>subject;</w:t>
+      </w:r>
+      <w:proofErr w:type="gramEnd"/>
     </w:p>
     <w:p>
       <w:pPr>
@@ -3443,42 +3987,39 @@
           <w:sz w:val="24"/>
           <w:szCs w:val="24"/>
         </w:rPr>
-        <w:t xml:space="preserve">potentially other information about the subject, e.g. to do with health plan cover; see https://wolandscat.net/health-informatics/epistemic-status-classification/  </w:t>
-      </w:r>
-    </w:p>
-    <w:p>
-      <w:pPr>
-        <w:spacing w:before="240" w:after="240"/>
-      </w:pPr>
-      <w:r>
-        <w:t xml:space="preserve">For any of the above, there is potentially a complex structure of data elements making up the SDE information item. In the case of vital signs for an intubated patient, it may be a data structure consisting of samples of various vital sign data points (systolic BP, diastolic BP, heart rate, SpO2 </w:t>
-      </w:r>
-      <w:proofErr w:type="spellStart"/>
-      <w:r>
-        <w:t>etc</w:t>
-      </w:r>
-      <w:proofErr w:type="spellEnd"/>
-      <w:r>
-        <w:t>) over time. A previous diagnosis may similarly be a complex statement including various dates and other items.</w:t>
-      </w:r>
-    </w:p>
-    <w:p>
-      <w:pPr>
-        <w:spacing w:before="240" w:after="240"/>
+        <w:t xml:space="preserve">potentially other information about the subject, </w:t>
+      </w:r>
+      <w:proofErr w:type="gramStart"/>
+      <w:r>
         <w:rPr>
           <w:sz w:val="24"/>
           <w:szCs w:val="24"/>
         </w:rPr>
-      </w:pPr>
-      <w:r>
-        <w:t xml:space="preserve">SDE information structures may include data points relating to how the central data were obtained or created. </w:t>
-      </w:r>
+        <w:t>e.g.</w:t>
+      </w:r>
+      <w:proofErr w:type="gramEnd"/>
       <w:r>
         <w:rPr>
           <w:sz w:val="24"/>
           <w:szCs w:val="24"/>
         </w:rPr>
-        <w:t xml:space="preserve"> For observations, this is the method, e.g. using a certain kind of instrument, with a certain type of sampling, e.g. average over 5 minutes, instantaneous value etc.</w:t>
+        <w:t xml:space="preserve"> to do with health plan cover; see https://wolandscat.net/health-informatics/epistemic-status-classification/  </w:t>
+      </w:r>
+    </w:p>
+    <w:p>
+      <w:pPr>
+        <w:spacing w:before="240" w:after="240"/>
+      </w:pPr>
+      <w:r>
+        <w:t xml:space="preserve">For any of the above, there is potentially a complex structure of data elements making up the SDE information item. In the case of vital signs for an intubated patient, it may be a data structure consisting of samples of various vital sign data points (systolic BP, diastolic BP, heart rate, SpO2 </w:t>
+      </w:r>
+      <w:proofErr w:type="spellStart"/>
+      <w:r>
+        <w:t>etc</w:t>
+      </w:r>
+      <w:proofErr w:type="spellEnd"/>
+      <w:r>
+        <w:t>) over time. A previous diagnosis may similarly be a complex statement including various dates and other items.</w:t>
       </w:r>
     </w:p>
     <w:p>
@@ -3490,11 +4031,78 @@
         </w:rPr>
       </w:pPr>
       <w:r>
+        <w:t xml:space="preserve">SDE information structures may include data points relating to how the central data were obtained or created. </w:t>
+      </w:r>
+      <w:r>
         <w:rPr>
           <w:sz w:val="24"/>
           <w:szCs w:val="24"/>
         </w:rPr>
-        <w:t>For diagnoses, it might include a method or protocol for arriving at the diagnosis, such as use of a certain test result, or concurrence of particular symptoms considered to be diagnostic. For the other categories, it generally relates to how the information was obtained, e.g. via a patient questionnaire and may or may not be of interest for the SDE consumer.</w:t>
+        <w:t xml:space="preserve"> For observations, this is the method, </w:t>
+      </w:r>
+      <w:proofErr w:type="gramStart"/>
+      <w:r>
+        <w:rPr>
+          <w:sz w:val="24"/>
+          <w:szCs w:val="24"/>
+        </w:rPr>
+        <w:t>e.g.</w:t>
+      </w:r>
+      <w:proofErr w:type="gramEnd"/>
+      <w:r>
+        <w:rPr>
+          <w:sz w:val="24"/>
+          <w:szCs w:val="24"/>
+        </w:rPr>
+        <w:t xml:space="preserve"> using a certain kind of instrument, with a certain type of sampling, e.g. average over 5 minutes, instantaneous value etc.</w:t>
+      </w:r>
+    </w:p>
+    <w:p>
+      <w:pPr>
+        <w:spacing w:before="240" w:after="240"/>
+        <w:rPr>
+          <w:sz w:val="24"/>
+          <w:szCs w:val="24"/>
+        </w:rPr>
+      </w:pPr>
+      <w:r>
+        <w:rPr>
+          <w:sz w:val="24"/>
+          <w:szCs w:val="24"/>
+        </w:rPr>
+        <w:t xml:space="preserve">For diagnoses, it might include a method or protocol for arriving at the diagnosis, such as use of a certain test result, or concurrence of </w:t>
+      </w:r>
+      <w:proofErr w:type="gramStart"/>
+      <w:r>
+        <w:rPr>
+          <w:sz w:val="24"/>
+          <w:szCs w:val="24"/>
+        </w:rPr>
+        <w:t>particular symptoms</w:t>
+      </w:r>
+      <w:proofErr w:type="gramEnd"/>
+      <w:r>
+        <w:rPr>
+          <w:sz w:val="24"/>
+          <w:szCs w:val="24"/>
+        </w:rPr>
+        <w:t xml:space="preserve"> considered to be diagnostic. For the other categories, it generally relates to how the information was obtained, </w:t>
+      </w:r>
+      <w:proofErr w:type="gramStart"/>
+      <w:r>
+        <w:rPr>
+          <w:sz w:val="24"/>
+          <w:szCs w:val="24"/>
+        </w:rPr>
+        <w:t>e.g.</w:t>
+      </w:r>
+      <w:proofErr w:type="gramEnd"/>
+      <w:r>
+        <w:rPr>
+          <w:sz w:val="24"/>
+          <w:szCs w:val="24"/>
+        </w:rPr>
+        <w:t xml:space="preserve"> via a patient questionnaire and may or may not be of interest for the SDE consumer.</w:t>
       </w:r>
     </w:p>
     <w:p>
@@ -3621,7 +4229,23 @@
           <w:sz w:val="24"/>
           <w:szCs w:val="24"/>
         </w:rPr>
-        <w:t xml:space="preserve"> of the data item as determined by the CPG authors;</w:t>
+        <w:t xml:space="preserve"> of the data </w:t>
+      </w:r>
+      <w:proofErr w:type="gramStart"/>
+      <w:r>
+        <w:rPr>
+          <w:sz w:val="24"/>
+          <w:szCs w:val="24"/>
+        </w:rPr>
+        <w:t>item</w:t>
+      </w:r>
+      <w:proofErr w:type="gramEnd"/>
+      <w:r>
+        <w:rPr>
+          <w:sz w:val="24"/>
+          <w:szCs w:val="24"/>
+        </w:rPr>
+        <w:t xml:space="preserve"> as determined by the CPG authors;</w:t>
       </w:r>
     </w:p>
     <w:p>
@@ -3649,8 +4273,17 @@
           <w:sz w:val="24"/>
           <w:szCs w:val="24"/>
         </w:rPr>
-        <w:t xml:space="preserve"> that document and assist in human communications about the SDE;</w:t>
-      </w:r>
+        <w:t xml:space="preserve"> that document and assist in human communications about the </w:t>
+      </w:r>
+      <w:proofErr w:type="gramStart"/>
+      <w:r>
+        <w:rPr>
+          <w:sz w:val="24"/>
+          <w:szCs w:val="24"/>
+        </w:rPr>
+        <w:t>SDE;</w:t>
+      </w:r>
+      <w:proofErr w:type="gramEnd"/>
     </w:p>
     <w:p>
       <w:pPr>
@@ -3700,7 +4333,15 @@
     </w:p>
     <w:p>
       <w:r>
-        <w:t>An SDE may be a single date item, typically with pre-coordinated semantics such as ‘current systolic blood pressure (sitting, at rest)’, or it may be a larger structure as alluded to above, e.g. a set of patient goals or preferences. In the latter case, we consider the SDE to be a hierarchical structure whose leaf elements may be referenced with a typical ‘dot’ notation or similar.</w:t>
+        <w:t xml:space="preserve">An SDE may be a single date item, typically with pre-coordinated semantics such as ‘current systolic blood pressure (sitting, at rest)’, or it may be a larger structure as alluded to above, </w:t>
+      </w:r>
+      <w:proofErr w:type="gramStart"/>
+      <w:r>
+        <w:t>e.g.</w:t>
+      </w:r>
+      <w:proofErr w:type="gramEnd"/>
+      <w:r>
+        <w:t xml:space="preserve"> a set of patient goals or preferences. In the latter case, we consider the SDE to be a hierarchical structure whose leaf elements may be referenced with a typical ‘dot’ notation or similar.</w:t>
       </w:r>
     </w:p>
     <w:p/>
@@ -3759,7 +4400,35 @@
         <w:rPr>
           <w:color w:val="CC0000"/>
         </w:rPr>
-        <w:t xml:space="preserve">- ability for the current implementers to customize and  localize the CPG. For example, a specific device may have been defined is expensive and not available to the local setting. However, they may have another device that could be substituted. The local implementers may also have other changes they need to make to the CPG  to implement the defined SDE in their environment. As the SDE is </w:t>
+        <w:t xml:space="preserve">- ability for the current implementers to customize </w:t>
+      </w:r>
+      <w:proofErr w:type="gramStart"/>
+      <w:r>
+        <w:rPr>
+          <w:color w:val="CC0000"/>
+        </w:rPr>
+        <w:t>and  localize</w:t>
+      </w:r>
+      <w:proofErr w:type="gramEnd"/>
+      <w:r>
+        <w:rPr>
+          <w:color w:val="CC0000"/>
+        </w:rPr>
+        <w:t xml:space="preserve"> the CPG. For example, a specific device may have been defined is expensive and not available to the local setting. However, they may have another device that could be substituted. The local implementers may also have other changes they need to make to the </w:t>
+      </w:r>
+      <w:proofErr w:type="gramStart"/>
+      <w:r>
+        <w:rPr>
+          <w:color w:val="CC0000"/>
+        </w:rPr>
+        <w:t>CPG  to</w:t>
+      </w:r>
+      <w:proofErr w:type="gramEnd"/>
+      <w:r>
+        <w:rPr>
+          <w:color w:val="CC0000"/>
+        </w:rPr>
+        <w:t xml:space="preserve"> implement the defined SDE in their environment. As the SDE is </w:t>
       </w:r>
       <w:r>
         <w:rPr>
@@ -3810,7 +4479,21 @@
         <w:rPr>
           <w:color w:val="FF0000"/>
         </w:rPr>
-        <w:t>Communications are simplified by the short name while still ensuring the terms used for a SDE amongst the team is accurate. The long name and description provide more detail if required. These terms are linked to the SDE Formal Model if and when the need for the definition is required.</w:t>
+        <w:t xml:space="preserve">Communications are simplified by the short name while still ensuring the terms used for a SDE amongst the team is accurate. The long name and description provide more detail if required. These terms are linked to the SDE Formal Model </w:t>
+      </w:r>
+      <w:proofErr w:type="gramStart"/>
+      <w:r>
+        <w:rPr>
+          <w:color w:val="FF0000"/>
+        </w:rPr>
+        <w:t>if and when</w:t>
+      </w:r>
+      <w:proofErr w:type="gramEnd"/>
+      <w:r>
+        <w:rPr>
+          <w:color w:val="FF0000"/>
+        </w:rPr>
+        <w:t xml:space="preserve"> the need for the definition is required.</w:t>
       </w:r>
     </w:p>
     <w:p>
@@ -3903,7 +4586,15 @@
       </w:r>
       <w:proofErr w:type="spellEnd"/>
       <w:r>
-        <w:t>. The patient has preferences for a specific race, gender,  and/or ethnicity of the counselor. This preference is for this situation only and is not applicable for other healthcare or social services.</w:t>
+        <w:t xml:space="preserve">. The patient has preferences for a specific race, </w:t>
+      </w:r>
+      <w:proofErr w:type="gramStart"/>
+      <w:r>
+        <w:t>gender,  and</w:t>
+      </w:r>
+      <w:proofErr w:type="gramEnd"/>
+      <w:r>
+        <w:t>/or ethnicity of the counselor. This preference is for this situation only and is not applicable for other healthcare or social services.</w:t>
       </w:r>
     </w:p>
     <w:p>
@@ -4055,13 +4746,29 @@
     </w:p>
     <w:p>
       <w:r>
-        <w:t>The semantic definition of SDEs above describes an SDE within the modelling environment of CPGs, CDS and other SDE-consuming artefacts. At execution time, however, SDEs have to be populated with values for the real world entities they represent.</w:t>
+        <w:t xml:space="preserve">The semantic definition of SDEs above describes an SDE within the modelling environment of CPGs, CDS and other SDE-consuming artefacts. At execution time, however, SDEs have to be populated with values for the </w:t>
+      </w:r>
+      <w:proofErr w:type="gramStart"/>
+      <w:r>
+        <w:t>real world</w:t>
+      </w:r>
+      <w:proofErr w:type="gramEnd"/>
+      <w:r>
+        <w:t xml:space="preserve"> entities they represent.</w:t>
       </w:r>
     </w:p>
     <w:p/>
     <w:p>
       <w:r>
-        <w:t>We can consider the instantiated form of SDEs to constitute a digital data parallel of a (fully real world scenario) of:</w:t>
+        <w:t xml:space="preserve">We can consider the instantiated form of SDEs to constitute a digital data parallel of a (fully </w:t>
+      </w:r>
+      <w:proofErr w:type="gramStart"/>
+      <w:r>
+        <w:t>real world</w:t>
+      </w:r>
+      <w:proofErr w:type="gramEnd"/>
+      <w:r>
+        <w:t xml:space="preserve"> scenario) of:</w:t>
       </w:r>
     </w:p>
     <w:p>
@@ -4120,7 +4827,15 @@
     <w:p/>
     <w:p>
       <w:r>
-        <w:t xml:space="preserve">In order to effect the arrow in the above formulation, i.e. to instantiate the ‘digital twin’, real world sources of data must be relied upon, including: </w:t>
+        <w:t xml:space="preserve">In order to </w:t>
+      </w:r>
+      <w:proofErr w:type="gramStart"/>
+      <w:r>
+        <w:t>effect</w:t>
+      </w:r>
+      <w:proofErr w:type="gramEnd"/>
+      <w:r>
+        <w:t xml:space="preserve"> the arrow in the above formulation, i.e. to instantiate the ‘digital twin’, real world sources of data must be relied upon, including: </w:t>
       </w:r>
     </w:p>
     <w:p>
@@ -4131,8 +4846,13 @@
         </w:numPr>
       </w:pPr>
       <w:r>
-        <w:t>EMR / patient record systems;</w:t>
-      </w:r>
+        <w:t xml:space="preserve">EMR / patient record </w:t>
+      </w:r>
+      <w:proofErr w:type="gramStart"/>
+      <w:r>
+        <w:t>systems;</w:t>
+      </w:r>
+      <w:proofErr w:type="gramEnd"/>
     </w:p>
     <w:p>
       <w:pPr>
@@ -4142,7 +4862,15 @@
         </w:numPr>
       </w:pPr>
       <w:r>
-        <w:t xml:space="preserve">departmental and other HIT systems; </w:t>
+        <w:t xml:space="preserve">departmental and other HIT </w:t>
+      </w:r>
+      <w:proofErr w:type="gramStart"/>
+      <w:r>
+        <w:t>systems;</w:t>
+      </w:r>
+      <w:proofErr w:type="gramEnd"/>
+      <w:r>
+        <w:t xml:space="preserve"> </w:t>
       </w:r>
     </w:p>
     <w:p>
@@ -4158,7 +4886,15 @@
       </w:r>
       <w:proofErr w:type="spellEnd"/>
       <w:r>
-        <w:t xml:space="preserve"> devices; </w:t>
+        <w:t xml:space="preserve"> </w:t>
+      </w:r>
+      <w:proofErr w:type="gramStart"/>
+      <w:r>
+        <w:t>devices;</w:t>
+      </w:r>
+      <w:proofErr w:type="gramEnd"/>
+      <w:r>
+        <w:t xml:space="preserve"> </w:t>
       </w:r>
     </w:p>
     <w:p>
@@ -4169,7 +4905,15 @@
         </w:numPr>
       </w:pPr>
       <w:r>
-        <w:t xml:space="preserve">workers ‘in the room’; </w:t>
+        <w:t>workers ‘in the room</w:t>
+      </w:r>
+      <w:proofErr w:type="gramStart"/>
+      <w:r>
+        <w:t>’;</w:t>
+      </w:r>
+      <w:proofErr w:type="gramEnd"/>
+      <w:r>
+        <w:t xml:space="preserve"> </w:t>
       </w:r>
     </w:p>
     <w:p>
@@ -4194,7 +4938,15 @@
       </w:r>
       <w:proofErr w:type="spellEnd"/>
       <w:r>
-        <w:t xml:space="preserve">), defining SDEs for a standard CPG or other shareable knowledge artefact (e.g. CDS rule-set) directly in terms of specific back-end systems and persons is not achievable other than on a per-site basis, and therefore not </w:t>
+        <w:t>), defining SDEs for a standard CPG or other shareable knowledge artefact (</w:t>
+      </w:r>
+      <w:proofErr w:type="gramStart"/>
+      <w:r>
+        <w:t>e.g.</w:t>
+      </w:r>
+      <w:proofErr w:type="gramEnd"/>
+      <w:r>
+        <w:t xml:space="preserve"> CDS rule-set) directly in terms of specific back-end systems and persons is not achievable other than on a per-site basis, and therefore not </w:t>
       </w:r>
       <w:proofErr w:type="spellStart"/>
       <w:r>
@@ -4235,8 +4987,13 @@
         </w:numPr>
       </w:pPr>
       <w:r>
-        <w:t>The EMR is only one place SDE data might be obtained; often it is obtained directly from devices or people;</w:t>
-      </w:r>
+        <w:t xml:space="preserve">The EMR is only one place SDE data might be obtained; often it is obtained directly from devices or </w:t>
+      </w:r>
+      <w:proofErr w:type="gramStart"/>
+      <w:r>
+        <w:t>people;</w:t>
+      </w:r>
+      <w:proofErr w:type="gramEnd"/>
     </w:p>
     <w:p>
       <w:pPr>
@@ -4246,7 +5003,15 @@
         </w:numPr>
       </w:pPr>
       <w:r>
-        <w:t>The EMR conceptually imposes a historical model of observations, decisions, orders and actions relating to a patient, which over-specifies situational data items, which in the end simply represent states, events and historical facts about the subject.</w:t>
+        <w:t xml:space="preserve">The EMR conceptually imposes a historical model of observations, decisions, </w:t>
+      </w:r>
+      <w:proofErr w:type="gramStart"/>
+      <w:r>
+        <w:t>orders</w:t>
+      </w:r>
+      <w:proofErr w:type="gramEnd"/>
+      <w:r>
+        <w:t xml:space="preserve"> and actions relating to a patient, which over-specifies situational data items, which in the end simply represent states, events and historical facts about the subject.</w:t>
       </w:r>
     </w:p>
     <w:p>
@@ -4257,7 +5022,15 @@
     </w:p>
     <w:p>
       <w:r>
-        <w:t>As an alternative approach, we propose a 3 layer conceptual architecture as follows:</w:t>
+        <w:t xml:space="preserve">As an alternative approach, we propose a </w:t>
+      </w:r>
+      <w:proofErr w:type="gramStart"/>
+      <w:r>
+        <w:t>3 layer</w:t>
+      </w:r>
+      <w:proofErr w:type="gramEnd"/>
+      <w:r>
+        <w:t xml:space="preserve"> conceptual architecture as follows:</w:t>
       </w:r>
     </w:p>
     <w:p>
@@ -4271,6 +5044,7 @@
         <w:t xml:space="preserve">SDE definition level - as used by CPGs, CDS, </w:t>
       </w:r>
       <w:proofErr w:type="spellStart"/>
+      <w:proofErr w:type="gramStart"/>
       <w:r>
         <w:t>etc</w:t>
       </w:r>
@@ -4278,6 +5052,7 @@
       <w:r>
         <w:t>;</w:t>
       </w:r>
+      <w:proofErr w:type="gramEnd"/>
     </w:p>
     <w:p>
       <w:pPr>
@@ -4287,8 +5062,13 @@
         </w:numPr>
       </w:pPr>
       <w:r>
-        <w:t>Ideal patient information medium - a simple but formal model of everything that can be known about a subject according to a scientific realist ontology (which we propose); this medium may be represented by an API;</w:t>
-      </w:r>
+        <w:t xml:space="preserve">Ideal patient information medium - a simple but formal model of everything that can be known about a subject according to a scientific realist ontology (which we propose); this medium may be represented by an </w:t>
+      </w:r>
+      <w:proofErr w:type="gramStart"/>
+      <w:r>
+        <w:t>API;</w:t>
+      </w:r>
+      <w:proofErr w:type="gramEnd"/>
     </w:p>
     <w:p>
       <w:pPr>
@@ -4298,7 +5078,15 @@
         </w:numPr>
       </w:pPr>
       <w:r>
-        <w:t>Binding of the ideal medium to any particular deployment environment; this may be achieve in terms of API Implementation and scripts, calls to lower level APIs and so on.</w:t>
+        <w:t xml:space="preserve">Binding of the ideal medium to any particular deployment environment; this may be </w:t>
+      </w:r>
+      <w:proofErr w:type="gramStart"/>
+      <w:r>
+        <w:t>achieve</w:t>
+      </w:r>
+      <w:proofErr w:type="gramEnd"/>
+      <w:r>
+        <w:t xml:space="preserve"> in terms of API Implementation and scripts, calls to lower level APIs and so on.</w:t>
       </w:r>
     </w:p>
     <w:p/>
@@ -4371,7 +5159,15 @@
     </w:p>
     <w:p>
       <w:r>
-        <w:t xml:space="preserve">An ideal information source for the subject is one from which any current state or event data and any historical information about the subject may be obtained. It is indexed by time, and conceptually covers real world data sources including storage systems e.g. ideal </w:t>
+        <w:t xml:space="preserve">An ideal information source for the subject is one from which any current state or event data and any historical information about the subject may be obtained. It is indexed by time, and conceptually covers real world data sources including storage systems </w:t>
+      </w:r>
+      <w:proofErr w:type="gramStart"/>
+      <w:r>
+        <w:t>e.g.</w:t>
+      </w:r>
+      <w:proofErr w:type="gramEnd"/>
+      <w:r>
+        <w:t xml:space="preserve"> ideal </w:t>
       </w:r>
       <w:r>
         <w:t>HIT</w:t>
@@ -4415,6 +5211,7 @@
         <w:t xml:space="preserve">: Boolean -&gt; ∃ d: Diagnosis that has-index-condition c: Condition | c &lt;&lt; V AND </w:t>
       </w:r>
       <w:proofErr w:type="spellStart"/>
+      <w:proofErr w:type="gramStart"/>
       <w:r>
         <w:rPr>
           <w:rFonts w:ascii="Arial Unicode MS" w:eastAsia="Arial Unicode MS" w:hAnsi="Arial Unicode MS" w:cs="Arial Unicode MS"/>
@@ -4422,6 +5219,7 @@
         <w:t>d.status</w:t>
       </w:r>
       <w:proofErr w:type="spellEnd"/>
+      <w:proofErr w:type="gramEnd"/>
       <w:r>
         <w:rPr>
           <w:rFonts w:ascii="Arial Unicode MS" w:eastAsia="Arial Unicode MS" w:hAnsi="Arial Unicode MS" w:cs="Arial Unicode MS"/>
@@ -4441,12 +5239,17 @@
         <w:t xml:space="preserve">where V represents a value set of all cancers; might just be </w:t>
       </w:r>
       <w:proofErr w:type="spellStart"/>
+      <w:proofErr w:type="gramStart"/>
       <w:r>
         <w:t>Snomed</w:t>
       </w:r>
       <w:proofErr w:type="spellEnd"/>
       <w:r>
-        <w:t>::1234|malignant neoplasm|</w:t>
+        <w:t>::</w:t>
+      </w:r>
+      <w:proofErr w:type="gramEnd"/>
+      <w:r>
+        <w:t>1234|malignant neoplasm|</w:t>
       </w:r>
       <w:r>
         <w:br/>
@@ -4465,7 +5268,15 @@
     </w:p>
     <w:p>
       <w:r>
-        <w:t xml:space="preserve">Ideal information source formulations can only be populated via concrete implementations, i.e. scripts expressing calls to APIs and / or logic that implements the sense of the epistemic specification, for a given environment / system / API standard. This is where HL7v2, CDA, FHIR, </w:t>
+        <w:t xml:space="preserve">Ideal information source formulations can only be populated via concrete implementations, </w:t>
+      </w:r>
+      <w:proofErr w:type="gramStart"/>
+      <w:r>
+        <w:t>i.e.</w:t>
+      </w:r>
+      <w:proofErr w:type="gramEnd"/>
+      <w:r>
+        <w:t xml:space="preserve"> scripts expressing calls to APIs and / or logic that implements the sense of the epistemic specification, for a given environment / system / API standard. This is where HL7v2, CDA, FHIR, </w:t>
       </w:r>
       <w:proofErr w:type="spellStart"/>
       <w:r>
@@ -4553,7 +5364,15 @@
     </w:p>
     <w:p>
       <w:r>
-        <w:t xml:space="preserve">Large scale use of SDE definitions and Models with repositories of CPGs, CDS rule-sets and so on immediately poses the question of how multiple Situational Data Models (SDMs), many containing common items (e.g. vital signs SDEs) are </w:t>
+        <w:t xml:space="preserve">Large scale use of SDE definitions and Models with repositories of CPGs, CDS </w:t>
+      </w:r>
+      <w:proofErr w:type="gramStart"/>
+      <w:r>
+        <w:t>rule-sets</w:t>
+      </w:r>
+      <w:proofErr w:type="gramEnd"/>
+      <w:r>
+        <w:t xml:space="preserve"> and so on immediately poses the question of how multiple Situational Data Models (SDMs), many containing common items (e.g. vital signs SDEs) are </w:t>
       </w:r>
       <w:proofErr w:type="spellStart"/>
       <w:r>
@@ -4575,7 +5394,21 @@
         <w:rPr>
           <w:color w:val="CC0000"/>
         </w:rPr>
-        <w:t>=========== TB: revised to here 21 Jan 2022 ==============</w:t>
+        <w:t xml:space="preserve">=========== TB: revised to </w:t>
+      </w:r>
+      <w:proofErr w:type="gramStart"/>
+      <w:r>
+        <w:rPr>
+          <w:color w:val="CC0000"/>
+        </w:rPr>
+        <w:t>here</w:t>
+      </w:r>
+      <w:proofErr w:type="gramEnd"/>
+      <w:r>
+        <w:rPr>
+          <w:color w:val="CC0000"/>
+        </w:rPr>
+        <w:t xml:space="preserve"> 21 Jan 2022 ==============</w:t>
       </w:r>
     </w:p>
     <w:p>
@@ -4637,7 +5470,15 @@
       </w:r>
       <w:r>
         <w:tab/>
-        <w:t xml:space="preserve">Systems, interfaces, roles and functions </w:t>
+        <w:t xml:space="preserve">Systems, interfaces, </w:t>
+      </w:r>
+      <w:proofErr w:type="gramStart"/>
+      <w:r>
+        <w:t>roles</w:t>
+      </w:r>
+      <w:proofErr w:type="gramEnd"/>
+      <w:r>
+        <w:t xml:space="preserve"> and functions </w:t>
       </w:r>
       <w:r>
         <w:br/>
@@ -4673,7 +5514,15 @@
         <w:ind w:left="720"/>
       </w:pPr>
       <w:r>
-        <w:t xml:space="preserve">moving “clinical concepts” from source systems into a CPG space. “Systems” can be both systems of record (e.g. </w:t>
+        <w:t>moving “clinical concepts” from source systems into a CPG space. “Systems” can be both systems of record (</w:t>
+      </w:r>
+      <w:proofErr w:type="gramStart"/>
+      <w:r>
+        <w:t>e.g.</w:t>
+      </w:r>
+      <w:proofErr w:type="gramEnd"/>
+      <w:r>
+        <w:t xml:space="preserve"> </w:t>
       </w:r>
       <w:r>
         <w:t>HIT</w:t>
@@ -4745,7 +5594,15 @@
     <w:p/>
     <w:p>
       <w:r>
-        <w:t>Stakeholder centric viewpoint should be presented such that it is understood by all stakeholders. All stakeholders should include authors, semantic knowledge engineers, implementers, quality assurance / testers, and decision makers who must make decisions based on limited resources. The presentation to these stakeholders needs to provide the viewpoint in such a way so that it is consumable by all stakeholders in terms they can understand . See also CPG IG Introduction Section (</w:t>
+        <w:t xml:space="preserve">Stakeholder centric viewpoint should be presented such that it is understood by all stakeholders. All stakeholders should include authors, semantic knowledge engineers, implementers, quality assurance / testers, and decision makers who must make decisions based on limited resources. The presentation to these stakeholders needs to provide the viewpoint in such a way so that it is consumable by all stakeholders in terms they can </w:t>
+      </w:r>
+      <w:proofErr w:type="gramStart"/>
+      <w:r>
+        <w:t>understand .</w:t>
+      </w:r>
+      <w:proofErr w:type="gramEnd"/>
+      <w:r>
+        <w:t xml:space="preserve"> See also CPG IG Introduction Section (</w:t>
       </w:r>
       <w:hyperlink r:id="rId18">
         <w:r>
@@ -4825,7 +5682,15 @@
     <w:p>
       <w:r>
         <w:tab/>
-        <w:t>Various kinds of ‘models’.</w:t>
+        <w:t>Various kinds of ‘</w:t>
+      </w:r>
+      <w:proofErr w:type="gramStart"/>
+      <w:r>
+        <w:t>models’</w:t>
+      </w:r>
+      <w:proofErr w:type="gramEnd"/>
+      <w:r>
+        <w:t>.</w:t>
       </w:r>
     </w:p>
     <w:p/>
@@ -5278,7 +6143,23 @@
                 <w:sz w:val="20"/>
                 <w:szCs w:val="20"/>
               </w:rPr>
-              <w:t>QUESTION FOR CORY: I believe timeseries can be a type of datatype; e.g. start, periodicity, end, and values in “cells” needs to reference another SDE.</w:t>
+              <w:t xml:space="preserve">QUESTION FOR CORY: I believe timeseries can be a type of </w:t>
+            </w:r>
+            <w:proofErr w:type="gramStart"/>
+            <w:r>
+              <w:rPr>
+                <w:sz w:val="20"/>
+                <w:szCs w:val="20"/>
+              </w:rPr>
+              <w:t>datatype;</w:t>
+            </w:r>
+            <w:proofErr w:type="gramEnd"/>
+            <w:r>
+              <w:rPr>
+                <w:sz w:val="20"/>
+                <w:szCs w:val="20"/>
+              </w:rPr>
+              <w:t xml:space="preserve"> e.g. start, periodicity, end, and values in “cells” needs to reference another SDE.</w:t>
             </w:r>
           </w:p>
         </w:tc>
@@ -5860,7 +6741,23 @@
                 <w:sz w:val="20"/>
                 <w:szCs w:val="20"/>
               </w:rPr>
-              <w:t>Best Practice: Use when deterministic expression of all conditions must be true or if a simple arithmetic expression. If any other more complex rules are required use such as  conditional rules / scoring logic / or other more complex inferencing algorithms are needed, do not use.</w:t>
+              <w:t xml:space="preserve">Best Practice: Use when deterministic expression of all conditions must be true or if a simple arithmetic expression. If any other more complex rules are required use such </w:t>
+            </w:r>
+            <w:proofErr w:type="gramStart"/>
+            <w:r>
+              <w:rPr>
+                <w:sz w:val="20"/>
+                <w:szCs w:val="20"/>
+              </w:rPr>
+              <w:t>as  conditional</w:t>
+            </w:r>
+            <w:proofErr w:type="gramEnd"/>
+            <w:r>
+              <w:rPr>
+                <w:sz w:val="20"/>
+                <w:szCs w:val="20"/>
+              </w:rPr>
+              <w:t xml:space="preserve"> rules / scoring logic / or other more complex inferencing algorithms are needed, do not use.</w:t>
             </w:r>
           </w:p>
         </w:tc>
@@ -6052,7 +6949,23 @@
                 <w:szCs w:val="20"/>
               </w:rPr>
               <w:lastRenderedPageBreak/>
-              <w:t>Best Practice.  For example, an expression could be latest, earliest, most common, mean, max, min, etc.. Also needs to encompass TB’s Di and Ds descriptions. As an example, capability should support populating CQL expressions.</w:t>
+              <w:t xml:space="preserve">Best Practice.  For example, an expression could be latest, earliest, most common, mean, max, min, </w:t>
+            </w:r>
+            <w:proofErr w:type="gramStart"/>
+            <w:r>
+              <w:rPr>
+                <w:sz w:val="20"/>
+                <w:szCs w:val="20"/>
+              </w:rPr>
+              <w:t>etc..</w:t>
+            </w:r>
+            <w:proofErr w:type="gramEnd"/>
+            <w:r>
+              <w:rPr>
+                <w:sz w:val="20"/>
+                <w:szCs w:val="20"/>
+              </w:rPr>
+              <w:t xml:space="preserve"> Also needs to encompass TB’s Di and Ds descriptions. As an example, capability should support populating CQL expressions.</w:t>
             </w:r>
           </w:p>
         </w:tc>
@@ -6114,7 +7027,29 @@
           <w:szCs w:val="21"/>
           <w:highlight w:val="white"/>
         </w:rPr>
-        <w:t>real-time digital representation of a  physical object. The Situational Variable is a digital twin which defers from the epistemic, or recorded, Variable.</w:t>
+        <w:t xml:space="preserve">real-time digital representation of </w:t>
+      </w:r>
+      <w:proofErr w:type="gramStart"/>
+      <w:r>
+        <w:rPr>
+          <w:rFonts w:ascii="Roboto" w:eastAsia="Roboto" w:hAnsi="Roboto" w:cs="Roboto"/>
+          <w:color w:val="4D5156"/>
+          <w:sz w:val="21"/>
+          <w:szCs w:val="21"/>
+          <w:highlight w:val="white"/>
+        </w:rPr>
+        <w:t>a  physical</w:t>
+      </w:r>
+      <w:proofErr w:type="gramEnd"/>
+      <w:r>
+        <w:rPr>
+          <w:rFonts w:ascii="Roboto" w:eastAsia="Roboto" w:hAnsi="Roboto" w:cs="Roboto"/>
+          <w:color w:val="4D5156"/>
+          <w:sz w:val="21"/>
+          <w:szCs w:val="21"/>
+          <w:highlight w:val="white"/>
+        </w:rPr>
+        <w:t xml:space="preserve"> object. The Situational Variable is a digital twin which defers from the epistemic, or recorded, Variable.</w:t>
       </w:r>
     </w:p>
     <w:p>
@@ -6211,7 +7146,51 @@
           <w:szCs w:val="18"/>
           <w:highlight w:val="white"/>
         </w:rPr>
-        <w:t xml:space="preserve"> are systematically developed statements to assist clinical practitioner and patient decisions about appropriate care for specific clinical conditions, procedures, and/or similarly scoped activities. Guidelines consist of recommendations for patient care, which are based on scientific research and data (evidence), vetted through rigorous processes of a review and synthesis by recognized domain and methodological experts and other key stakeholders (e.g. patient and caregiver advocates) to guide healthcare decisions and activities for defined scope. A guideline may consist of one or more recommendations, contextualizing information, the possible means or strategies for bringing together or orchestrating recommendations, and other relevant considerations. </w:t>
+        <w:t xml:space="preserve"> are systematically developed statements to assist clinical practitioner and patient decisions about appropriate care for specific clinical conditions, procedures, and/or similarly scoped activities. Guidelines consist of recommendations for patient care, which are based on scientific research and data (evidence), vetted through rigorous processes of a review and synthesis by recognized domain and methodological experts and other key stakeholders (</w:t>
+      </w:r>
+      <w:proofErr w:type="gramStart"/>
+      <w:r>
+        <w:rPr>
+          <w:rFonts w:ascii="Verdana" w:eastAsia="Verdana" w:hAnsi="Verdana" w:cs="Verdana"/>
+          <w:color w:val="333333"/>
+          <w:sz w:val="18"/>
+          <w:szCs w:val="18"/>
+          <w:highlight w:val="white"/>
+        </w:rPr>
+        <w:t>e.g.</w:t>
+      </w:r>
+      <w:proofErr w:type="gramEnd"/>
+      <w:r>
+        <w:rPr>
+          <w:rFonts w:ascii="Verdana" w:eastAsia="Verdana" w:hAnsi="Verdana" w:cs="Verdana"/>
+          <w:color w:val="333333"/>
+          <w:sz w:val="18"/>
+          <w:szCs w:val="18"/>
+          <w:highlight w:val="white"/>
+        </w:rPr>
+        <w:t xml:space="preserve"> patient and caregiver advocates) to guide healthcare decisions and activities for defined scope. A guideline may consist of one or more recommendations, contextualizing information, the possible </w:t>
+      </w:r>
+      <w:proofErr w:type="gramStart"/>
+      <w:r>
+        <w:rPr>
+          <w:rFonts w:ascii="Verdana" w:eastAsia="Verdana" w:hAnsi="Verdana" w:cs="Verdana"/>
+          <w:color w:val="333333"/>
+          <w:sz w:val="18"/>
+          <w:szCs w:val="18"/>
+          <w:highlight w:val="white"/>
+        </w:rPr>
+        <w:t>means</w:t>
+      </w:r>
+      <w:proofErr w:type="gramEnd"/>
+      <w:r>
+        <w:rPr>
+          <w:rFonts w:ascii="Verdana" w:eastAsia="Verdana" w:hAnsi="Verdana" w:cs="Verdana"/>
+          <w:color w:val="333333"/>
+          <w:sz w:val="18"/>
+          <w:szCs w:val="18"/>
+          <w:highlight w:val="white"/>
+        </w:rPr>
+        <w:t xml:space="preserve"> or strategies for bringing together or orchestrating recommendations, and other relevant considerations. </w:t>
       </w:r>
       <w:hyperlink r:id="rId21">
         <w:r>
@@ -6278,7 +7257,29 @@
           <w:szCs w:val="18"/>
           <w:highlight w:val="white"/>
         </w:rPr>
-        <w:t xml:space="preserve"> convey the full scope of guideline recommendations in a manner that can be implemented for the purpose of guiding patient care within a singular CPG. In part, pathways serve a similar yet higher order function as strategies, and serve the function of addressing interdependencies such as decision and orchestration logic across multiple concerns. </w:t>
+        <w:t xml:space="preserve"> convey the full scope of guideline recommendations in a manner that can be implemented for the purpose of guiding patient care within a singular CPG. In part, pathways serve a similar yet higher order function as </w:t>
+      </w:r>
+      <w:proofErr w:type="gramStart"/>
+      <w:r>
+        <w:rPr>
+          <w:rFonts w:ascii="Verdana" w:eastAsia="Verdana" w:hAnsi="Verdana" w:cs="Verdana"/>
+          <w:color w:val="333333"/>
+          <w:sz w:val="18"/>
+          <w:szCs w:val="18"/>
+          <w:highlight w:val="white"/>
+        </w:rPr>
+        <w:t>strategies, and</w:t>
+      </w:r>
+      <w:proofErr w:type="gramEnd"/>
+      <w:r>
+        <w:rPr>
+          <w:rFonts w:ascii="Verdana" w:eastAsia="Verdana" w:hAnsi="Verdana" w:cs="Verdana"/>
+          <w:color w:val="333333"/>
+          <w:sz w:val="18"/>
+          <w:szCs w:val="18"/>
+          <w:highlight w:val="white"/>
+        </w:rPr>
+        <w:t xml:space="preserve"> serve the function of addressing interdependencies such as decision and orchestration logic across multiple concerns. </w:t>
       </w:r>
       <w:hyperlink r:id="rId23">
         <w:r>
@@ -6339,10 +7340,12 @@
         <w:t xml:space="preserve">Clinical Decision System (CDS) (OMG) – Clinical Decision Systems encompasses a variety of tools to improve outcomes, generally at the point of </w:t>
       </w:r>
       <w:proofErr w:type="spellStart"/>
+      <w:proofErr w:type="gramStart"/>
       <w:r>
         <w:t>care.Decision</w:t>
       </w:r>
       <w:proofErr w:type="spellEnd"/>
+      <w:proofErr w:type="gramEnd"/>
       <w:r>
         <w:t xml:space="preserve"> Requirements Diagram (DRD) (OMG) – A DRD is the DMN diagram for displaying Decisions, Decision Services, Data Inputs and other DMN elements.</w:t>
       </w:r>
@@ -6395,10 +7398,12 @@
         <w:t xml:space="preserve">As we depend more on the aid of automation to deliver, interpret, and sometimes to suggest diagnosis; understanding, communicating, and applying the context of the situation is crucial. Yet, the way CPGs and the related clinical information is described and contextualized has been ill-suited for </w:t>
       </w:r>
       <w:proofErr w:type="spellStart"/>
+      <w:proofErr w:type="gramStart"/>
       <w:r>
         <w:t>automation.The</w:t>
       </w:r>
       <w:proofErr w:type="spellEnd"/>
+      <w:proofErr w:type="gramEnd"/>
       <w:r>
         <w:t xml:space="preserve"> implicit context recognized by experts must be made explicit. Each term and piece of data must be unequivocally tied to what it means. Critical nuance must not be lost.</w:t>
       </w:r>
@@ -6408,7 +7413,15 @@
         <w:spacing w:before="240" w:after="240"/>
       </w:pPr>
       <w:r>
-        <w:t>CPGs and other healthcare information has grown from a tradition of meaning established by text, intended for communication between professionals, with a strong shared context, to other professionals. Each of these CPGs describes its own “situational data”, with its own terms, rules, and processes. How the term or data point in each CPG relates to what it means is implicit, how it may or may not be related to any other CPG or / and information system schema becomes a manual exercise in interpretation. Manual exercises that are time-consuming, expensive, and error-prone.</w:t>
+        <w:t xml:space="preserve">CPGs and other healthcare information has grown from a tradition of meaning established by text, intended for communication between professionals, with a strong shared context, to other professionals. Each of these CPGs describes its own “situational data”, with its own terms, rules, and processes. How the term or data point in each CPG relates to what it means is implicit, how it may or may not be related to any other CPG or / and information system schema becomes a manual exercise in interpretation. Manual exercises that are time-consuming, expensive, and </w:t>
+      </w:r>
+      <w:proofErr w:type="gramStart"/>
+      <w:r>
+        <w:t>error-prone</w:t>
+      </w:r>
+      <w:proofErr w:type="gramEnd"/>
+      <w:r>
+        <w:t>.</w:t>
       </w:r>
     </w:p>
     <w:p>
@@ -6416,7 +7429,15 @@
         <w:spacing w:before="240" w:after="240"/>
       </w:pPr>
       <w:r>
-        <w:t>The issues with the current state are clear; in any one healthcare context, we have a hodgepodge of CPG guidance, structured data sources, and various automation “assistants” trying to assist the clinician in a context that is unstated based on terminology that is inconsistent without any structured reference to what any of it means. Another way to say this is that the information is not “computable”; appropriate for machine interpretation.</w:t>
+        <w:t>The issues with the current state are clear; in any one healthcare context, we have a hodgepodge of CPG guidance, structured data sources, and various automation “assistants” trying to assist the clinician in a context that is unstated based on terminology that is inconsistent without any structured reference to what any of it means. Another way to say this is that the information is not “computable</w:t>
+      </w:r>
+      <w:proofErr w:type="gramStart"/>
+      <w:r>
+        <w:t>”;</w:t>
+      </w:r>
+      <w:proofErr w:type="gramEnd"/>
+      <w:r>
+        <w:t xml:space="preserve"> appropriate for machine interpretation.</w:t>
       </w:r>
     </w:p>
     <w:p>
@@ -6471,7 +7492,15 @@
         <w:spacing w:before="240" w:after="240"/>
       </w:pPr>
       <w:r>
-        <w:t>Context is essential in informing any healthcare situation. Context determines how we interpret data and how we rank its relevance. Clinical Practice Guidelines (CPGs) provide best practice definitions for a particular healthcare situation based on the context of the authors which must be communicated to and understood by practitioners. Each CPG must then be related to the particular situation at hand, with a particular patient's unique circumstances.</w:t>
+        <w:t xml:space="preserve">Context is essential in informing any healthcare situation. Context determines how we interpret data and how we rank its relevance. Clinical Practice Guidelines (CPGs) provide best practice definitions for a particular healthcare situation based on the context of the authors which must be communicated to and understood by practitioners. Each CPG must then be related to the </w:t>
+      </w:r>
+      <w:proofErr w:type="gramStart"/>
+      <w:r>
+        <w:t>particular situation</w:t>
+      </w:r>
+      <w:proofErr w:type="gramEnd"/>
+      <w:r>
+        <w:t xml:space="preserve"> at hand, with a particular patient's unique circumstances.</w:t>
       </w:r>
     </w:p>
     <w:p>
@@ -6482,10 +7511,12 @@
         <w:t xml:space="preserve">As we depend more on the aid of automation to deliver, interpret, and sometimes to suggest diagnosis; understanding, communicating, and applying the context of the situation is crucial. Yet, the way CPGs and the related clinical information is described and contextualized is ill-suited to such </w:t>
       </w:r>
       <w:proofErr w:type="spellStart"/>
+      <w:proofErr w:type="gramStart"/>
       <w:r>
         <w:t>automation.The</w:t>
       </w:r>
       <w:proofErr w:type="spellEnd"/>
+      <w:proofErr w:type="gramEnd"/>
       <w:r>
         <w:t xml:space="preserve"> implicit context recognized by experts must be made explicit. Each term and piece of data must be unequivocally tied to what it means. Critical nuance must not be lost.</w:t>
       </w:r>
@@ -6495,7 +7526,15 @@
         <w:spacing w:before="240" w:after="240"/>
       </w:pPr>
       <w:r>
-        <w:t xml:space="preserve">Information systems have grown from a tradition of “structural definition” of data, it could be in SQL, XML, API or anything else - these “schema” describe the structure of data </w:t>
+        <w:t xml:space="preserve">Information systems have grown from a tradition of “structural definition” of data, it could be in SQL, XML, </w:t>
+      </w:r>
+      <w:proofErr w:type="gramStart"/>
+      <w:r>
+        <w:t>API</w:t>
+      </w:r>
+      <w:proofErr w:type="gramEnd"/>
+      <w:r>
+        <w:t xml:space="preserve"> or anything else - these “schema” describe the structure of data </w:t>
       </w:r>
       <w:r>
         <w:rPr>
@@ -6512,7 +7551,15 @@
         <w:spacing w:before="240" w:after="240"/>
       </w:pPr>
       <w:r>
-        <w:t>CPGs and other healthcare information has grown from a tradition of meaning established by text, intended for communication between professionals, with a strong shared context, to other professionals. Each of these CPGs describes its own “situational data”, with its own terms, rules, and processes. How the term or data point in each CPG relates to what it means is implicit, how it may or may not be related to any other CPG or and information system schema becomes a manual exercise in interpretation. Manual exercises that are time-consuming, expensive, and error-prone.</w:t>
+        <w:t xml:space="preserve">CPGs and other healthcare information has grown from a tradition of meaning established by text, intended for communication between professionals, with a strong shared context, to other professionals. Each of these CPGs describes its own “situational data”, with its own terms, rules, and processes. How the term or data point in each CPG relates to what it means is implicit, how it may or may not be related to any other CPG or and information system schema becomes a manual exercise in interpretation. Manual exercises that are time-consuming, expensive, and </w:t>
+      </w:r>
+      <w:proofErr w:type="gramStart"/>
+      <w:r>
+        <w:t>error-prone</w:t>
+      </w:r>
+      <w:proofErr w:type="gramEnd"/>
+      <w:r>
+        <w:t>.</w:t>
       </w:r>
     </w:p>
     <w:p>
@@ -6524,7 +7571,15 @@
       </w:r>
       <w:r>
         <w:lastRenderedPageBreak/>
-        <w:t>reference to what any of it means. Another way to say this is that the information is not “computable”; appropriate for machine interpretation.</w:t>
+        <w:t>reference to what any of it means. Another way to say this is that the information is not “computable</w:t>
+      </w:r>
+      <w:proofErr w:type="gramStart"/>
+      <w:r>
+        <w:t>”;</w:t>
+      </w:r>
+      <w:proofErr w:type="gramEnd"/>
+      <w:r>
+        <w:t xml:space="preserve"> appropriate for machine interpretation.</w:t>
       </w:r>
     </w:p>
     <w:p>
@@ -6575,7 +7630,15 @@
         <w:spacing w:before="240" w:after="240"/>
       </w:pPr>
       <w:r>
-        <w:t xml:space="preserve">Context is essential in informing any healthcare situation. Clinical Practice Guidelines (CPGs) provide best practice definitions for a particular healthcare situation based on knowledge for a specific context of the authors. The author’s knowledge captured in each CPG can be segmented into informational knowledge, process knowledge, and assertional knowledge. This captured knowledge in a CPG can be described using logic constructs, independent of any specific implementation language. For a myriad of reasons, all of the CPG knowledge should share the same semantics for terms. This is especially true of the captured information knowledge as it becomes foundational for describing and defining process knowledge and assertional knowledge. </w:t>
+        <w:t xml:space="preserve">Context is essential in informing any healthcare situation. Clinical Practice Guidelines (CPGs) provide best practice definitions for a particular healthcare situation based on knowledge for a specific context of the authors. The author’s knowledge captured in each CPG can be segmented into informational knowledge, process knowledge, and assertional knowledge. This captured knowledge in a CPG can be described using logic constructs, independent of any specific implementation language. For a myriad of reasons, </w:t>
+      </w:r>
+      <w:proofErr w:type="gramStart"/>
+      <w:r>
+        <w:t>all of</w:t>
+      </w:r>
+      <w:proofErr w:type="gramEnd"/>
+      <w:r>
+        <w:t xml:space="preserve"> the CPG knowledge should share the same semantics for terms. This is especially true of the captured information knowledge as it becomes foundational for describing and defining process knowledge and assertional knowledge. </w:t>
       </w:r>
     </w:p>
     <w:p>
@@ -6583,7 +7646,15 @@
         <w:spacing w:before="240" w:after="240"/>
       </w:pPr>
       <w:r>
-        <w:t xml:space="preserve">CPG implementations use the captured knowledge of the CPG. Healthcare solutions traditionally have been built over the decades on a tradition of “structural definition” of data, it could be in SQL, XML, API or anything else - these “schema” describe the structure of data and data elements managed by or communicated by systems. Meaning is by structure and the teams that “understand” what the structure means. </w:t>
+        <w:t xml:space="preserve">CPG implementations use the captured knowledge of the CPG. Healthcare solutions traditionally have been built over the decades on a tradition of “structural definition” of data, it could be in SQL, XML, </w:t>
+      </w:r>
+      <w:proofErr w:type="gramStart"/>
+      <w:r>
+        <w:t>API</w:t>
+      </w:r>
+      <w:proofErr w:type="gramEnd"/>
+      <w:r>
+        <w:t xml:space="preserve"> or anything else - these “schema” describe the structure of data and data elements managed by or communicated by systems. Meaning is by structure and the teams that “understand” what the structure means. </w:t>
       </w:r>
     </w:p>
     <w:p>
@@ -6591,7 +7662,15 @@
         <w:spacing w:before="240" w:after="240"/>
       </w:pPr>
       <w:r>
-        <w:t xml:space="preserve">The approach outlined in this paper is not attempting to create anything new. Our goal is to fill a gap between defining contextual information and  separates the implementation from the semantics; we define a reference for meaning and context that the fills the gap between the CPGs and  implementations using structural definitions. Our approach provides an actionable, common understanding of the semantics of the information defined in the CPG that is actionable into structural definitions, assertions, and processes. For us, actionability includes a large scope of techniques with the emphasis on automation processes into computable implementation artifacts.  </w:t>
+        <w:t xml:space="preserve">The approach outlined in this paper is not attempting to create anything new. Our goal is to fill a gap between defining contextual information </w:t>
+      </w:r>
+      <w:proofErr w:type="gramStart"/>
+      <w:r>
+        <w:t>and  separates</w:t>
+      </w:r>
+      <w:proofErr w:type="gramEnd"/>
+      <w:r>
+        <w:t xml:space="preserve"> the implementation from the semantics; we define a reference for meaning and context that the fills the gap between the CPGs and  implementations using structural definitions. Our approach provides an actionable, common understanding of the semantics of the information defined in the CPG that is actionable into structural definitions, assertions, and processes. For us, actionability includes a large scope of techniques with the emphasis on automation processes into computable implementation artifacts.  </w:t>
       </w:r>
     </w:p>
     <w:p>
@@ -8436,6 +9515,7 @@
   <w:style w:type="character" w:default="1" w:styleId="DefaultParagraphFont">
     <w:name w:val="Default Paragraph Font"/>
     <w:uiPriority w:val="1"/>
+    <w:semiHidden/>
     <w:unhideWhenUsed/>
   </w:style>
   <w:style w:type="table" w:default="1" w:styleId="TableNormal">
@@ -8561,6 +9641,25 @@
       <w:i/>
       <w:iCs/>
       <w:color w:val="4F81BD" w:themeColor="accent1"/>
+    </w:rPr>
+  </w:style>
+  <w:style w:type="paragraph" w:styleId="Caption">
+    <w:name w:val="caption"/>
+    <w:basedOn w:val="Normal"/>
+    <w:next w:val="Normal"/>
+    <w:uiPriority w:val="35"/>
+    <w:unhideWhenUsed/>
+    <w:qFormat/>
+    <w:rsid w:val="003B6B94"/>
+    <w:pPr>
+      <w:spacing w:line="240" w:lineRule="auto"/>
+    </w:pPr>
+    <w:rPr>
+      <w:i/>
+      <w:iCs/>
+      <w:color w:val="1F497D" w:themeColor="text2"/>
+      <w:sz w:val="18"/>
+      <w:szCs w:val="18"/>
     </w:rPr>
   </w:style>
 </w:styles>

</xml_diff>